<commit_message>
push final changes for submission
</commit_message>
<xml_diff>
--- a/solutions.docx
+++ b/solutions.docx
@@ -3643,7 +3643,20 @@
     </w:p>
     <w:p>
       <w:r>
-        <w:t xml:space="preserve">The algorithm above has a time complexity of </w:t>
+        <w:t>This algorithm works because it essentially merges previously sorted but distinct arrays. When the min heap is created, one by one it gets the minimum element from the heap and stores it in the output.</w:t>
+      </w:r>
+      <w:bookmarkStart w:id="0" w:name="_GoBack"/>
+      <w:bookmarkEnd w:id="0"/>
+      <w:r>
+        <w:t xml:space="preserve"> </w:t>
+      </w:r>
+    </w:p>
+    <w:p>
+      <w:r>
+        <w:t>The</w:t>
+      </w:r>
+      <w:r>
+        <w:t xml:space="preserve"> algorithm above has a time complexity of </w:t>
       </w:r>
       <w:proofErr w:type="gramStart"/>
       <w:r>
@@ -3659,13 +3672,56 @@
       </w:r>
       <w:proofErr w:type="spellEnd"/>
       <w:r>
-        <w:t xml:space="preserve"> </w:t>
-      </w:r>
-      <w:r>
-        <w:t>l</w:t>
-      </w:r>
-      <w:r>
-        <w:t xml:space="preserve">og </w:t>
+        <w:t xml:space="preserve"> log </w:t>
+      </w:r>
+      <w:r>
+        <w:rPr>
+          <w:i/>
+        </w:rPr>
+        <w:t>k</w:t>
+      </w:r>
+      <w:r>
+        <w:t>).</w:t>
+      </w:r>
+      <w:r>
+        <w:t xml:space="preserve"> This is because in the third step of the algorithm, it will run </w:t>
+      </w:r>
+      <w:r>
+        <w:rPr>
+          <w:i/>
+        </w:rPr>
+        <w:t>n*k</w:t>
+      </w:r>
+      <w:r>
+        <w:t xml:space="preserve"> times. In every iteration of the loop, we call heapify which takes O(</w:t>
+      </w:r>
+      <w:r>
+        <w:t>log</w:t>
+      </w:r>
+      <w:r>
+        <w:rPr>
+          <w:i/>
+        </w:rPr>
+        <w:t>k</w:t>
+      </w:r>
+      <w:r>
+        <w:t xml:space="preserve">) time. Putting this together we get </w:t>
+      </w:r>
+      <w:proofErr w:type="gramStart"/>
+      <w:r>
+        <w:t>O(</w:t>
+      </w:r>
+      <w:proofErr w:type="spellStart"/>
+      <w:proofErr w:type="gramEnd"/>
+      <w:r>
+        <w:rPr>
+          <w:i/>
+        </w:rPr>
+        <w:t>nk</w:t>
+      </w:r>
+      <w:proofErr w:type="spellEnd"/>
+      <w:r>
+        <w:t xml:space="preserve"> log</w:t>
       </w:r>
       <w:r>
         <w:rPr>
@@ -4212,7 +4268,18 @@
           <w:bdr w:val="none" w:sz="0" w:space="0" w:color="auto" w:frame="1"/>
           <w:shd w:val="clear" w:color="auto" w:fill="FFFFFF"/>
         </w:rPr>
-        <w:t xml:space="preserve">are unequal, then the UNION operation will result in a set that has the same rank as the highest of the two individual sets. If the ranks are indeed equal then the rank of the UNION operation increases the rank by 1, and the resulting set has a rank of </w:t>
+        <w:t xml:space="preserve">are unequal, then the UNION operation will result in a set that has the same rank as the highest of the </w:t>
+      </w:r>
+      <w:r>
+        <w:rPr>
+          <w:rStyle w:val="mjxassistivemathml"/>
+          <w:rFonts w:cstheme="minorHAnsi"/>
+          <w:color w:val="242729"/>
+          <w:bdr w:val="none" w:sz="0" w:space="0" w:color="auto" w:frame="1"/>
+          <w:shd w:val="clear" w:color="auto" w:fill="FFFFFF"/>
+        </w:rPr>
+        <w:lastRenderedPageBreak/>
+        <w:t xml:space="preserve">two individual sets. If the ranks are indeed equal then the rank of the UNION operation increases the rank by 1, and the resulting set has a rank of </w:t>
       </w:r>
       <w:r>
         <w:rPr>
@@ -4381,8 +4448,6 @@
           <w:rFonts w:cstheme="minorHAnsi"/>
         </w:rPr>
       </w:pPr>
-      <w:bookmarkStart w:id="0" w:name="_GoBack"/>
-      <w:bookmarkEnd w:id="0"/>
     </w:p>
     <w:p>
       <w:pPr>
@@ -4395,7 +4460,6 @@
         <w:rPr>
           <w:rFonts w:cstheme="minorHAnsi"/>
         </w:rPr>
-        <w:lastRenderedPageBreak/>
         <w:t>Question 7)</w:t>
       </w:r>
     </w:p>
@@ -4537,6 +4601,7 @@
       </w:pPr>
     </w:p>
     <w:sectPr>
+      <w:headerReference w:type="default" r:id="rId89"/>
       <w:pgSz w:w="12240" w:h="15840"/>
       <w:pgMar w:top="1440" w:right="1440" w:bottom="1440" w:left="1440" w:header="708" w:footer="708" w:gutter="0"/>
       <w:cols w:space="708"/>
@@ -4594,6 +4659,27 @@
     </w:p>
   </w:footnote>
 </w:footnotes>
+</file>
+
+<file path=word/header1.xml><?xml version="1.0" encoding="utf-8"?>
+<w:hdr xmlns:wpc="http://schemas.microsoft.com/office/word/2010/wordprocessingCanvas" xmlns:cx="http://schemas.microsoft.com/office/drawing/2014/chartex" xmlns:cx1="http://schemas.microsoft.com/office/drawing/2015/9/8/chartex" xmlns:cx2="http://schemas.microsoft.com/office/drawing/2015/10/21/chartex" xmlns:cx3="http://schemas.microsoft.com/office/drawing/2016/5/9/chartex" xmlns:cx4="http://schemas.microsoft.com/office/drawing/2016/5/10/chartex" xmlns:cx5="http://schemas.microsoft.com/office/drawing/2016/5/11/chartex" xmlns:cx6="http://schemas.microsoft.com/office/drawing/2016/5/12/chartex" xmlns:cx7="http://schemas.microsoft.com/office/drawing/2016/5/13/chartex" xmlns:cx8="http://schemas.microsoft.com/office/drawing/2016/5/14/chartex" xmlns:mc="http://schemas.openxmlformats.org/markup-compatibility/2006" xmlns:aink="http://schemas.microsoft.com/office/drawing/2016/ink" xmlns:am3d="http://schemas.microsoft.com/office/drawing/2017/model3d" xmlns:o="urn:schemas-microsoft-com:office:office" xmlns:r="http://schemas.openxmlformats.org/officeDocument/2006/relationships" xmlns:m="http://schemas.openxmlformats.org/officeDocument/2006/math" xmlns:v="urn:schemas-microsoft-com:vml" xmlns:wp14="http://schemas.microsoft.com/office/word/2010/wordprocessingDrawing" xmlns:wp="http://schemas.openxmlformats.org/drawingml/2006/wordprocessingDrawing" xmlns:w10="urn:schemas-microsoft-com:office:word" xmlns:w="http://schemas.openxmlformats.org/wordprocessingml/2006/main" xmlns:w14="http://schemas.microsoft.com/office/word/2010/wordml" xmlns:w15="http://schemas.microsoft.com/office/word/2012/wordml" xmlns:w16cid="http://schemas.microsoft.com/office/word/2016/wordml/cid" xmlns:w16se="http://schemas.microsoft.com/office/word/2015/wordml/symex" xmlns:wpg="http://schemas.microsoft.com/office/word/2010/wordprocessingGroup" xmlns:wpi="http://schemas.microsoft.com/office/word/2010/wordprocessingInk" xmlns:wne="http://schemas.microsoft.com/office/word/2006/wordml" xmlns:wps="http://schemas.microsoft.com/office/word/2010/wordprocessingShape" mc:Ignorable="w14 w15 w16se w16cid wp14">
+  <w:p>
+    <w:pPr>
+      <w:pStyle w:val="Header"/>
+    </w:pPr>
+    <w:r>
+      <w:t>Christopher Tam</w:t>
+    </w:r>
+  </w:p>
+  <w:p>
+    <w:pPr>
+      <w:pStyle w:val="Header"/>
+    </w:pPr>
+    <w:r>
+      <w:t>250803892</w:t>
+    </w:r>
+  </w:p>
+</w:hdr>
 </file>
 
 <file path=word/numbering.xml><?xml version="1.0" encoding="utf-8"?>
@@ -5759,6 +5845,36 @@
     <w:basedOn w:val="DefaultParagraphFont"/>
     <w:rsid w:val="00BB6567"/>
   </w:style>
+  <w:style w:type="paragraph" w:styleId="BalloonText">
+    <w:name w:val="Balloon Text"/>
+    <w:basedOn w:val="Normal"/>
+    <w:link w:val="BalloonTextChar"/>
+    <w:uiPriority w:val="99"/>
+    <w:semiHidden/>
+    <w:unhideWhenUsed/>
+    <w:rsid w:val="00341E81"/>
+    <w:pPr>
+      <w:spacing w:after="0" w:line="240" w:lineRule="auto"/>
+    </w:pPr>
+    <w:rPr>
+      <w:rFonts w:ascii="Segoe UI" w:hAnsi="Segoe UI" w:cs="Segoe UI"/>
+      <w:sz w:val="18"/>
+      <w:szCs w:val="18"/>
+    </w:rPr>
+  </w:style>
+  <w:style w:type="character" w:customStyle="1" w:styleId="BalloonTextChar">
+    <w:name w:val="Balloon Text Char"/>
+    <w:basedOn w:val="DefaultParagraphFont"/>
+    <w:link w:val="BalloonText"/>
+    <w:uiPriority w:val="99"/>
+    <w:semiHidden/>
+    <w:rsid w:val="00341E81"/>
+    <w:rPr>
+      <w:rFonts w:ascii="Segoe UI" w:hAnsi="Segoe UI" w:cs="Segoe UI"/>
+      <w:sz w:val="18"/>
+      <w:szCs w:val="18"/>
+    </w:rPr>
+  </w:style>
 </w:styles>
 </file>
 
@@ -5856,8 +5972,8 @@
   <inkml:trace contextRef="#ctx0" brushRef="#br0" timeOffset="21186.943">2799 2026 10496,'-8'-7'3429,"6"4"911,4 4-3107,-1 1-1050,-1-1 1,1 0-1,0 0 0,0 0 1,0 0-1,-1 0 1,1 0-1,0 0 0,0 0 1,1 0-184,8 7 641,54 55 1577,-43-41-1347,0 1 0,-2 1 1,4 8-872,12 19 606,24 31 94,51 51-924,-109-131 83,4 4-503,1 0 0,0 0 1,2 1 643,-7-6-685,2 1 0,-1-1 1,0 1-1,0-1 1,2 1 684,-3-2-594,0 0 0,0 1 0,1-1 0,-1 0 0,0 0 0,0 1 0,0-1 0,0 0 0,0 0 0,1 0 0,-1 0 0,0-1 594,9-1-5504</inkml:trace>
   <inkml:trace contextRef="#ctx0" brushRef="#br1" timeOffset="26804.801">3072 2843 10240,'-11'1'5190,"11"-1"-5128,0 0 0,0 0 0,0 0 1,0 0-1,0 0 0,0 0 0,0 0 1,0 0-1,0 0 0,0 0 0,-1 0 1,1 0-1,0 0 0,0 0 1,0 0-1,0 0 0,0 0 0,0 0 1,0 0-1,0 0 0,0 0 0,0 0 1,0 0-1,0 0 0,0 0 0,0-1 1,0 1-1,0 0 0,0 0 0,0 0 1,0 0-1,0 0 0,0 0 1,0 0-1,0 0 0,0 0 0,0 0 1,0 0-1,0 0 0,0 0 0,0 0 1,0 0-1,0 0 0,0 0 0,0 0 1,0 0-1,0-1 0,0 1 0,0 0 1,0 0-1,0 0 0,0 0 0,0 0 1,0 0-1,0 0 0,0 0 1,0 0-1,1 0 0,-1 0 0,0 0 1,0 0-1,0 0 0,0 0 0,0 0 1,0 0-1,0 0 0,0 0 0,0 0 1,0 0-63,15-8 3199,-12 6-3821,4-1 812,1 0 0,0 0-1,0 0 1,0 1-1,0 0 1,2 1-190,7-1 423,1 0 0,7 2-423,-24 0 34,0 0-1,0 0 1,0 0-1,0 0 1,0 0-1,0 0 1,0 1-1,0-1 1,-1 0-1,1 1 1,0-1 0,0 0-1,0 1 1,0-1-1,-1 1 1,1 0-1,0-1 1,0 1-34,-1 0 11,0-1 1,1 1-1,-1-1 1,0 1 0,1 0-1,-1-1 1,0 1-1,0 0 1,0-1 0,0 1-1,0 0 1,0-1-1,1 1 1,-2-1 0,1 1-1,0 0 1,0-1-1,0 1 1,0 0-1,0-1 1,0 1 0,-1 0-1,1-1 1,0 1-1,-1-1 1,1 1 0,0-1-1,-1 1-11,-1 2-12,0 0 0,-1 0-1,1 0 1,-1 0 0,0 0 0,0-1-1,-3 2 13,-12 12-42,15-13 38,-8 8-161,0 0-1,0 1 0,-1 4 166,12-15-18,0-1 0,0 0 0,-1 0 0,1 0-1,0 1 1,0-1 0,0 0 0,-1 0 0,1 1 0,0-1 0,0 0 0,0 0 0,0 1 0,0-1 0,0 0-1,0 1 1,0-1 0,0 0 0,0 0 0,0 1 0,0-1 0,0 0 0,0 1 0,0-1 0,0 0 0,0 0-1,0 1 1,0-1 0,0 0 0,0 0 0,0 1 0,1-1 0,-1 0 0,0 0 0,0 1 0,0-1 18,1 1-44,0-1 0,0 1 0,0-1 0,0 0 1,0 1-1,1-1 0,-1 0 0,0 0 0,0 0 44,1 1 43,10 2-95,0 0-1,0 1 1,10 5 52,-13-5-3,6 2 80,-1 1 0,0 0 1,3 3-78,-12-6 162,0 0 0,0-1 0,0 2 0,0-1 0,-1 0 0,1 1 1,-1 0-1,0 0 0,0 2-162,-3-5 106,0 0 0,0 0 1,0 0-1,0 0 0,0 0 1,-1 0-1,1 0 0,-1 0 0,0 0 1,0 0-1,0 1 0,1-1 0,-2 0 1,1 0-1,0 0 0,0 0 0,-1 1 1,1-1-1,-1 0 0,-1 2-106,1-2 46,0 1 0,0-1 0,-1 0 0,1 1 0,-1-1 0,0 0 1,0 0-1,0 0 0,0 0 0,0 0 0,0-1 0,0 1 0,0 0 0,-1-1 0,-1 1-46,-5 2 49,-1 0 1,0-1 0,0-1-1,0 1 1,0-2 0,-2 1-50,-15 0-4415,-19-1 4415,45-1-273,0 0 1,1 0-1,-1 0 0,0 0 1,1 0-1,-1 0 1,0 0-1,1 0 1,-1 0-1,0-1 1,1 1-1,-1 0 0,0 0 1,1-1-1,-1 1 1,1-1-1,-1 1 1,1 0-1,-1-1 1,1 1-1,-1-1 0,1 1 1,-1-1-1,1 0 1,-1 1-1,1-1 273,0 0-415,-1 0 1,1 0-1,0 0 0,0 1 0,0-1 0,0 0 1,0 0-1,0 0 0,0 0 0,0 0 0,0 0 0,0 0 1,0 0-1,0 0 0,1 0 0,-1 0 0,1 0 415,4-10-3786</inkml:trace>
   <inkml:trace contextRef="#ctx0" brushRef="#br1" timeOffset="27215.66">3434 2827 13312,'-1'1'890,"1"1"0,-1 0 1,0-1-1,1 1 1,-1 0-1,1-1 0,0 1 1,-1 0-891,1 16 2981,4 17-1385,-3-34-1414,-1 1-136,8 41 755,1 1 0,11 27-801,-18-66-372,5 13-1424,1-9-3060,-8-9 4708,0 1 0,0-1 0,0 0 0,0 0 0,0 0 0,0 0 0,0 0 0,0 1 0,1-1 0,-1 0 0,0 0 0,0 0 0,0 0 0,0 0 0,0 0 0,1 0 0,-1 0 0,0 0 0,0 0 0,0 1 0,0-1 0,0 0 0,1 0 0,-1 0 0,0 0 0,0 0 0,0 0 0,0 0 0,1 0 0,-1 0 0,0 0 0,0 0 0,0-1 0,0 1 0,1 0 0,-1 0 0,0 0 0,0 0 0,0 0 0,0 0 0,0 0 0,1 0 0,-1 0 0,0 0 0,0-1 0,0 1 0,0 0 0,0 0 0,0 0 0,0 0 0,1 0 0,-1-1 0,0 1 0,0 0 0,0 0 0,0 0 0,0 0 0,0 0 0,0-1 0,0 1 0,0 0 0,0 0 0,0 0 0,0 0 148,2-7-4330</inkml:trace>
-  <inkml:trace contextRef="#ctx0" brushRef="#br1" timeOffset="28152.649">3106 2684 7296,'-4'1'3149,"1"-1"-1,-1 0 1,1 0 0,-1 0 0,-3 0-3149,-1-1 997,5 1-650,0 1 0,0-1 0,-1 1 0,1 0 0,0 0 0,0 0 0,0 0 0,0 0 0,1 0 0,-2 1-347,-3 3 219,0-1 0,0 1 0,-2 3-219,-12 9 73,2 2 0,0 1-1,2 0 1,0 1-1,-7 13-72,18-24-35,0 1 1,1-1-1,0 2 0,1-1 1,0 0-1,1 1 0,0 0 1,1-1-1,0 1 0,1 3 35,0-4-24,1-1-1,0 0 0,1 1 0,0-1 0,1 0 0,1 6 25,-1-8-27,0 0 1,1 1-1,0-2 0,0 1 1,1 0-1,0-1 0,0 0 1,1 0-1,0 0 0,0 0 1,1-1-1,2 3 27,-1-1-21,0-1-1,1 0 1,0 0 0,0 0-1,1-1 1,-1-1 0,2 1 21,25 10-13,2-2 1,0-1-1,4-1 13,-15-4-1,1-2 0,0-1 0,1-1 0,-1-1 0,6-1 1,8-1-5,0-2-1,1-1 1,6-3 5,-34 2-36,1 0 0,-1 0-1,-1-2 1,1 1 0,8-6 36,-11 5-26,0-1 0,-1 0 1,0-1-1,0 0 0,0 0 0,6-7 26,-6 4 0,0 0 0,0 0 0,-1-1 0,0 0 0,-1 0 0,-1-1 0,1 0 0,3-10 0,-5 8 28,-1 0-1,0-1 0,-1 0 1,-1 0-1,0 0 1,-1 0-1,0-7-27,-1 5 75,-1-1-1,-1 1 1,0-1 0,-1 1-1,-1 0 1,-4-14-75,7 31 0,-3-13 52,-1 1-1,0-1 0,-1 1 0,0 0 0,-2-2-51,2 6 33,1 1 1,-1 0-1,0 0 0,-1 1 1,0-1-1,0 1 0,0 1 1,-1-1-34,-11-6 97,-1 1 0,0 1 0,-1 1 0,0 1 0,-11-3-97,7 3-12,-1 2 1,0 1-1,0 1 0,0 1 0,-10 1 12,-27-1-1816,-10 3 1816,-17 4-8557,59-1 2558</inkml:trace>
-  <inkml:trace contextRef="#ctx0" brushRef="#br0" timeOffset="33494.161">3067 3511 5120,'2'-2'1353,"3"-7"-1524,-3 7 4335,-3 2 6884,-2 2-10563,1 1-1,0-1 1,0 1 0,0-1 0,1 1-1,-1 0 1,0 1-485,-8 12 618,-13 13 710,-25 24-1328,-35 32 554,51-55-602,-17 17-295,17-14-3895,30-30 3048,-4 3-731,5 0-3010,1-1-141</inkml:trace>
+  <inkml:trace contextRef="#ctx0" brushRef="#br1" timeOffset="28152.648">3106 2684 7296,'-4'1'3149,"1"-1"-1,-1 0 1,1 0 0,-1 0 0,-3 0-3149,-1-1 997,5 1-650,0 1 0,0-1 0,-1 1 0,1 0 0,0 0 0,0 0 0,0 0 0,0 0 0,1 0 0,-2 1-347,-3 3 219,0-1 0,0 1 0,-2 3-219,-12 9 73,2 2 0,0 1-1,2 0 1,0 1-1,-7 13-72,18-24-35,0 1 1,1-1-1,0 2 0,1-1 1,0 0-1,1 1 0,0 0 1,1-1-1,0 1 0,1 3 35,0-4-24,1-1-1,0 0 0,1 1 0,0-1 0,1 0 0,1 6 25,-1-8-27,0 0 1,1 1-1,0-2 0,0 1 1,1 0-1,0-1 0,0 0 1,1 0-1,0 0 0,0 0 1,1-1-1,2 3 27,-1-1-21,0-1-1,1 0 1,0 0 0,0 0-1,1-1 1,-1-1 0,2 1 21,25 10-13,2-2 1,0-1-1,4-1 13,-15-4-1,1-2 0,0-1 0,1-1 0,-1-1 0,6-1 1,8-1-5,0-2-1,1-1 1,6-3 5,-34 2-36,1 0 0,-1 0-1,-1-2 1,1 1 0,8-6 36,-11 5-26,0-1 0,-1 0 1,0-1-1,0 0 0,0 0 0,6-7 26,-6 4 0,0 0 0,0 0 0,-1-1 0,0 0 0,-1 0 0,-1-1 0,1 0 0,3-10 0,-5 8 28,-1 0-1,0-1 0,-1 0 1,-1 0-1,0 0 1,-1 0-1,0-7-27,-1 5 75,-1-1-1,-1 1 1,0-1 0,-1 1-1,-1 0 1,-4-14-75,7 31 0,-3-13 52,-1 1-1,0-1 0,-1 1 0,0 0 0,-2-2-51,2 6 33,1 1 1,-1 0-1,0 0 0,-1 1 1,0-1-1,0 1 0,0 1 1,-1-1-34,-11-6 97,-1 1 0,0 1 0,-1 1 0,0 1 0,-11-3-97,7 3-12,-1 2 1,0 1-1,0 1 0,0 1 0,-10 1 12,-27-1-1816,-10 3 1816,-17 4-8557,59-1 2558</inkml:trace>
+  <inkml:trace contextRef="#ctx0" brushRef="#br0" timeOffset="33494.16">3067 3511 5120,'2'-2'1353,"3"-7"-1524,-3 7 4335,-3 2 6884,-2 2-10563,1 1-1,0-1 1,0 1 0,0-1 0,1 1-1,-1 0 1,0 1-485,-8 12 618,-13 13 710,-25 24-1328,-35 32 554,51-55-602,-17 17-295,17-14-3895,30-30 3048,-4 3-731,5 0-3010,1-1-141</inkml:trace>
   <inkml:trace contextRef="#ctx0" brushRef="#br0" timeOffset="34123.349">3707 3451 10880,'4'5'5376,"2"6"-2943,-2-2-1112,2-1-641,1 0 0,0 0 1,0-1-1,0 1 0,8 3-680,-2 1 306,8 8 646,0 1 0,8 13-952,0 1 424,0 0-2726,22 20 2302,-34-39-5281,-5-7-2104,-5-3 2772</inkml:trace>
   <inkml:trace contextRef="#ctx0" brushRef="#br0" timeOffset="35010.636">2551 4094 4480,'3'-11'3413,"-3"10"-1792,0 1 113,0 0 26,0 0-192,0 9 1295,0 21-1622,-1 62 31,-1-69-1024,0 1-1,-6 20-247,6-37 24,1-6-23,1-1-1,0 0 0,0 0 1,0 1-1,-1-1 1,1 0-1,0 0 0,0 0 1,-1 0-1,1 1 0,0-1 1,0 0-1,-1 0 0,1 0 1,0 0-1,-1 0 1,1 0-1,0 0 0,0 0 1,-1 0-1,1 0 0,-1 0 0,1 0 2,0 0-1,-1 0 1,1 0-1,-1 0 1,1-1-1,0 1 0,-1 0 1,1 0-1,0 0 1,-1-1-1,1 1 1,0 0-1,0-1 0,-1 1 1,1 0-1,0-1 1,0 1-1,-1 0 1,1-1-1,0 1 0,0 0 1,0-1-1,-1 1 1,1-1-1,0 1 1,0 0-1,0-1-1,-1-1 9,-1-4-28,-1 0 0,1 0 0,1 0 0,-1-1 0,1 1 0,0 0 0,0-1 0,1 1 0,0-1 19,0-15-112,2 0 1,0-1 111,-1 15-10,1 1 1,-1 0-1,1-1 1,0 1-1,2-2 10,-3 5 13,1 0 0,0 0 0,1 0 0,-1 0 0,1 0 0,-1 1 0,1-1 0,0 1 0,2-2-13,-4 4 38,0 1-1,0-1 1,0 0-1,0 0 1,0 1 0,0-1-1,0 1 1,1-1-1,-1 1 1,0-1-1,0 1 1,0 0 0,1 0-1,-1-1 1,0 1-1,0 0 1,1 0-1,-1 0 1,0 0 0,0 1-1,1-1 1,-1 0-1,0 0-37,2 1 89,-1 0 0,1 1 0,-1-1 0,1 0 0,-1 1-1,1-1 1,-1 1 0,0 0 0,1 0-89,11 13 343,-1-1 0,0 2-1,-1 0 1,7 14-343,-3-7 272,16 20-272,-26-36 28,0 0 1,1-1-1,0 0 1,3 3-29,-8-8 23,0 1 1,0-1 0,0 0-1,1 1 1,-1-1 0,1 0 0,-1 0-1,1-1 1,-1 1 0,1 0 0,-1-1-1,1 0 1,0 1 0,-1-1-1,1 0 1,-1 0 0,2-1-24,-2 1 25,-1-1-1,1 1 1,0-1-1,-1 0 1,1 0 0,0 1-1,-1-1 1,1 0 0,-1 0-1,0-1 1,1 1 0,-1 0-1,0 0 1,0-1-1,0 1 1,0-1 0,0 1-1,0-1 1,1-1-25,1-4 123,0 1-1,0-1 1,1-7-123,-4 12 12,5-18 28,-1 0 1,-1 0-1,0 0 0,-2-1 1,0 1-1,-2-1 1,0-3-41,-3-6-1311,-2 11-4034,4 14 1276</inkml:trace>
   <inkml:trace contextRef="#ctx0" brushRef="#br0" timeOffset="35842.426">2432 3991 8192,'-1'0'985,"0"0"0,0 0 0,0 1 0,0-1 1,1 0-1,-1 1 0,0-1 0,0 0 0,1 1 1,-1-1-1,0 1-985,-14 12 4250,12-8-3955,-1 1-1,0-1 0,1 0 1,0 1-1,1 0 0,-1 0 1,1 0-1,0 0 0,0 0 1,0 5-295,0 5-9,0 1 0,1-1 1,1 8 8,0-7-31,2 0 1,0 0 0,1 0 30,-1-3-25,2 0-1,0 0 1,1-1 0,3 7 25,-8-18 0,4 7 12,0 0 0,1 0 0,0-1 0,0 1 0,5 4-12,0-1 17,1-1 0,0 0 1,4 2-18,-3-3-2,0 0 1,0-2 0,1 1 0,0-2 0,3 2 1,7 1 10,0-2-1,1 0 1,0-2 0,0 0-1,8-1-9,-10-2-10,-1-2-1,1-1 0,14-1 11,-25 0 28,-1 0-1,1 0 1,-1-1 0,1 0-1,-1-1 1,0-1 0,0 1-1,0-2 1,-1 1 0,1-1-1,3-3-27,4-4 102,-2 1-1,1-2 0,-2 0 1,1-1-1,6-10-101,-15 18 50,-1-1 0,0 0 0,0 0 0,-1 0 0,0-1 0,0 0 0,-1 1 0,0-1 0,0-1 0,-1 1 0,0 0 0,-1 0 0,1-7-50,0-9 120,-1 0 0,-2 0 0,0-1 0,-4-17-120,1 25 88,0-1-1,-1 2 0,-6-15-87,9 24 64,-1 0 1,0 0-1,0 0 0,-1 0 1,0 1-1,0 0 1,-1-1-1,0 2 0,0-1 1,0 0-1,0 1 1,-1 0-1,-4-2-64,1 1 134,0 0 0,-1 1-1,0 0 1,-4 0-134,-43-15 238,41 16-324,0-1 0,0 2 0,-1 1 0,1 0-1,-1 0 1,-4 2 86,5 0-278,-55-1-2251,58 2-582,0 1 0,-6 0 3111,1 4-5546</inkml:trace>
@@ -5903,7 +6019,7 @@
   <inkml:trace contextRef="#ctx0" brushRef="#br0">3379 240 6656,'-1'0'120,"1"-1"0,0 1 0,-1 0 1,1 0-1,0 0 0,-1-1 0,1 1 0,0 0 1,-1 0-1,1 0 0,0 0 0,-1 0 1,1 0-1,-1 0 0,1 0 0,0 0 0,-1 0 1,1 0-1,0 0 0,-1 0 0,1 0 0,-1 0 1,1 0-1,0 0 0,-1 1 0,1-1 0,0 0 1,-1 0-1,1 0 0,0 1 0,-1-1 0,1 0 1,0 0-1,0 1 0,-1-1 0,1 0-120,-7 6 2862,3-5-1458,1 0 1,0-1-1,-1 1 1,1 0-1,-1-1 0,-3 0-1404,7 0 23,0 0-1,0 0 1,0 0-1,0 0 1,0 1-1,0-1 1,-1 0-1,1 0 1,0 0-1,0 0 0,0 0 1,0 0-1,0 0 1,0 0-1,0 0 1,0 0-1,-1 0 1,1 0-1,0-1 1,0 1-1,0 0 1,0 0-1,0 0 1,0 0-1,0 0 1,0 0-1,0 0 0,-1 0 1,1 0-1,0 0 1,0 0-1,0 0 1,0 0-1,0 0 1,0-1-1,0 1 1,0 0-1,0 0 1,0 0-1,0 0 1,0 0-1,0 0 1,0 0-1,0 0 0,0 0 1,0-1-1,0 1-22,4-4 404,10-6-88,-5 6-176,0-1 0,0 1 0,0 1 0,8-3-140,-13 5 38,-1 0-1,1 0 0,0 1 1,0-1-1,-1 1 0,1 0 1,0 0-1,-1 0 0,1 1 1,0-1-1,-1 1 0,1 0 1,0 0-1,1 1-37,-4-2 26,0 1 0,1 0 0,-1-1 0,0 1 0,0 0 0,1 0 0,-1 0 0,0 0 0,0 0 0,0 1 0,0-1 0,0 0 0,-1 0 0,1 1 0,0-1 0,-1 0 0,1 1 0,-1-1 0,1 0 0,-1 1 0,1-1 0,-1 1 0,0-1 0,0 1 0,0-1 0,0 1 0,0-1 0,0 1 0,0-1 0,0 1 0,-1-1 0,0 2-26,0 1-23,0 1 0,-1-1 0,0 1 0,0-1 0,0 0-1,0 0 1,-1 0 0,1 0 0,-4 3 23,-5 4-117,0-1 0,0 0 0,-8 5 117,-11 8-150,29-22 97,0 0 1,0 0 0,0 0-1,0 0 1,0 0 0,0 0 0,0 0-1,0 1 1,0 0 52,1-2-12,0 0-1,0 1 1,0-1-1,0 0 1,0 0 0,0 0-1,0 1 1,0-1-1,0 0 1,0 0-1,0 1 1,0-1-1,0 0 1,0 0 0,0 1-1,0-1 1,0 0-1,0 0 1,0 0-1,0 1 1,1-1 0,-1 0-1,0 0 13,0 1-20,1-1 1,-1 1-1,1-1 1,-1 0-1,1 1 0,0-1 1,-1 0-1,1 1 0,-1-1 1,1 0-1,0 0 1,0 0 19,39 7-294,-30-4 333,1 0-1,-1 1 1,0 0-1,0 1 1,0 0-1,5 4-38,-10-6 157,-1 0 1,0 0-1,0 0 0,0 1 0,0 0 1,-1 0-1,1 0 0,-1 0 0,0 0 0,0 1 1,-1-1-1,0 1 0,1 0 0,0 3-157,-2-6 97,-1 1 0,1-1-1,-1 0 1,1 1 0,-1-1 0,0 0 0,0 1-1,0-1 1,0 2-97,-1-3 39,1 0 0,0 1-1,-1-1 1,1 0 0,-1 0-1,1 1 1,-1-1 0,0 0 0,1 0-1,-1 0 1,0 0 0,0 0 0,0 0-1,0 0 1,0 0 0,0 0-1,0-1 1,0 1-39,-3 2 51,-1-1 0,0 0 1,1 0-1,-1 0 0,0 0 0,0-1 0,0 0 0,-2 0-51,-13 2-132,-9 0 132,-2 0-368,-13 1-1276,16-5-2914,20-1 398,0 0-1482</inkml:trace>
   <inkml:trace contextRef="#ctx0" brushRef="#br0" timeOffset="939.188">3708 255 6272,'0'0'276,"1"0"0,-1 0 0,0-1 0,1 1 1,-1 0-1,1-1 0,-1 1 0,1 0 0,-1-1 0,0 1 1,1-1-1,-1 1 0,0 0 0,1-1 0,-1 1 0,0-1-276,0 1 292,1-1-1,-1 1 1,0 0-1,0-1 0,0 1 1,0 0-1,0-1 0,0 1 1,0 0-1,0 0 1,-1-1-1,1 1 0,0 0 1,0-1-1,0 1 0,0 0 1,0 0-1,0-1 1,-1 1-1,1 0 0,0-1-291,-1 1 549,1-1 0,-1 0 0,0 1 0,1-1 0,-1 0 0,0 1 0,0-1 0,0 1 0,1 0 0,-1-1-549,-7-1 207,3 1 97,0 1 1,1 0-1,-1 0 0,0 1 0,1-1 1,-1 1-1,0 0 0,1 0 1,-1 1-1,1-1 0,-1 1 0,0 1-304,1-2 4,1 1 0,0 0-1,0 0 1,-1 0 0,1 0-1,0 0 1,1 1 0,-1-1-1,0 1 1,1 0 0,-1 0 0,1 0-1,0 0 1,0 0 0,-1 3-4,3-4-23,-1-1 0,1 1 0,0 0 0,-1-1 0,1 1 0,0-1 0,0 1 0,0-1 0,0 1 0,1 0 0,-1-1 0,0 1 0,1-1 0,-1 1 0,1-1 0,-1 1 0,1-1 0,0 1 0,0-1 0,0 0 0,0 1 23,2 2-25,0 1 0,1-1 0,0 0 0,0 0 0,1 1 25,13 10-13,20 18 179,2 5-166,-30-26 115,1-1-1,-2 1 0,1 1 1,-2 0-1,5 9-114,-12-20 20,1 0 15,-1 0 0,0 0 0,0 1 0,0-1 0,0 0 0,0 1 0,-1-1 0,1 1 0,-1-1 0,1 0 0,-1 1 0,0-1 0,0 3-35,0-3-26,-1-1 0,1 1 1,-1-1-1,0 1 1,1-1-1,-1 1 1,0-1-1,0 1 1,0-1-1,0 0 0,0 0 1,0 1-1,0-1 1,0 0-1,-1 0 1,1 0-1,0 0 26,-2 0-64,1 0 0,0 0 0,0 0 0,-1 0-1,1 0 1,0 0 0,-1-1 0,1 0 0,0 1 0,-1-1 0,0 0 64,0 0-83,-1 0 0,0 0 1,1 0-1,-1-1 1,0 0-1,1 0 1,-1 0-1,1 0 0,-1 0 1,1-1-1,-1 1 1,1-1-1,0 0 1,0 0-1,-2-2 83,4 3-18,0 0-1,0-1 1,0 0 0,0 1-1,0-1 1,0 1 0,0-1 0,0 0-1,1 0 1,-1 1 0,1-1-1,-1 0 1,1 0 0,0 0 0,0 0-1,0 0 1,0 0 0,0 1-1,0-1 1,0-1 18,1-2-20,0 0 0,0 0 0,0-1 0,1 1 1,0 0-1,1-2 20,2-4-28,2 1 0,-1-1 0,3 0 28,5-10-103,-1 1 41,-5 8 222,0 0-1,4-12-159,-10 20 194,0 0 0,-1 0 1,0 0-1,0 0 0,0 0 1,0-1-1,0 1 0,-1 0 1,0-1-1,0 1 1,0-3-195,-1 5 87,1 0 1,-1-1-1,1 1 1,-1 0-1,0-1 1,0 1-1,0 0 1,0 0-1,0 0 1,-1 0-1,1 0 1,-1 0-1,1 0 1,-1 0-1,0 1 1,0-1-1,1 1 1,-1-1-1,-2 0-87,-4-3-765,0 1 1,-1 0-1,0 0 0,-4-1 765,-10-3-7105,14 4 1362</inkml:trace>
   <inkml:trace contextRef="#ctx0" brushRef="#br0" timeOffset="1912.739">3230 143 7168,'-2'1'11308,"-2"1"-5317,-20 17-3195,12-7-2566,-1 0-1,2 0 0,0 1 1,0 1-1,0 3-229,4-8-37,2 1 0,0 1-1,0-1 1,0 1-1,2 0 1,-1 0 0,1 0-1,0 4 38,1 5-49,1 0-1,0 0 1,1 0 0,3 13 49,0-15-4,0-1 1,1 1-1,5 10 4,-2-8 20,1 1-1,0-2 1,5 7-20,-8-18 5,0 1 0,1-1 1,0 1-1,1-1 0,-1-1 1,2 0-1,-1 0 0,5 3-5,2 2 7,1-1 0,0-1-1,1 0 1,8 3-7,-6-4 0,-1-1 0,2-1 0,-1 0 0,11 1 0,-11-4 14,-1 0 0,1-2 0,0 0 0,0-1-1,4 0-13,-7-2 32,0 1 0,0-2 0,1 0 0,-1 0 0,-1-1 0,1-1 0,0-1 0,-1 0 0,3-2-32,28-15 152,0-2 0,4-6-152,-33 21 29,-1-1-1,1-1 1,-2-1-1,0 0 1,0-1-1,6-9-28,-8 7 59,-1 0-1,-1-1 1,-1-1 0,0 0-1,-1 0 1,-1 0-59,-3 6 41,0-1-1,0 1 1,-1 0 0,-1-1-1,0 0 1,0 0 0,-1 0-1,-1-9-40,-1 6 63,-1 0-1,0 0 0,-2 0 0,1 1 1,-2-1-1,-4-10-62,3 12 69,0 0 0,0 1 1,-1 0-1,-1 0 0,0 0 1,-1 1-1,-1-2-69,7 10 10,-8-9 36,0 0 1,0 1-1,-10-6-46,-3 1 66,0 1 0,-1 2 0,-23-9-66,28 13 41,0 1 1,0 1 0,0 1-1,-1 1 1,-5 0-42,-8 0-80,-1 3 0,1 1 0,-4 1 80,15 1-438,1 1 1,-1 2 0,-14 3 437,25-4-1023,0 1 0,0 1 0,-1 0 1023,4-1-1930,1 1 0,0-1 0,0 1 0,-3 4 1930,-7 4-6133</inkml:trace>
-  <inkml:trace contextRef="#ctx0" brushRef="#br0" timeOffset="6626.577">2338 1333 5504,'-5'1'1222,"1"0"0,0 1 0,0-1 0,0 1 1,0 0-1,0 1 0,-3 1-1222,4-2 917,-2 1 0,1-1 1,0 0-1,0 0 0,-1 0 0,-1 0-917,6-2 16,0 0-1,0 0 0,0 0 1,0 0-1,0 0 1,0 0-1,0 0 1,0-1-1,0 1 1,0 0-1,0 0 0,0 0 1,0 0-1,0 0 1,0 0-1,0 0 1,0 0-1,0 0 1,0 0-1,0-1 0,0 1 1,0 0-1,0 0 1,0 0-1,0 0 1,0 0-1,0 0 1,0 0-1,0 0 0,0 0 1,0 0-1,0 0 1,0 0-1,-1 0 1,1 0-1,0-1 1,0 1-1,0 0 0,0 0 1,0 0-1,0 0 1,0 0-1,0 0 1,0 0-1,0 0 1,0 0-1,0 0 1,-1 0-1,1 0 0,0 0 1,0 0-1,0 0-15,12-9 450,65-38 1012,-50 30-1128,-2-1 1,3-4-335,20-15 227,72-47 111,-81 57-271,91-64 269,-90 63-141,66-49-17,-97 70-852,9-8-1951,-8 2-6161,-8 9 3976</inkml:trace>
+  <inkml:trace contextRef="#ctx0" brushRef="#br0" timeOffset="6626.576">2338 1333 5504,'-5'1'1222,"1"0"0,0 1 0,0-1 0,0 1 1,0 0-1,0 1 0,-3 1-1222,4-2 917,-2 1 0,1-1 1,0 0-1,0 0 0,-1 0 0,-1 0-917,6-2 16,0 0-1,0 0 0,0 0 1,0 0-1,0 0 1,0 0-1,0 0 1,0-1-1,0 1 1,0 0-1,0 0 0,0 0 1,0 0-1,0 0 1,0 0-1,0 0 1,0 0-1,0 0 1,0 0-1,0-1 0,0 1 1,0 0-1,0 0 1,0 0-1,0 0 1,0 0-1,0 0 1,0 0-1,0 0 0,0 0 1,0 0-1,0 0 1,0 0-1,-1 0 1,1 0-1,0-1 1,0 1-1,0 0 0,0 0 1,0 0-1,0 0 1,0 0-1,0 0 1,0 0-1,0 0 1,0 0-1,0 0 1,-1 0-1,1 0 0,0 0 1,0 0-1,0 0-15,12-9 450,65-38 1012,-50 30-1128,-2-1 1,3-4-335,20-15 227,72-47 111,-81 57-271,91-64 269,-90 63-141,66-49-17,-97 70-852,9-8-1951,-8 2-6161,-8 9 3976</inkml:trace>
   <inkml:trace contextRef="#ctx0" brushRef="#br0" timeOffset="13945.446">4132 888 9216,'-1'0'632,"-1"0"0,1 1 1,-1-1-1,1 0 0,0 1 1,-1-1-1,1 1 0,0-1 1,-1 1-633,2-1 139,-1 0 0,1 0 0,0 1 0,0-1 1,0 0-1,0 0 0,-1 0 0,1 0 1,0 1-1,0-1 0,0 0 0,0 0 0,0 0 1,0 1-1,0-1 0,0 0 0,0 0 0,0 1 1,0-1-1,0 0 0,0 0 0,0 0 0,0 1 1,0-1-1,0 0-139,0 1 66,0 0 0,1 0 0,-1-1 0,0 1 0,1 0 0,-1-1 1,1 1-1,-1 0 0,1-1 0,-1 1 0,1 0-66,6 5 204,-1 0 1,1 0-1,1-1 0,-1 0 1,1 0-1,1 0-204,10 5 561,-2 1-100,10 4 1104,5 6-1565,45 41 1736,-19-15-912,-7-11 237,29 15-1061,-62-41 118,-7-3-56,60 36 345,35 14-407,-101-55-388,1 1-373,0 0 1,1-1-1,2 1 761,4-1-4418,-11-2 3301,0 0-1,-1 0 1,1-1 0,-1 1 0,1 0-1,-1-1 1,1 1 0,-1-1 1117,7-2-4805</inkml:trace>
   <inkml:trace contextRef="#ctx0" brushRef="#br0" timeOffset="14859.023">4849 1582 5888,'0'-22'12970,"0"22"-12069,0 0 75,0 0 150,-1 1-81,-1 7-360,0 0-1,1 0 1,-1 6-685,0-2 191,-1 10-164,-4 20 80,-2 2-107,8-42-4,1 0 1,-1 0-1,1 0 1,0 0-1,0-1 0,0 1 1,0 0-1,0 0 1,0 1 3,0-3 13,1 1 1,-1 0-1,0-1 1,0 1-1,1 0 1,-1-1-1,0 1 1,1-1 0,-1 1-1,0-1 1,1 1-1,-1 0 1,1-1-1,-1 0 1,1 1-1,0-1 1,-1 1-1,1-1 1,-1 0-1,1 1 1,0-1-1,-1 0 1,1 0-1,-1 1 1,1-1-1,0 0 1,-1 0-1,2 0-13,4 1 77,1-1 0,0-1 0,-1 1 1,1-1-1,6-1-77,4-1 116,20-2-815,23-7 699,-50 7-2261,-5 2-1965,-1 2-4327,-3 1 4399</inkml:trace>
   <inkml:trace contextRef="#ctx0" brushRef="#br0" timeOffset="15288.321">5026 1615 8960,'4'3'10829,"1"6"-6994,4 12-3373,-7-16 742,4 13-469,0 0 1,-2 0 0,0 0-1,-1 5-735,5 18 364,-2-6-193,5 21-1781,-10-51 1520,2-1-4831,-2-4 4636,-1 0 1,0 0 0,0 1-1,1-1 1,-1-1-1,0 1 1,0 0 0,1 0-1,-1 0 1,0 0-1,0 0 1,1 0 0,-1 0-1,0 0 1,0 0-1,1 0 1,-1-1 0,0 1-1,0 0 1,0 0-1,1 0 1,-1 0-1,0-1 1,0 1 0,0 0-1,0 0 1,1 0-1,-1-1 1,0 1 0,0 0-1,0 0 1,0-1-1,0 1 1,0 0 0,0 0 284,3-6-4928</inkml:trace>
@@ -6144,7 +6260,7 @@
     </inkml:brush>
   </inkml:definitions>
   <inkml:trace contextRef="#ctx0" brushRef="#br0">138 24 7296,'-4'-20'2368,"3"17"-82,0 3-529,0 5 123,1-4-1771,0 6 677,0 0 1,1 0-1,0 0 1,0 0 0,1 0-1,0 1-786,48 156 4016,-14-33-1872,-36-128-2106,36 143 1516,-23-87-1231,11 41 72,-3-14-1711,-8-32-3454,-11-45 354,1-3-1487</inkml:trace>
-  <inkml:trace contextRef="#ctx0" brushRef="#br0" timeOffset="1488.679">197 1012 6656,'0'-1'5004,"-2"3"-1230,0 8-1555,1 56-206,-3 0 0,-4 10-2013,7-64 236,1-9-234,0-1 0,0 1 0,0-1 1,-1 1-1,1-1 0,-1 1 0,0 1-2,-2-1-156,2-5 39,0-9-58,1 8 163,-1-19-41,2-1 0,1 1 0,0-1 0,3-6 53,-4 23 4,2-5-12,-1 1 0,2-1 8,-3 8 31,0 1 0,0-1 0,0 1 0,1-1 0,-1 1 0,1 0 0,-1 0 1,1 0-1,0 0 0,1-2-31,-2 4 32,-1 0 0,1-1 0,-1 1 0,1 0 0,-1-1 0,1 1 0,0 0 1,-1 0-1,1 0 0,0 0 0,-1-1 0,1 1 0,-1 0 0,1 0 0,0 0 0,-1 0 1,1 0-1,0 1 0,-1-1 0,1 0 0,-1 0 0,1 0 0,0 0 0,-1 1 0,1-1 1,-1 0-1,1 1-32,2 0 117,-1 1 1,1 0 0,-1 0 0,0 0 0,0 0-118,2 2 136,0 0 1,0 0 0,-1 0 0,0 1 0,0-1 0,0 1-1,0 0 1,-1 0-137,6 11 362,20 38 659,-17-30-579,2 0-1,0-1 1,10 12-442,-21-32-7,1-1-1,-1 1 1,0-1-1,1 1 1,-1-1-1,1 0 0,1 1 8,-3-3 2,-1 1 0,1-1 0,-1 0 0,1 0-1,0 1 1,-1-1 0,1 0 0,0 0 0,-1 0-1,1 0 1,-1 0 0,1 1 0,0-1 0,-1 0 0,1-1-1,0 1 1,-1 0 0,1 0 0,0 0 0,-1 0-1,1 0 1,-1-1 0,1 1 0,0 0 0,-1 0-1,1-1 1,-1 1 0,1-1 0,-1 1 0,1 0-1,-1-1 1,1 1 0,-1-1 0,0 1 0,1-1-1,-1 1 1,0-1 0,1 1 0,-1-1 0,0 0-1,1 1 1,-1-1 0,0 1 0,0-1-2,3-6-11,-1 0 0,-1 1 0,1-1 0,-1 0 0,0 0-1,0-2 12,0-44-208,-1 50 190,0-6-193,-1 0 0,0 0 1,0 1-1,-1-1 0,0 1 1,-2-5 210,-8-17-3594,-3 2-5351,10 17 4359</inkml:trace>
+  <inkml:trace contextRef="#ctx0" brushRef="#br0" timeOffset="1488.678">197 1012 6656,'0'-1'5004,"-2"3"-1230,0 8-1555,1 56-206,-3 0 0,-4 10-2013,7-64 236,1-9-234,0-1 0,0 1 0,0-1 1,-1 1-1,1-1 0,-1 1 0,0 1-2,-2-1-156,2-5 39,0-9-58,1 8 163,-1-19-41,2-1 0,1 1 0,0-1 0,3-6 53,-4 23 4,2-5-12,-1 1 0,2-1 8,-3 8 31,0 1 0,0-1 0,0 1 0,1-1 0,-1 1 0,1 0 0,-1 0 1,1 0-1,0 0 0,1-2-31,-2 4 32,-1 0 0,1-1 0,-1 1 0,1 0 0,-1-1 0,1 1 0,0 0 1,-1 0-1,1 0 0,0 0 0,-1-1 0,1 1 0,-1 0 0,1 0 0,0 0 0,-1 0 1,1 0-1,0 1 0,-1-1 0,1 0 0,-1 0 0,1 0 0,0 0 0,-1 1 0,1-1 1,-1 0-1,1 1-32,2 0 117,-1 1 1,1 0 0,-1 0 0,0 0 0,0 0-118,2 2 136,0 0 1,0 0 0,-1 0 0,0 1 0,0-1 0,0 1-1,0 0 1,-1 0-137,6 11 362,20 38 659,-17-30-579,2 0-1,0-1 1,10 12-442,-21-32-7,1-1-1,-1 1 1,0-1-1,1 1 1,-1-1-1,1 0 0,1 1 8,-3-3 2,-1 1 0,1-1 0,-1 0 0,1 0-1,0 1 1,-1-1 0,1 0 0,0 0 0,-1 0-1,1 0 1,-1 0 0,1 1 0,0-1 0,-1 0 0,1-1-1,0 1 1,-1 0 0,1 0 0,0 0 0,-1 0-1,1 0 1,-1-1 0,1 1 0,0 0 0,-1 0-1,1-1 1,-1 1 0,1-1 0,-1 1 0,1 0-1,-1-1 1,1 1 0,-1-1 0,0 1 0,1-1-1,-1 1 1,0-1 0,1 1 0,-1-1 0,0 0-1,1 1 1,-1-1 0,0 1 0,0-1-2,3-6-11,-1 0 0,-1 1 0,1-1 0,-1 0 0,0 0-1,0-2 12,0-44-208,-1 50 190,0-6-193,-1 0 0,0 0 1,0 1-1,-1-1 0,0 1 1,-2-5 210,-8-17-3594,-3 2-5351,10 17 4359</inkml:trace>
   <inkml:trace contextRef="#ctx0" brushRef="#br0" timeOffset="2310.103">125 967 8448,'-2'3'10853,"-4"1"-6265,-8 4-4255,7-4 1295,-1 1-1203,1 1-1,1 0 1,-1 0 0,-4 4-425,-1 2 125,8-7-109,0 0 0,0 0 0,1 0 0,-1 1 0,1-1 0,0 1 0,1 0 0,-1 0 0,1 0 0,0 1-16,-1 4 8,1-1-1,0 1 1,0 0 0,1 1-1,1-1 1,-1 0 0,2 0-1,0 0 1,1 3-8,-1-3 4,1 1-1,1-1 1,0 0-1,1-1 0,2 5-3,6 11 42,7 11-42,-6-16 66,0 0 1,6 6-67,-12-19 35,0 0 0,0-1 0,0 0 0,1 0 0,0 0 0,0-1 0,5 2-35,-2-1-14,0-1 0,1 0 0,-1 0 0,1-1-1,0-1 1,3 1 14,-3-2 7,0 1 0,0-2 0,0 0 0,0 0 0,1-1 0,-1-1 0,0 0 0,0 0 0,1-1-1,0-1-6,13-3 44,1-1 0,0-1 0,-1-2 0,4-2-44,-18 6-27,0-1-1,0 0 0,-1-1 1,0-1-1,1 0 28,-5 2 1,0 1 0,0-1 1,-1 0-1,0-1 0,0 0 1,-1 0-1,1 0 0,-2 0 1,1-1-1,-1 0 0,0 0 1,2-6-2,-1 1 20,-1-1 0,0 0 1,-1 0-1,0 0 0,-1 0 0,-1 0 1,0 0-1,-1 0 0,-1 0 0,-1-6-20,-1 6 48,0 0-1,-1 0 0,-1 0 0,-1 1 0,1 0 0,-9-13-47,8 15 50,0 0 1,-1 1-1,0-1 0,-1 2 1,0-1-1,-1 1 0,-3-3-50,4 5 18,-1 1-1,0 1 1,0-1-1,0 1 1,-1 1-1,1 0 1,-1 0 0,0 1-1,0 0 1,0 1-1,-8-1-17,-4 0-19,0 2-1,0 0 1,1 1 0,-1 2-1,-3 0 20,1 2-1067,0 1 0,-8 3 1067,-2 1-5200,0-2-7663,21-6 7237</inkml:trace>
 </inkml:ink>
 </file>
@@ -6345,7 +6461,7 @@
     </inkml:brush>
   </inkml:definitions>
   <inkml:trace contextRef="#ctx0" brushRef="#br0">6462 2909 9216,'0'6'8774,"-1"0"-4411,-3 31-3746,-5 46-86,6-41-193,-6 18-338,8-56-21,1-2 20,0-1 1,0 1-1,0-1 1,-1 1 0,1-1-1,-1 0 1,1 1-1,-1-1 1,1 0-1,-1 1 1,0-1 0,0 1 0,0-2-4,1 0 0,0 0 1,0 0-1,0 0 0,0 1 1,0-1-1,0 0 0,0 0 1,-1 0-1,1 0 1,0 0-1,0 0 0,0 0 1,0 0-1,0 0 0,0 0 1,-1 0-1,1 0 0,0 0 1,0 0-1,0 0 0,0 0 1,0 0-1,0 0 1,-1 0-1,1-1 0,0 1 1,0 0-1,0 0 0,0 0 1,0 0-1,0 0 0,0 0 1,0 0-1,0 0 0,-1 0 1,1 0-1,0-1 1,0 1-1,0 0 0,0 0 1,0 0-1,0 0 0,0 0 1,0 0-1,0 0 0,0-1 1,0 1-1,0 0 0,0 0 1,0 0 3,-3-10-134,2-6 32,1 1 0,0 0 0,2-13 102,10-45-9,-11 68 70,0 0 1,0 0-1,1 0 0,0 0 1,0 1-1,0-1 0,0 1 1,3-3-62,-5 6 26,1 1 0,-1-1 1,0 1-1,1-1 0,-1 1 1,1-1-1,-1 1 0,1 0 1,-1-1-1,1 1 0,-1 0 1,1-1-1,-1 1 0,1 0 1,0 0-1,-1 0 1,1-1-1,-1 1 0,1 0 1,0 0-1,-1 0 0,1 0 1,-1 0-1,1 0 0,0 0 1,-1 0-1,1 0 0,-1 1 1,1-1-1,0 0 0,-1 0 1,1 0-1,-1 1 0,1-1-26,2 2 58,0-1 0,-1 1-1,1 0 1,-1 0 0,3 2-58,18 18 213,-1 1 1,8 13-214,-12-14 160,1 0-1,1-2 1,3 1-160,-19-17 56,1-1-1,0 1 0,-1-1 1,1-1-1,1 1 0,-1-1 1,0 1-1,1-2 0,-1 1 1,1 0-56,-4-2 32,0 0 0,-1 1 1,1-1-1,0 0 0,0 0 1,-1 0-1,1 0 0,0 0 1,0 0-1,-1-1 0,1 1 1,0-1-1,0 1 1,-1-1-1,1 0 0,0 1 1,-1-1-1,1 0 0,-1 0 1,1 0-1,-1 0 0,0-1 1,1 1-1,-1 0 0,0 0 1,0-1-1,0 1 0,0-1 1,0 1-1,0-1 0,0 1 1,-1-1-1,1 0 0,0 0-31,2-10 64,0 1 1,-1-1 0,0 0 0,0 0-1,-2 0 1,1-3-66,-1 1 39,-1 1 0,0-1 0,0 0 0,-1 0-1,-1 1 1,-1-1 0,-1-4-39,3 10-965,-2-8 263,0 10-4748,-1 4-6846,2 2 6958</inkml:trace>
-  <inkml:trace contextRef="#ctx0" brushRef="#br0" timeOffset="991.45">6362 2850 10112,'0'0'3285,"-9"2"4261,7-2-7308,1 0-1,0 1 0,0-1 0,0 0 0,-1 1 1,1-1-1,0 0 0,0 1 0,0-1 0,0 1 1,0 0-1,0-1 0,-1 1-237,-12 13 1928,5-6-1180,-1 1-201,-7 5 592,-8 9-1139,20-16 33,-1-1 0,1 1 0,0 0 0,0 0 0,-2 7-33,1-1 18,1 1 0,1-1 0,0 1 0,1 0 0,1 1 0,0-1 0,1 0 0,0 12-18,1-20 11,0 1 0,1-1 0,-1 0 0,1 1 0,0-1 0,1 0 1,0 0-1,0 1 0,0-1 0,1-1 0,-1 1 0,4 4-11,4 4-6,0 0-1,1 0 1,1-1 0,0-1-1,2 1 7,-4-4 9,2-1-1,-1-1 1,1 1-1,0-2 1,1 0-1,0 0 1,-1-1-1,2-1 1,-1 0-1,8 1-8,0 0-22,0-2 0,0 0-1,1-1 1,-1-2-1,15 0 23,-6-3 6,1-1-1,-2-1 0,26-8-5,-41 9-21,-1-1 0,0 0-1,0 0 1,-1-2 0,1 1-1,-1-2 1,-1 1 0,1-2-1,-1 1 1,4-6 21,-2 2 11,-1 0 0,0-1 0,-1-1 1,-1 0-1,0 0 0,-1-1 0,0 0 0,-1-1 0,-1 0-11,-3 7 26,-1-1-1,0 1 0,0-1 1,-1 0-1,0 0 1,-1 0-1,0 0 0,-1 0 1,0 0-1,0 0 1,-1 0-1,0 0 1,-1 0-1,0 0 0,-1 1 1,0-2-26,-1 1 80,0 0 0,0 0 0,-1 1 0,-1 0 0,1 0 0,-1 0 0,-1 0 0,0 1 0,0 0 0,0 1 0,-1 0 0,0 0 0,-1 0 0,0 1 0,0 0 0,0 1 0,0 0 0,-1 0 0,0 1 0,0 1 0,-7-3-80,-4 2 50,0 1 1,0 1 0,-1 1-1,-20 1-50,14 3-63,1 0 0,-1 2 0,-8 3 63,-19 8-3912,-3 3 3912,22-3-9093,25-11 2971</inkml:trace>
+  <inkml:trace contextRef="#ctx0" brushRef="#br0" timeOffset="991.449">6362 2850 10112,'0'0'3285,"-9"2"4261,7-2-7308,1 0-1,0 1 0,0-1 0,0 0 0,-1 1 1,1-1-1,0 0 0,0 1 0,0-1 0,0 1 1,0 0-1,0-1 0,-1 1-237,-12 13 1928,5-6-1180,-1 1-201,-7 5 592,-8 9-1139,20-16 33,-1-1 0,1 1 0,0 0 0,0 0 0,-2 7-33,1-1 18,1 1 0,1-1 0,0 1 0,1 0 0,1 1 0,0-1 0,1 0 0,0 12-18,1-20 11,0 1 0,1-1 0,-1 0 0,1 1 0,0-1 0,1 0 1,0 0-1,0 1 0,0-1 0,1-1 0,-1 1 0,4 4-11,4 4-6,0 0-1,1 0 1,1-1 0,0-1-1,2 1 7,-4-4 9,2-1-1,-1-1 1,1 1-1,0-2 1,1 0-1,0 0 1,-1-1-1,2-1 1,-1 0-1,8 1-8,0 0-22,0-2 0,0 0-1,1-1 1,-1-2-1,15 0 23,-6-3 6,1-1-1,-2-1 0,26-8-5,-41 9-21,-1-1 0,0 0-1,0 0 1,-1-2 0,1 1-1,-1-2 1,-1 1 0,1-2-1,-1 1 1,4-6 21,-2 2 11,-1 0 0,0-1 0,-1-1 1,-1 0-1,0 0 0,-1-1 0,0 0 0,-1-1 0,-1 0-11,-3 7 26,-1-1-1,0 1 0,0-1 1,-1 0-1,0 0 1,-1 0-1,0 0 0,-1 0 1,0 0-1,0 0 1,-1 0-1,0 0 1,-1 0-1,0 0 0,-1 1 1,0-2-26,-1 1 80,0 0 0,0 0 0,-1 1 0,-1 0 0,1 0 0,-1 0 0,-1 0 0,0 1 0,0 0 0,0 1 0,-1 0 0,0 0 0,-1 0 0,0 1 0,0 0 0,0 1 0,0 0 0,-1 0 0,0 1 0,0 1 0,-7-3-80,-4 2 50,0 1 1,0 1 0,-1 1-1,-20 1-50,14 3-63,1 0 0,-1 2 0,-8 3 63,-19 8-3912,-3 3 3912,22-3-9093,25-11 2971</inkml:trace>
   <inkml:trace contextRef="#ctx0" brushRef="#br0" timeOffset="2870.325">8823 3054 6272,'-5'-21'2180,"3"17"-1432,1-1 0,0 0 0,0 0 0,1 1 0,-1-2-748,0-3 3695,0 6-1354,1 7-479,0 8-1446,-2 79 647,1-66-1042,-2 1-1,-3 13-20,6-38 26,-5 12-88,5-13 57,0 1 0,0-1 1,0 0-1,0 0 0,0 0 0,0 0 0,0 0 1,0 0-1,0 0 0,0 0 0,0 1 0,-1-1 1,1 0-1,0 0 0,0 0 0,0 0 0,0 0 1,0 0-1,0 0 0,0 0 0,-1 0 1,1 0-1,0 0 0,0 0 0,0 0 0,0 0 1,0 0-1,-1 0 0,1 0 0,0 0 0,0 0 5,-5-6-98,3 3 112,1-1 0,-1 1 0,1-1 0,0 0 0,0 0 0,0 0 0,1-1-14,-3-30 235,3 26-162,-1-6 92,2 0 0,0 0 1,0 0-1,1 1 0,1-1 1,1 0-1,0 1 0,4-7-165,-7 18 41,0 0 1,0 0-1,1 1 0,-1-1 0,1 1 0,0-1 0,0 1 0,1-2-41,-2 4 51,0-1-1,-1 0 0,1 1 1,0-1-1,0 1 0,0-1 1,0 1-1,0-1 0,-1 1 1,1-1-1,0 1 0,0 0 1,0 0-1,0-1 0,0 1 1,0 0-1,0 0 0,0 0 1,0 0-1,0 0 0,0 0 1,0 1-1,0-1 1,0 0-1,0 0 0,0 1 1,0-1-1,0 1-50,3 1 118,0 0 1,0 1-1,0 0 1,0 0-1,-1 0 0,0 0 1,1 0-1,-1 2-118,8 8 245,5 9-245,-10-13 45,9 13-14,1-1 1,1-1-1,1-1 0,1 0 0,0-1 1,1-1-1,11 6-31,-26-20 23,1 0 0,-1 0 0,1 0 0,-1 0 0,1-1 0,0 0 0,1 0-23,-5-2 22,-1 1 1,1-1-1,0 0 1,0 0-1,0 0 1,-1 1 0,1-2-1,0 1 1,0 0-1,-1 0 1,1-1-1,0 1 1,0 0-1,-1-1 1,1 0-1,0 1 1,-1-1-1,1 0 1,-1 0-1,1 0 1,-1 0-1,1 0 1,-1-1-1,0 1 1,1 0 0,0-2-23,0-1 53,1 0 1,-1-1 0,0 0-1,0 1 1,0-1 0,-1 0-1,1 0 1,-1 0 0,0 0-1,-1-3-53,2-7 137,-2-1 0,-1-13-137,1 19 64,-1 1 0,-1-1-1,0 1 1,0-1 0,-1 0-64,1 4-1498,-1-1 0,0 1 0,-1-2 1498,-4-4-6039,-2 0-3528,3 5 4645</inkml:trace>
   <inkml:trace contextRef="#ctx0" brushRef="#br0" timeOffset="3858.625">8766 2801 6144,'-2'-1'9864,"-1"3"-3949,-5 3-2252,-8 7-3223,-12 12 601,11-10-656,0 1-1,-8 10-384,20-19 8,0 0 0,1 1 0,-1-1 0,1 1 0,1 0 0,-1 0 0,1 0 0,0 0 0,0 3-8,1 1 18,0-1-1,0 1 0,1 0 0,0-1 1,1 1-1,0 0 0,1 0 0,0 0 1,1-1-1,0 1 0,1-1 0,0 3-17,2 2 51,1-1 0,0 0 0,1 0 0,0-1-1,1 0 1,1 0 0,0-1 0,4 5-51,-3-6 33,1 0 0,0-1 0,1 0 1,0-1-1,0-1 0,1 0 0,0 0 1,0-1-1,1-1 0,0 0 0,0-1 1,0 0-1,11 1-33,0-1 40,1 0 1,0-2-1,1-1 1,-1-1-1,21-3-40,-28 1 15,-1-2-1,0 0 1,0-1 0,0 0 0,0-2-1,0 0 1,-1-1 0,11-6-15,-20 9 5,-1-1 1,1 0 0,-1 0-1,0-1 1,0 0 0,0 0-1,4-7-5,-6 7 17,-1 1-1,-1-1 0,1 0 1,-1 0-1,0 0 0,0 0 1,-1-1-1,0 1 0,0-1 0,0-4-16,0-2 34,-1 1 0,0-1 0,-1 1 0,0-1-1,-1 0 1,0 1 0,-1-1 0,-1 1-1,0 0 1,-1 0 0,-2-7-34,-2 1 59,0 1 0,-1 0 0,0 1 0,-2 0 0,0 0 0,0 1-1,-6-4-58,7 9 41,1 2-1,-1-1 0,0 1 1,-1 1-1,0 0 0,0 0 1,0 1-1,-1 1 0,0-1 0,-10-1-40,-1 0 19,0 1 0,0 1-1,-1 2 1,0 0-1,-9 1-18,20 2-175,-1 0 0,0 1 0,0 1-1,0 0 1,-3 1 175,-25 9-2573,0 1-3972,22-6 311</inkml:trace>
   <inkml:trace contextRef="#ctx0" brushRef="#br0" timeOffset="-23583.599">4636 165 3712,'-9'7'2643,"8"-7"-2300,0 1 1,1 0-1,-1-1 0,0 1 0,0-1 0,1 1 0,-1-1 0,0 1 0,0-1 0,0 0 0,0 1 1,0-1-1,1 0 0,-1 0 0,0 1 0,-1-1-343,-3 0 1655,-6 2 1893,-1-1 1,-2 0-3549,-1-3 2129,14 2-2106,1 0-1,0-1 1,0 1 0,-1 0 0,1 0-1,0 0 1,-1 0 0,1 0-1,0 0 1,0 0 0,-1 0-1,1 0 1,0-1 0,0 1 0,0 0-1,-1 0 1,1 0 0,0 0-1,0-1 1,0 1 0,-1 0 0,1 0-1,0-1 1,0 1 0,0 0-1,0 0 1,0 0 0,0-1 0,0 1-1,-1 0 1,1-1 0,0 1-1,0 0 1,0 0 0,0-1 0,0 1-1,0 0 1,0 0 0,0-1-1,0 1 1,0 0 0,1-1 0,-1 1-1,0 0 1,0 0 0,0-1-1,0 1 1,0 0 0,0 0 0,0 0-1,1-1 1,-1 1 0,0 0-1,0 0 1,0 0 0,1-1 0,-1 1-23,2-2 16,1 0 1,-1 0-1,1 0 1,0 1 0,-1-1-1,1 1 1,0-1-1,0 1 1,0 0 0,0 0-1,0 1 1,0-1-1,2 0-16,6 0 46,1 0-1,-1 0 1,1 1-46,-2 0 68,0 0 1,1 1-1,3 2-68,-9-3 79,-1 2-1,1-1 0,-1 0 0,0 1 1,0 0-1,0 0 0,0 0 1,3 2-79,-6-3 4,0-1-1,0 1 1,0 0 0,0 0 0,-1-1 0,1 1 0,0 0 0,-1 0 0,1 0 0,0 0 0,-1 0 0,1 0 0,-1 0 0,1 0 0,-1 0 0,0 0 0,1 0 0,-1 0 0,0 0 0,0 0 0,0 0-1,0 0 1,0 0 0,0 0 0,0 1 0,0-1 0,0 0 0,0 0 0,-1 0 0,1 0 0,0 0 0,-1 0 0,1 0 0,-1 0-4,-1 3-87,0-1-1,0 1 1,-1-1 0,1 0 0,-1 0 0,0 0-1,0 0 1,0-1 0,-1 2 87,-33 20-213,2-1-102,34-23 297,1 0-1,-1 1 1,1-1 0,0 0-1,-1 1 1,1-1 0,0 0-1,-1 1 1,1-1 0,0 0-1,-1 1 1,1-1 0,0 1-1,0-1 1,-1 1 0,1-1-1,0 1 1,0-1 0,0 0-1,0 1 1,0 0 18,0-1-11,0 0-1,0 1 1,0-1 0,0 1-1,0-1 1,0 0 0,1 1-1,-1-1 1,0 0 0,0 0-1,1 1 1,-1-1 0,0 0-1,0 1 1,1-1 0,-1 0-1,0 0 1,1 0 0,-1 1-1,0-1 1,1 0 11,3 2-48,0-1 0,0 1-1,1-1 1,3 1 48,0 0-32,23 8 59,14 9-27,-34-14 86,0 0-1,0 1 0,-1 1 0,0 0 0,5 5-85,-12-10 123,-1 0-1,1 1 1,-1-1-1,0 1 0,0-1 1,0 1-1,-1 0 1,1 0-1,-1 0 0,1 0 1,-1 0-1,0 0 1,1 3-123,-2-5 91,0 1 0,0 0 0,0 0 1,0 0-1,0 0 0,0 0 0,0 0 1,0 0-1,-1 0 0,1 0 1,-1 0-1,0-1 0,1 1 0,-1 0 1,0 0-1,0-1 0,0 1 0,0 0 1,0-1-1,-1 1 0,1-1 1,0 0-1,-2 2-91,-2 1 92,0-1 0,-1 1 1,1-1-1,-1 0 0,1 0 0,-1-1 1,0 0-1,0 0 0,0 0 1,-1-1-1,1 0 0,-3 0-92,-15 2-1547,-1-2-1,-15-1 1548,13-1-3863,26 1 3434,0 0 110,1 0 1,-1 0-1,1 0 1,-1 0 0,1 0-1,-1 0 1,1 0 0,0 0-1,-1 0 1,1 0 0,-1 0-1,1 0 1,-1 0 0,1 0-1,-1-1 1,1 1 0,0 0-1,-1 0 1,1-1-1,-1 1 1,1 0 0,0 0-1,-1-1 1,1 1 0,0 0-1,0-1 1,-1 1 0,1-1 318,-3-3-4800</inkml:trace>
@@ -6360,9 +6476,9 @@
   <inkml:trace contextRef="#ctx0" brushRef="#br0" timeOffset="-3800.138">7685 1235 12544,'0'0'124,"1"0"0,-1 0 0,0 0 0,0 0 0,0 0 0,0 0 0,0-1 0,0 1-1,0 0 1,0 0 0,0 0 0,1 0 0,-1 0 0,0 0 0,0 0 0,0 0 0,0 0 0,0 0 0,0 0 0,0 0 0,0 0 0,1 0 0,-1 0 0,0 0 0,0 0 0,0 0 0,0 0 0,0 0 0,0 0 0,0 0 0,1 0 0,-1 0 0,0 0 0,0 0 0,0 0 0,0 0 0,0 1 0,0-1 0,0 0 0,0 0 0,0 0 0,1 0 0,-1 0 0,0 0 0,0 0 0,0 0 0,0 0 0,0 1 0,0-1 0,0 0 0,0 0 0,0 0 0,0 0 0,0 0 0,0 0 0,0 0 0,0 1 0,0-1 0,0 0 0,0 0 0,0 0 0,0 0 0,0 0 0,0 0 0,0 0-124,1 10 2720,-1-9-2278,0 17 1464,2-1 0,3 14-1906,-2-16 246,7 54 878,-3-15-1390,3-1 0,6 14 266,-12-54-1604,-1-7-666,-1-4-3397,-1-2-375</inkml:trace>
   <inkml:trace contextRef="#ctx0" brushRef="#br0" timeOffset="-2938.606">7194 1138 6016,'1'0'149,"-1"0"1,0 0 0,0 0-1,0-1 1,-1 1-1,1 0 1,0 0 0,0 0-1,0-1 1,0 1-1,0 0 1,0 0-1,0 0 1,0 0 0,0-1-1,0 1 1,0 0-1,-1 0 1,1 0 0,0 0-1,0-1 1,0 1-1,0 0 1,0 0 0,-1 0-1,1 0 1,0 0-1,0 0 1,0 0-1,0 0 1,-1-1 0,1 1-1,0 0 1,0 0-1,0 0 1,-1 0 0,1 0-1,0 0 1,0 0-1,0 0 1,-1 0 0,1 0-1,0 0 1,0 0-1,0 0 1,-1 1-1,1-1 1,0 0 0,0 0-150,-13 5 7415,5-2-5675,4-2-1057,0 0 0,0 0 0,0 1 0,0-1 0,0 1 1,1 0-1,-3 1-683,0 1 322,0 0 1,0 0-1,1 1 1,-2 1-323,-2 4 18,-1 1 0,2 0-1,0 0 1,-3 5-18,6-6 5,-1 0-1,2 0 0,-1 1 0,2 0 0,-1 0 0,1 0 1,1 0-1,-1 12-4,0 1-43,2-1 0,1 1-1,3 20 44,0-27-4,0 1 0,1-1 0,0 0-1,2 0 1,4 10 4,-4-14-18,1 0 0,0 0-1,0-1 1,1 0 0,1 0 0,0 0 0,0-2-1,1 1 1,1-1 0,0 0 0,0-1-1,9 5 19,0-1 57,0-1-1,2-1 1,-1-1-1,1-1 0,1 0 1,0-2-1,7 1-56,-6-3 56,0-1 0,0-1 0,0-2 0,1 0 0,-1-1 0,1-2 0,-1 0 0,0-2 0,0 0 0,0-2 0,0 0 0,4-4-56,-12 3 99,1 0-1,-1-1 1,0-1 0,11-9-99,5-6 437,16-15-437,-39 32 10,-1-1 0,1 0 0,-2 0 0,1-1 0,-1 0 0,0 0-1,2-5-9,-2 1 29,-1 0-1,0-1 1,-1 1-1,-1-1 1,0 0-1,0-2-28,-2 3 38,-1 0-1,1 0 1,-2 0-1,0-1 1,0 1 0,-2 0-1,0-3-37,0 6 25,-1-1 0,0 1 1,0 0-1,-1 0 0,0 0 0,-1 0 0,0 1 0,-7-9-25,-1-1 75,-2 2-1,-15-16-74,16 19-15,-1 1 0,0 1-1,-1 0 1,0 1 0,-1 1-1,0 1 1,0 0 0,-10-3 15,5 4-24,0 1 0,0 1 0,-1 0 0,-2 2 24,-6 0-89,0 2 1,0 2-1,0 1 1,-25 3 88,0 4-506,0 3 0,-7 4 506,38-8-1418,0 1-1,-3 2 1419,-19 12-6101,23-11-197</inkml:trace>
   <inkml:trace contextRef="#ctx0" brushRef="#br0" timeOffset="-1050.864">7207 2000 5632,'2'-4'-923,"2"1"7737,-4 3-6343,0 0 0,0 0 0,0 0 0,0 0 0,0 0 0,0 0 0,0 0 0,0 0 0,0 0 0,0 0 1,0 0-1,0 0 0,0 0 0,0 0 0,0 0-471,-4 5 2386,1-1-1806,0 0 0,1 1 0,-3 3-580,-5 10 874,-3 3-163,-1 0 0,-1-1 0,-6 4-711,-82 84 655,41-45-505,-65 63 32,-6-4-1052,120-111 250,-20 19-2091,29-25 982,0-1 1,0 1-1,-1 3 1729,4-6-466,-2 4-2324,3-6 2633,0 0 0,0 0 0,0 0-1,0 1 1,0-1 0,0 0 0,0 0-1,0 0 1,0 0 0,0 1 0,0-1-1,0 0 1,0 0 0,1 0 0,-1 0-1,0 0 1,0 1 0,0-1 0,0 0-1,0 0 1,0 0 0,0 0 0,1 0-1,-1 0 1,0 0 0,0 1 0,0-1-1,0 0 1,1 0 0,-1 0 0,0 0-1,0 0 158,5 2-3786</inkml:trace>
-  <inkml:trace contextRef="#ctx0" brushRef="#br0" timeOffset="1939.642">8083 1982 9600,'-5'-2'2046,"0"1"0,0 0 0,-3 0-2046,6 1 1755,2 0-438,3 5 411,-1-2-1558,-1-1 0,1 1 0,0 0-1,0-1 1,1 1 0,-1-1-170,8 8 320,11 14 277,2-2 0,7 5-597,54 40 1168,-10-8-170,87 69 346,-101-85-715,52 27-629,-95-62-33,-2 1-1051,12 7 1084,-23-12-1187,1-1-1,-1 1 1,0 0-1,2 2 1188,-5-5-579,0 1-1,0-1 0,0 0 1,0 1-1,0-1 0,0 0 1,-1 1-1,1-1 0,0 1 1,-1-1-1,0 1 0,1-1 1,-1 2 579,1 8-4752</inkml:trace>
+  <inkml:trace contextRef="#ctx0" brushRef="#br0" timeOffset="1939.641">8083 1982 9600,'-5'-2'2046,"0"1"0,0 0 0,-3 0-2046,6 1 1755,2 0-438,3 5 411,-1-2-1558,-1-1 0,1 1 0,0 0-1,0-1 1,1 1 0,-1-1-170,8 8 320,11 14 277,2-2 0,7 5-597,54 40 1168,-10-8-170,87 69 346,-101-85-715,52 27-629,-95-62-33,-2 1-1051,12 7 1084,-23-12-1187,1-1-1,-1 1 1,0 0-1,2 2 1188,-5-5-579,0 1-1,0-1 0,0 0 1,0 1-1,0-1 0,0 0 1,-1 1-1,1-1 0,0 1 1,-1-1-1,0 1 0,1-1 1,-1 2 579,1 8-4752</inkml:trace>
   <inkml:trace contextRef="#ctx0" brushRef="#br1" timeOffset="14403.031">2614 1551 7296,'0'-12'5274,"0"12"-3204,0 0-12,3 6 2897,2 28-75,1 19-4880,-2 0 1156,13 139-206,-17-187-1469,3 14-691,-3-19 1055,1 1 1,-1-1-1,0 0 0,0 0 0,0 0 0,0 1 0,0-1 0,0 0 0,0 0 0,0 0 1,1 0-1,-1 1 0,0-1 0,0 0 0,0 0 0,0 0 0,0 0 0,1 0 0,-1 1 1,0-1-1,0 0 0,0 0 0,1 0 0,-1 0 0,0 0 0,0 0 155,1 0-472,-1 0-1,1 0 0,-1 0 1,0-1-1,1 1 1,-1 0-1,0 0 0,1-1 1,-1 1-1,0 0 0,1-1 1,-1 1-1,0 0 1,1-1-1,-1 1 0,0 0 1,0-1-1,1 1 1,-1-1 472,8-13-6448,0 0 1776</inkml:trace>
-  <inkml:trace contextRef="#ctx0" brushRef="#br1" timeOffset="15411.886">2975 1601 3840,'1'0'64,"-1"0"1,0 0-1,1 0 0,-1 0 0,0 0 1,1 0-1,-1 0 0,0 0 1,1 0-1,-1 0 0,0 0 1,1 0-1,-1 0 0,0 0 1,0-1-1,1 1 0,-1 0 1,0 0-1,1 0 0,-1-1 1,0 1-1,0 0 0,0 0 1,1-1-1,-1 1 0,0 0 1,0-1-1,0 1 0,1 0-64,0-12 2824,-1 11-2372,0 1-274,0-1 1,0 1-1,0 0 1,0 0-1,0-1 0,0 1 1,0 0-1,0 0 1,1 0-1,-1-1 0,0 1 1,0 0-1,0 0 1,0 0-1,1-1 0,-1 1 1,0 0-1,0 0 1,0 0-1,1 0 0,-1 0 1,0 0-179,0-1 101,1 1 0,-1 0 0,0 0-1,1 0 1,-1 0 0,0-1 0,0 1 0,0 0 0,1 0 0,-1-1 0,0 1-1,0 0 1,0 0 0,1-1 0,-1 1 0,0 0 0,0 0 0,0-1 0,0 1 0,0 0-1,0-1 1,0 1 0,0 0-101,0-1 478,1-1-1,-1 1 0,-1 0 1,1-1-1,0 1 1,0 0-1,0 0 0,-1-1 1,1 1-1,0 0 1,-1-1-478,0 1 165,0 0 0,0 1 0,1-1 0,-1 0 0,0 1 0,0-1 0,0 0 0,0 1 0,0-1 0,0 1 1,0 0-1,0-1 0,0 1 0,0 0 0,-1-1-165,-1 1 139,-1-1 1,1 1-1,-1-1 1,1 1-1,-1 0 1,1 0-1,-1 0 1,0 1-1,1-1 1,-1 1-1,1 0 1,0 0-1,-1 0 1,1 1-1,0-1 1,-1 1-140,-7 4 3,1 1 0,0 0 1,0 0-1,0 1-3,7-5-22,0-1 0,0 1 0,0 0-1,1-1 1,-1 1 0,1 0 0,0 1 0,0-1 0,0 0-1,1 0 1,-2 3 22,2-4-16,1 0-1,-1 0 0,1 0 1,0 0-1,-1 1 1,1-1-1,0 0 1,0 0-1,0 0 0,1 0 1,-1 0-1,0 0 1,1 0-1,-1 1 1,1-1-1,0 0 1,0-1-1,0 1 0,0 0 1,0 0-1,0 1 17,2 0-5,-1 0 0,1 0-1,0 0 1,0 0 0,0 0-1,0-1 1,0 1 0,0-1-1,1 0 1,-1 0 0,1 0-1,0-1 1,0 1 0,-1-1-1,5 1 6,-5-1-163,0 0 1,1-1-1,-1 0 0,0 0 0,1 0 0,-1 0 0,0 0 0,1-1 0,-1 1 0,0-1 0,0 0 0,1 0 0,-1 0 0,0 0 0,0-1 0,0 1 0,0-1 1,-1 0-1,1 0 0,0 0 163,17-18-4986,0-3-3995,-16 17 6084,3-4 2363,-4 0 5183,-2 8-2738,0-1-1,0 1 1,0-1-1,0 1 1,0 0-1,2-2-1910,-3 4 73,0 0-1,0 0 0,0 0 0,0-1 1,0 1-1,0 0 0,1 0 0,-1 0 0,0 0 1,0 0-1,0 0 0,0 0 0,0 0 1,1 0-1,-1 0 0,0 0 0,0-1 1,0 1-1,0 0 0,1 0 0,-1 0 1,0 0-1,0 0 0,0 0 0,0 0 0,1 0 1,-1 1-1,0-1 0,0 0 0,0 0 1,0 0-1,0 0 0,1 0 0,-1 0 1,0 0-1,0 0 0,0 0 0,0 0 0,0 0 1,0 1-1,1-1 0,-1 0 0,0 0 1,0 0-1,0 0 0,0 0 0,0 1 1,0-1-1,0 0 0,0 0 0,0 0 0,0 0 1,0 0-1,0 1 0,0-1 0,0 0 1,0 0-73,4 10 865,-4-10-861,13 61 2328,4 16-1054,-10-50-1130,0-4-2157,2 5 2009,-6-24-3756,-1-6 1106,0-7-845,-2 8 2890,3-10-4920</inkml:trace>
+  <inkml:trace contextRef="#ctx0" brushRef="#br1" timeOffset="15411.885">2975 1601 3840,'1'0'64,"-1"0"1,0 0-1,1 0 0,-1 0 0,0 0 1,1 0-1,-1 0 0,0 0 1,1 0-1,-1 0 0,0 0 1,1 0-1,-1 0 0,0 0 1,0-1-1,1 1 0,-1 0 1,0 0-1,1 0 0,-1-1 1,0 1-1,0 0 0,0 0 1,1-1-1,-1 1 0,0 0 1,0-1-1,0 1 0,1 0-64,0-12 2824,-1 11-2372,0 1-274,0-1 1,0 1-1,0 0 1,0 0-1,0-1 0,0 1 1,0 0-1,0 0 1,1 0-1,-1-1 0,0 1 1,0 0-1,0 0 1,0 0-1,1-1 0,-1 1 1,0 0-1,0 0 1,0 0-1,1 0 0,-1 0 1,0 0-179,0-1 101,1 1 0,-1 0 0,0 0-1,1 0 1,-1 0 0,0-1 0,0 1 0,0 0 0,1 0 0,-1-1 0,0 1-1,0 0 1,0 0 0,1-1 0,-1 1 0,0 0 0,0 0 0,0-1 0,0 1 0,0 0-1,0-1 1,0 1 0,0 0-101,0-1 478,1-1-1,-1 1 0,-1 0 1,1-1-1,0 1 1,0 0-1,0 0 0,-1-1 1,1 1-1,0 0 1,-1-1-478,0 1 165,0 0 0,0 1 0,1-1 0,-1 0 0,0 1 0,0-1 0,0 0 0,0 1 0,0-1 0,0 1 1,0 0-1,0-1 0,0 1 0,0 0 0,-1-1-165,-1 1 139,-1-1 1,1 1-1,-1-1 1,1 1-1,-1 0 1,1 0-1,-1 0 1,0 1-1,1-1 1,-1 1-1,1 0 1,0 0-1,-1 0 1,1 1-1,0-1 1,-1 1-140,-7 4 3,1 1 0,0 0 1,0 0-1,0 1-3,7-5-22,0-1 0,0 1 0,0 0-1,1-1 1,-1 1 0,1 0 0,0 1 0,0-1 0,0 0-1,1 0 1,-2 3 22,2-4-16,1 0-1,-1 0 0,1 0 1,0 0-1,-1 1 1,1-1-1,0 0 1,0 0-1,0 0 0,1 0 1,-1 0-1,0 0 1,1 0-1,-1 1 1,1-1-1,0 0 1,0-1-1,0 1 0,0 0 1,0 0-1,0 1 17,2 0-5,-1 0 0,1 0-1,0 0 1,0 0 0,0 0-1,0-1 1,0 1 0,0-1-1,1 0 1,-1 0 0,1 0-1,0-1 1,0 1 0,-1-1-1,5 1 6,-5-1-163,0 0 1,1-1-1,-1 0 0,0 0 0,1 0 0,-1 0 0,0 0 0,1-1 0,-1 1 0,0-1 0,0 0 0,1 0 0,-1 0 0,0 0 0,0-1 0,0 1 0,0-1 1,-1 0-1,1 0 0,0 0 163,17-18-4986,0-3-3995,-16 17 6084,3-4 2363,-4 0 5183,-2 8-2738,0-1-1,0 1 1,0-1-1,0 1 1,0 0-1,2-2-1910,-3 4 73,0 0-1,0 0 0,0 0 0,0-1 1,0 1-1,0 0 0,1 0 0,-1 0 0,0 0 1,0 0-1,0 0 0,0 0 0,0 0 1,1 0-1,-1 0 0,0 0 0,0-1 1,0 1-1,0 0 0,1 0 0,-1 0 1,0 0-1,0 0 0,0 0 0,0 0 0,1 0 1,-1 1-1,0-1 0,0 0 0,0 0 1,0 0-1,0 0 0,1 0 0,-1 0 1,0 0-1,0 0 0,0 0 0,0 0 0,0 0 1,0 1-1,1-1 0,-1 0 0,0 0 1,0 0-1,0 0 0,0 0 0,0 1 1,0-1-1,0 0 0,0 0 0,0 0 0,0 0 1,0 0-1,0 1 0,0-1 0,0 0 1,0 0-73,4 10 865,-4-10-861,13 61 2328,4 16-1054,-10-50-1130,0-4-2157,2 5 2009,-6-24-3756,-1-6 1106,0-7-845,-2 8 2890,3-10-4920</inkml:trace>
   <inkml:trace contextRef="#ctx0" brushRef="#br1" timeOffset="16520.383">2495 1442 5760,'0'0'218,"0"0"-1,0 0 1,0 0 0,0 0-1,0 0 1,0 0 0,0-1 0,0 1-1,0 0 1,0 0 0,0 0-1,0 0 1,0 0 0,0 0 0,0 0-1,0 0 1,0 0 0,0-1-1,-1 1 1,1 0 0,0 0-1,0 0 1,0 0 0,0 0 0,0 0-1,0 0 1,0 0 0,0 0-1,0 0 1,0 0 0,0 0 0,-1 0-1,1 0 1,0 0 0,0 0-1,0 0 1,0 0 0,0 0 0,0 0-1,0-1 1,0 1 0,0 1-1,-1-1 1,1 0 0,0 0 0,0 0-1,0 0-217,-7 3 3665,-6 7-1926,12-9-1184,-25 19 2315,19-15-2624,0 0 1,0 1-1,0-1 0,1 1 1,-4 5-247,3-1 92,0 0 0,1 1 0,0 0 0,1 0 0,0 1 1,0-1-1,-1 10-92,1-2 45,1 1 1,1-1-1,1 1 0,0 7-45,2-12-26,0 0-1,1 0 0,0 0 1,3 9 26,-2-15-16,1 1 1,0-1 0,0 1 0,1-1-1,0 0 1,1 0 0,3 4 15,7 9 35,2-2-1,0 0 1,2-1 0,0 0-35,-8-9 25,1 1 1,-1-2 0,2 1 0,-1-2 0,2 0 0,-1 0 0,12 4-26,-8-6 32,1 0-1,0-1 1,3 0-32,57 7 28,-60-10-12,0-1 1,-1 0 0,1-1 0,0-1-1,0-1 1,0-1 0,1-1-17,20-5 88,0-3 0,34-14-88,-55 19 10,0-2-1,0 0 1,-1-1 0,0 0 0,-1-2-1,0 0-9,-1-1 32,0-1 0,-1 0 0,0-1 0,-1-1 0,4-7-32,-3 2 64,-1 0 0,-1-2 0,8-19-64,-14 25 59,1 0-1,-2 0 0,0-1 1,-1 1-1,-1-1 1,-1 0-1,0-5-58,-2 14 64,0 0-1,0 0 1,-1 0 0,0 0 0,0 0 0,-1 1-1,-1-1 1,1 0 0,-1 1 0,-1 0 0,0-1-1,0 1 1,0 1 0,-1-1 0,-5-5-64,-2-1 78,-1 1 1,-1 1 0,0 0-1,-15-9-78,14 11 62,-1 0 0,0 1 0,0 1 0,0 0 0,-5 0-62,-4 0 108,0 2 0,0 1 0,-1 1 0,-1 1-108,-2 0 32,0 1 0,-1 2 0,-14 1-32,13 3-277,1 1 1,-1 1 0,1 2 0,0 0-1,-6 5 277,23-8-1460,0 1-1,-9 6 1461,-5 7-4988,24-17 3644,0 1 0,1-1 0,0 0 1,-3 3 1343,-5 9-5744</inkml:trace>
   <inkml:trace contextRef="#ctx0" brushRef="#br0" timeOffset="26789.733">1720 2700 8192,'-6'5'2150,"0"0"1,1 0 0,0 1-1,-1 1-2150,2-3 2245,5-6-641,4-6-802,-3 5-706,1 0 1,0 0 0,0 0 0,1 0-1,-1 1 1,0-1 0,1 1 0,2-1-97,11-8 239,78-58 438,-2-14-116,-66 57-503,137-117 223,-35 31-941,-97 83-6481,-24 20 2139</inkml:trace>
   <inkml:trace contextRef="#ctx0" brushRef="#br0" timeOffset="27536.581">1301 2939 6912,'0'-2'895,"0"2"-759,0 0-1,0-1 1,0 1 0,0 0-1,0 0 1,0-1 0,0 1-1,0 0 1,-1 0 0,1-1-1,0 1 1,0 0 0,0 0-1,0-1 1,0 1 0,0 0-1,-1 0 1,1 0 0,0-1-1,0 1 1,0 0 0,0 0-1,-1 0 1,1 0 0,0-1-1,0 1 1,-1 0 0,1 0-1,0 0 1,0 0-136,-1 0 2000,1 0-107,-1 1-1551,1 0 1,-1 0-1,1-1 0,-1 1 0,1 0 1,-1 1-1,1-1 0,-1 0 0,1 0 1,0 0-1,0 0 0,-1 0 0,1 0 1,0 1-343,1 17 418,-1-10 212,0 173 4181,0-62-6241,1-113 103,1-6-2623,-1-1 3546,-1 0-1,1-1 1,-1 1-1,1 0 1,-1-1-1,1 1 1,-1-1-1,1 1 1,-1-1-1,0 1 1,1-1-1,-1 1 1,0-1-1,0 1 1,1-1-1,-1 1 405,3-8-4506</inkml:trace>
@@ -6377,7 +6493,7 @@
   <inkml:trace contextRef="#ctx0" brushRef="#br0" timeOffset="39431.218">1707 3668 9216,'-1'-1'983,"-1"-1"4351,4 6-2350,16 25-403,1-2 1,14 15-2582,-30-38 229,19 24 1090,-2 1 0,8 15-1319,-25-38 103,39 70 708,7 12-620,7-5-49,-31-47-3769,-18-26 1475,4 7-5890,-6-10 3157</inkml:trace>
   <inkml:trace contextRef="#ctx0" brushRef="#br0" timeOffset="40246.39">2012 4477 7936,'-1'0'303,"0"0"0,1 0 0,-1 0 0,1 0 0,-1 1 0,0-1 0,1 0 0,-1 0 0,1 1 0,-1-1 0,1 0 0,-1 1 0,0-1 1,1 0-1,-1 1 0,1-1 0,0 1 0,-1-1 0,1 1 0,-1-1 0,1 1 0,0-1 0,-1 1 0,1 0 0,0-1 0,0 1-303,-5 15 1928,-7 62-147,-1 7 732,9-57-1639,2-16-526,1-1 1,-2-1 0,0 2-349,1-7 80,-1-6-105,1-7-90,2 7 116,-4-18-18,2 0 1,0 0-1,1 0 0,1 0 1,1 0 16,-1-11-56,1 15 16,0-1-1,1 0 1,1 0 0,3-6 40,-6 21-9,0 0 5,3-9-28,-2 10 34,-1 0 0,0 0 0,0-1 0,1 1 0,-1 0 0,0 0 1,0-1-1,1 1 0,-1 0 0,0 0 0,0 0 0,1-1 0,-1 1 0,0 0 0,1 0 0,-1 0 0,0 0 0,1 0 0,-1 0 0,0 0 0,1 0 0,-1 0 0,0 0 0,1 0 0,-1 0 0,0 0 0,1 0 0,-1 0 0,0 0 0,1 0 1,-1 0-1,0 0 0,1 1-2,2 0 29,-1 1-1,1-1 1,0 1 0,-1 0 0,1 0 0,0 1-29,2 1 45,62 48 243,2 8 178,-41-33 412,28 19-878,-53-44 37,-1-1-1,1 1 1,-1 0-1,1-1 1,0 1-1,0-1 1,-1 0-1,1 0 1,0 0-1,0-1 1,0 1-1,0 0 1,2-1-37,-4 0 21,0 0 0,0 0 0,0-1 0,0 1 1,0 0-1,0-1 0,0 1 0,0-1 0,0 1 0,0-1 1,0 1-1,0-1 0,0 0 0,0 1 0,-1-1 0,1 0 0,0 0 1,0 1-1,-1-1 0,1 0 0,-1 0 0,1 0 0,0-1-21,0-1 61,1 0-1,-1-1 0,1 1 0,-1-1 1,0 1-1,0-2-60,1-10 81,-1-1-1,0 0 1,-1 0 0,-1-4-81,1-10 50,0 9-329,0 6-2882,0 14 2595,0 1 395,0 0-1,0 0 0,-1 0 1,1 0-1,0 0 0,0 0 1,0-1-1,0 1 1,0 0-1,0 0 0,0 0 1,0 0-1,0 0 0,0-1 1,1 1-1,-1 0 0,0 0 1,0 0-1,0 0 1,0 0-1,0 0 0,0 0 1,0-1-1,0 1 0,0 0 1,0 0-1,0 0 0,0 0 1,1 0-1,-1 0 0,0 0 1,0 0-1,0 0 1,0 0-1,0-1 0,0 1 1,0 0-1,1 0 0,-1 0 1,0 0-1,0 0 0,0 0 1,0 0 171,3 0-5413</inkml:trace>
   <inkml:trace contextRef="#ctx0" brushRef="#br0" timeOffset="41018.614">3837 3612 9344,'0'0'162,"0"0"1,0 0-1,0-1 0,1 1 1,-1 0-1,0 0 1,0 0-1,0 0 1,0 0-1,0 0 1,0-1-1,0 1 0,0 0 1,0 0-1,0 0 1,0 0-1,0 0 1,0 0-1,0-1 1,0 1-1,0 0 0,0 0 1,-1 0-1,1 0 1,0 0-1,0 0 1,0-1-1,0 1 1,0 0-1,0 0 0,0 0 1,0 0-1,0 0 1,0 0-1,-1 0 1,1 0-1,0 0 1,0 0-1,0 0 0,0-1 1,0 1-1,0 0 1,-1 0-1,1 0 1,0 0-1,0 0 1,0 0-1,0 0 0,0 0 1,0 0-1,-1 0 1,1 0-1,0 0 1,0 0-1,0 0 1,0 0-1,0 0-162,-8 8 3220,-6 13-2372,2 4 1172,-4 14-2020,-4 7 1292,-40 84 777,46-102-1834,-28 59 176,-9 7-411,42-81-289,4-4-659,0-1 1,0 1-1,1-1 0,0 3 948,3-11-330,1 1 0,0-1 0,0 1 0,-1 0 0,1-1-1,0 1 1,0-1 0,0 1 0,0-1 0,0 1 0,0 0 0,0-1 0,0 1 0,0-1 0,0 1 0,0 0 0,0-1 0,1 1-1,-1-1 1,0 1 330,1 0-345,-1-1-1,0 0 1,1 0-1,-1 1 0,1-1 1,-1 0-1,0 0 1,1 1-1,-1-1 1,1 0-1,-1 0 0,1 0 1,-1 0-1,1 0 1,-1 0-1,1 0 0,-1 0 1,1 0-1,-1 0 346,8 0-4666</inkml:trace>
-  <inkml:trace contextRef="#ctx0" brushRef="#br0" timeOffset="41677.222">3414 4484 6144,'-1'-5'1446,"0"3"-580,0-1 1,0 1-1,1-1 1,-1 1-1,1-1 1,0 0-867,-1 1 2473,-1 4-678,-3 7-693,2 19-520,1-13-476,-4 35 231,-3 20 222,9-70-545,0 0 0,0 1-1,0-1 1,0 0-1,0 0 1,0 0-1,0 0 1,0 1 0,0-1-1,0 0 1,0 0-1,0 0 1,0 1-1,0-1 1,0 0 0,0 0-1,0 0 1,0 0-1,-1 1 1,1-1-1,0 0 1,0 0 0,0 0-1,0 0 1,0 0-1,0 0 1,-1 1-1,1-1 1,0 0-14,-2-5 148,1-11 4,1-7-72,3-23-80,-2 37 15,1 1 1,-1-1-1,2 1 0,-1 0 0,1 0 0,0 0 0,1 0-15,-3 7 40,-1 0 0,1 0-1,-1 0 1,1 0 0,-1 0-1,1 0 1,0 0 0,-1 0-1,1 1 1,0-1 0,0 0-1,0 0 1,-1 1 0,1-1-1,0 0 1,0 1 0,0-1-1,0 1 1,0-1 0,0 1-1,1 0 1,-1-1 0,0 1-1,0 0 1,0 0 0,0 0-1,0 0 1,0 0 0,0 0-1,1 0 1,-1 0 0,0 0-40,5 2 169,0 0 1,-1 0 0,1 1-1,-1-1 1,1 1 0,1 2-170,33 23 480,-38-26-458,-1-2-16,24 19 741,19 10-747,-36-24 207,1 0 0,0-1 0,0 0 0,0-1 0,0 0 0,1 0 0,5 0-207,-13-2 52,0-1 0,1 0 0,-1 0 0,0 1 0,0-1 0,0 0 0,0-1 0,0 1 0,0 0 0,0 0 0,0-1 0,0 0 0,0 1 0,0-1 0,0 0 0,0 0 0,0 0 0,0 0 0,0 0 0,0-1-52,1-1 31,-1 0 0,0 0 0,0 0-1,0 0 1,-1 0 0,1-1 0,-1 1-1,1 0 1,-1-1 0,0 0 0,0 1-1,-1-1 1,1-1-31,0-10 163,0 0 0,-1-10-163,0 16 10,-2-95-9300,2 100 3669</inkml:trace>
+  <inkml:trace contextRef="#ctx0" brushRef="#br0" timeOffset="41677.221">3414 4484 6144,'-1'-5'1446,"0"3"-580,0-1 1,0 1-1,1-1 1,-1 1-1,1-1 1,0 0-867,-1 1 2473,-1 4-678,-3 7-693,2 19-520,1-13-476,-4 35 231,-3 20 222,9-70-545,0 0 0,0 1-1,0-1 1,0 0-1,0 0 1,0 0-1,0 0 1,0 1 0,0-1-1,0 0 1,0 0-1,0 0 1,0 1-1,0-1 1,0 0 0,0 0-1,0 0 1,0 0-1,-1 1 1,1-1-1,0 0 1,0 0 0,0 0-1,0 0 1,0 0-1,0 0 1,-1 1-1,1-1 1,0 0-14,-2-5 148,1-11 4,1-7-72,3-23-80,-2 37 15,1 1 1,-1-1-1,2 1 0,-1 0 0,1 0 0,0 0 0,1 0-15,-3 7 40,-1 0 0,1 0-1,-1 0 1,1 0 0,-1 0-1,1 0 1,0 0 0,-1 0-1,1 1 1,0-1 0,0 0-1,0 0 1,-1 1 0,1-1-1,0 0 1,0 1 0,0-1-1,0 1 1,0-1 0,0 1-1,1 0 1,-1-1 0,0 1-1,0 0 1,0 0 0,0 0-1,0 0 1,0 0 0,0 0-1,1 0 1,-1 0 0,0 0-40,5 2 169,0 0 1,-1 0 0,1 1-1,-1-1 1,1 1 0,1 2-170,33 23 480,-38-26-458,-1-2-16,24 19 741,19 10-747,-36-24 207,1 0 0,0-1 0,0 0 0,0-1 0,0 0 0,1 0 0,5 0-207,-13-2 52,0-1 0,1 0 0,-1 0 0,0 1 0,0-1 0,0 0 0,0-1 0,0 1 0,0 0 0,0 0 0,0-1 0,0 0 0,0 1 0,0-1 0,0 0 0,0 0 0,0 0 0,0 0 0,0 0 0,0-1-52,1-1 31,-1 0 0,0 0 0,0 0-1,0 0 1,-1 0 0,1-1 0,-1 1-1,1 0 1,-1-1 0,0 0 0,0 1-1,-1-1 1,1-1-31,0-10 163,0 0 0,-1-10-163,0 16 10,-2-95-9300,2 100 3669</inkml:trace>
   <inkml:trace contextRef="#ctx0" brushRef="#br0" timeOffset="42225.047">4314 3632 11008,'0'0'160,"0"0"0,-1 1 1,1-1-1,0 0 0,0 0 1,0 0-1,-1 0 1,1 0-1,0 0 0,0 0 1,0 0-1,-1 1 0,1-1 1,0 0-1,0 0 0,0 0 1,0 0-1,0 1 0,-1-1 1,1 0-1,0 0 0,0 0 1,0 1-1,0-1 1,0 0-1,0 0 0,0 0 1,0 1-1,0-1 0,0 0 1,0 0-1,0 1 0,0-1 1,0 0-1,0 0 0,0 1 1,0-1-1,0 0 0,0 0 1,0 1-161,3 12 1021,-2-9-297,5 15 148,1 0 0,1 0 0,1-1 0,0 0-872,-8-17 16,54 96 2699,-42-75-2160,80 135 1636,-83-140-2288,61 98 980,-45-78-5332,28 32 4449,-51-66-665,-3-2 248,1 0 0,0 0-1,0 0 1,-1 0 0,1 0 0,0-1 0,0 1-1,0 0 1,0-1 0,0 1 0,0 0 0,0-1 0,0 1-1,1-1 1,-1 0 417,6 3-5482</inkml:trace>
   <inkml:trace contextRef="#ctx0" brushRef="#br0" timeOffset="42953.83">4782 4530 7040,'0'-32'8656,"-2"64"-4284,0-7-4356,-1-1 1,-5 15-17,4-26 22,4-13-22,0 0 0,0 1 0,-1-1 0,1 0 0,0 0 0,0 0 0,0 0 0,0 0 0,0 0 0,0 0 0,0 0 0,0 0 0,0 1 0,0-1 0,0 0 0,0 0 0,0 0 0,0 0 0,0 0 0,-1 0 0,1 0 0,0 0 0,0 0 0,0 0 0,0 0 0,0 0 0,0 0 1,0 0-1,0 0 0,-1 0 0,1 0 0,0 0 0,0 0 0,0 0 0,0 0 0,0 0 0,-3-7-18,2-5 98,1 1 1,0-11-81,1 3 180,-1 10-3,0 1-1,1 0 1,0-1-1,0 1 1,1 0 0,0-1-1,0 1 1,1 0-1,0 0 1,2-1-177,-4 8 35,-1-1 0,1 1 0,-1 0 0,1 0 0,0 1 0,0-1 1,0 0-1,-1 0 0,1 0 0,0 0 0,0 1 0,0-1 0,0 0 0,0 1 0,0-1 1,0 1-1,1-1-35,-1 1 50,1 0 0,-1 0 0,1 0 0,-1 0 0,1 0 1,-1 0-1,1 0 0,-1 1 0,0-1 0,1 0 0,-1 1 0,1-1 1,-1 1-1,0 0 0,2 0-50,10 7 299,1 1 1,-1 0 0,7 7-300,-4-4 388,1 1 0,5 1-388,-16-11 136,7 5 471,10 3-607,-19-9 77,0 0-1,0-1 0,0 0 1,0 0-1,1 0 0,-1 0 1,0-1-1,2 1-76,-5-1 34,1-1 0,-1 1-1,1 0 1,-1 0 0,1 0-1,-1-1 1,0 1 0,1-1-1,-1 1 1,1-1 0,-1 0 0,0 1-1,0-1 1,1 0 0,0-1-34,0 0 39,-1 1 1,1-1-1,0 0 1,-1 0-1,0-1 1,1 1-1,-1 0 1,0 0-1,0-1-39,3-6 14,-1-1 1,-1 0-1,0 1 1,1-7-15,-1 4-177,0-11-2206,-2 9-3848,0 9 504</inkml:trace>
   <inkml:trace contextRef="#ctx0" brushRef="#br0" timeOffset="43836.036">4715 4369 5632,'-1'-2'526,"1"1"-1,-1 0 1,1 0 0,-1 0 0,1 0-1,-1 0 1,0 0 0,0 0 0,1 0 0,-1 1-1,0-1 1,0 0 0,0 0 0,0 1-1,0-1 1,0 0 0,0 1 0,0-1-1,0 1 1,0 0 0,-1-1 0,1 1-1,0 0 1,-1-1-526,0 1 324,1 0-1,-1 0 1,0 0-1,0 0 1,1 1-1,-1-1 1,0 0 0,1 1-1,-1-1 1,0 1-1,1 0 1,-1-1-1,1 1 1,-1 0-1,1 0 1,-1 0-1,1 0 1,0 0-324,-4 4 131,0-1 0,1 1 0,-1 0 0,1 0 1,1 0-1,-1 0 0,1 1 0,0 0 0,0-1 0,0 1 0,1 0 1,0 0-1,0 1 0,1-1 0,-1 0 0,1 1 0,0 3-131,1 3 70,1 1 1,0 0-1,1-1 0,0 0 0,1 3-70,3 6 214,1 1 0,6 11-214,-7-19 69,2 0 1,0-1-1,7 11-69,-8-16 19,-1 0 0,1 0 0,1-1 1,0 0-1,0 0 0,0-1 0,1 0 0,0-1 1,0 0-1,10 5-19,-2-2-15,0 0 0,0-1 0,0-1 0,1-1 0,16 3 15,-27-7 22,1-1 0,0-1 0,-1 1 0,1-1 0,0-1 0,-1 1 0,1-1 0,-1-1-1,8-1-21,-2-1 19,1 0-1,-1 0 1,-1-1-1,1-1 0,-1 0 1,0-1-1,0 0 0,0-1 1,1-2-19,1-1-20,0-1 1,-1 0-1,0-1 1,-1 0-1,0-1 0,5-10 20,-11 15 11,-1-2 0,0 1-1,0 0 1,-1-1 0,-1 0-1,3-10-10,-3 9 56,-1 0 0,1-1-1,-2 0 1,0 1 0,0-1-1,-2-8-55,0 13 56,0-1 0,-1 0 0,0 0 0,0 1 0,-1-1 0,0 1 0,-1 0 0,1-1 0,-5-4-56,0 1 66,0 1 1,-1 0 0,0 1-1,0 0 1,-1 0 0,-1 1-67,3 3-11,0 1-1,0 0 1,0 0 0,0 1 0,-1 0-1,0 0 1,0 1 0,0 0 0,0 1-1,-3-1 12,-19-2-1161,0 2 1,-11 0 1160,39 2-137,-56 0-6620,35 1 731</inkml:trace>
@@ -6712,7 +6828,7 @@
   <inkml:trace contextRef="#ctx0" brushRef="#br0">4489 1502 8320,'0'-1'253,"3"-8"2272,0 4-368,1 3 3483,-4 2-4018,0 5 751,-1 14-1560,-1-1 1,-1 0-1,-1 0 1,-1 0-1,-3 8-813,-9 37 669,16-59-613,1 0 1,-1 0 0,1 0-1,0 0 1,0 0 0,0 0-57,0-3 10,0 0 0,0 0-1,1 0 1,-1 0 0,0 0 0,0 0 0,1 0 0,-1 0 0,0 0 0,1 0 0,-1 0 0,1-1-1,-1 1 1,1 0 0,0 0 0,-1 0 0,1-1 0,0 1 0,-1 0 0,1-1 0,0 1 0,0-1-1,0 1 1,0-1 0,-1 1 0,2 0-10,2-1 25,1 1 0,0 0-1,-1-1 1,1 0 0,-1 0 0,1 0 0,0 0-1,-1-1-24,38-7 63,-4 1 292,-22 4-1820,0 0 0,10-4 1465,-25 7-476,-1 0 214,0 0 1,0 0-1,0 0 1,0 0-1,0 0 1,0 0-1,0 0 1,0 0 0,0 0-1,0 0 1,0 0-1,1 0 1,-1 0-1,0 0 1,0 0-1,0 0 1,0-1-1,0 1 1,0 0-1,0 0 1,0 0-1,0 0 1,0 0 0,0 0-1,0 0 1,0 0-1,0 0 1,0 0-1,0 0 1,0 0-1,0 0 1,0 0-1,1 0 1,-1 0-1,0-1 1,0 1-1,0 0 1,0 0 0,0 0-1,0 0 1,0 0-1,0 0 1,0 0-1,0 0 262,0 0-142,0-1-5196</inkml:trace>
   <inkml:trace contextRef="#ctx0" brushRef="#br0" timeOffset="438.203">4657 1539 10752,'-1'0'1347,"0"0"-1165,1 0 0,0 0 0,0 0 1,0 0-1,0 0 0,-1 1 0,1-1 0,0 0 0,0 0 1,0 0-1,0 0 0,-1 0 0,1 0 0,0 0 0,0 0 1,0 1-1,0-1 0,0 0 0,0 0 0,0 0 0,-1 0 0,1 1 1,0-1-1,0 0 0,0 0 0,0 0 0,0 0 0,0 1-182,0-1 1542,0 1-156,4 9 337,0 1-1,-1-1 0,1 9-1722,-1-8 423,20 115 2736,-3-10-2441,-15-97-2915,6 18 2197,-9-33-1501,0-5-947,1-6-2448,-3 6 4663,5-11-5542</inkml:trace>
   <inkml:trace contextRef="#ctx0" brushRef="#br0" timeOffset="877.948">4862 1497 11136,'2'4'4316,"-1"3"-2534,0-2-531,2 5 1719,-1-1 1,0 5-2971,3 8 1536,19 100 1761,-6-31-2594,-10-57-1461,10 29 758,-14-51-1413,-4-12 1317,1 0-1,-1 0 1,0 0-1,0 0 1,0 0-1,0-1 1,0 1-1,0 0 0,0 0 1,0 0-1,0 0 1,0 0-1,0 0 1,0 0-1,0 0 1,0 0-1,0 0 1,0 0-1,0 0 1,0 0-1,0 0 1,0 0-1,0 0 1,0 0-1,0 0 1,0 0-1,0 0 1,0 0-1,0 0 1,1 0-1,-1 0 0,0 0 1,0 0-1,0 0 1,0 0-1,0 0 1,0 0-1,0 0 1,0 0-1,0 0 1,0 0-1,0 0 1,0 0-1,0 0 1,0 0-1,0 0 1,0 0-1,0 0 1,0 0-1,0 1 1,0-1-1,0 0 1,0 0-1,0 0 1,0 0-1,0 0 0,0 0 1,0 0-1,0 0 1,0 0-1,0 0 1,0 0-1,0 0 97,1-6-3596,-1-9-849,-2-7-904</inkml:trace>
-  <inkml:trace contextRef="#ctx0" brushRef="#br0" timeOffset="-8023.325">2928 163 6656,'-2'0'806,"1"1"1,-1-1-1,1 1 1,-1-1-1,1 0 0,-1 0 1,1 1-1,-1-1 1,1 0-1,-1 0 1,1-1-1,-1 1-806,-1 0 806,0-1-1,0 1 1,0-1 0,1 1 0,-1-1-1,-1-1-805,3 2 136,0 0-1,0-1 1,1 1 0,-1-1-1,0 1 1,1-1-1,-1 1 1,0-1-1,1 1 1,-1-1-1,0 0 1,1 1-1,-1-1 1,1 0-1,-1 0 1,1 1-1,0-1 1,-1 0 0,1 0-1,0 0-135,0 1 20,0-1 0,0 0 0,0 1 1,0-1-1,0 1 0,0-1 0,1 0 0,-1 1 0,0-1 0,0 0 1,1 1-1,-1-1 0,1 1 0,-1-1 0,0 1 0,1-1 0,-1 1 1,1-1-1,-1 1 0,1-1 0,-1 1 0,1 0 0,-1-1 0,1 1 1,-1 0-1,1 0 0,0-1 0,0 1-20,3-2 11,0 0 0,1 1 0,-1 0 0,1 0 0,-1 0 0,6 0-11,28-1 227,-30 2-114,0 0 0,1 1 0,5 2-113,-11-3 55,1 1 0,0 0 0,-1 1 0,1-1 0,-1 1 0,1-1 0,-1 1 0,3 2-55,-5-3 20,0-1 0,0 1 0,-1-1 0,1 1 0,-1 0 1,1-1-1,0 1 0,-1 0 0,1-1 0,-1 1 0,1 0 0,-1 0 0,0-1 1,1 1-1,-1 0 0,0 0 0,0 0 0,0 0 0,1 0 0,-1-1 0,0 2-20,0 0 6,-1-1-1,1 0 1,0 1-1,-1-1 1,1 0-1,-1 1 1,1-1-1,-1 0 1,0 0-1,1 1 1,-1-1-1,-1 1-5,-2 3 10,-1-1-1,1 1 1,-1-1 0,0 0-1,-2 1-9,6-4 13,-20 12 33,17-11-115,-1 0 0,1 1 0,0-1 0,0 1 0,0 0 0,1 1 0,-1-1 0,-1 3 69,5-6-10,0 0 1,-1 0-1,1 1 1,0-1 0,0 0-1,0 0 1,0 1 0,-1-1-1,1 0 1,0 1 0,0-1-1,0 0 1,0 1-1,0-1 1,0 0 0,0 0-1,0 1 1,0-1 0,0 0-1,0 1 1,0-1 0,0 0-1,0 1 1,0-1-1,0 0 1,0 1 0,0-1-1,1 0 1,-1 0 0,0 1-1,0-1 1,0 0 0,1 0-1,-1 1 1,0-1-1,0 0 1,0 0 0,1 1-1,-1-1 1,0 0 0,0 0-1,1 0 1,-1 0 0,0 1-1,1-1 1,-1 0-1,0 0 11,3 1-18,0 0 0,0 0 0,0 0 1,4 0 16,-3 0-59,20 5 75,0 0-1,15 8-15,-27-10 97,-1 2-1,0-1 0,0 2 0,0 0 0,0 0 0,1 2-96,-9-6 144,0 0-1,1 0 1,-2 0 0,1 1-1,0-1 1,-1 1-1,1 0 1,-1 0 0,1 2-144,-2-5 46,-1 1 1,1-1 0,-1 1 0,1-1-1,-1 1 1,1-1 0,-1 1 0,0 0-1,0-1 1,0 1 0,0-1 0,0 1-1,0 0 1,0-1 0,-1 1 0,1-1-1,-1 1 1,1-1 0,-1 1 0,1-1-1,-1 1 1,0-1 0,0 1 0,0-1-1,0 0 1,0 0 0,-1 2-47,-1-1 44,0 1 0,0-1 0,-1 1 0,1-1 0,-1 0 0,0 0 0,1-1 0,-1 1 0,0-1 0,0 0 0,0 0 0,0 0 0,-2 0-44,-10 0-59,0 0 1,-13-1 58,14 0-93,-6 0-464,-13 0-1379,12 0-7261,19 0 3795</inkml:trace>
+  <inkml:trace contextRef="#ctx0" brushRef="#br0" timeOffset="-8023.326">2928 163 6656,'-2'0'806,"1"1"1,-1-1-1,1 1 1,-1-1-1,1 0 0,-1 0 1,1 1-1,-1-1 1,1 0-1,-1 0 1,1-1-1,-1 1-806,-1 0 806,0-1-1,0 1 1,0-1 0,1 1 0,-1-1-1,-1-1-805,3 2 136,0 0-1,0-1 1,1 1 0,-1-1-1,0 1 1,1-1-1,-1 1 1,0-1-1,1 1 1,-1-1-1,0 0 1,1 1-1,-1-1 1,1 0-1,-1 0 1,1 1-1,0-1 1,-1 0 0,1 0-1,0 0-135,0 1 20,0-1 0,0 0 0,0 1 1,0-1-1,0 1 0,0-1 0,1 0 0,-1 1 0,0-1 0,0 0 1,1 1-1,-1-1 0,1 1 0,-1-1 0,0 1 0,1-1 0,-1 1 1,1-1-1,-1 1 0,1-1 0,-1 1 0,1 0 0,-1-1 0,1 1 1,-1 0-1,1 0 0,0-1 0,0 1-20,3-2 11,0 0 0,1 1 0,-1 0 0,1 0 0,-1 0 0,6 0-11,28-1 227,-30 2-114,0 0 0,1 1 0,5 2-113,-11-3 55,1 1 0,0 0 0,-1 1 0,1-1 0,-1 1 0,1-1 0,-1 1 0,3 2-55,-5-3 20,0-1 0,0 1 0,-1-1 0,1 1 0,-1 0 1,1-1-1,0 1 0,-1 0 0,1-1 0,-1 1 0,1 0 0,-1 0 0,0-1 1,1 1-1,-1 0 0,0 0 0,0 0 0,0 0 0,1 0 0,-1-1 0,0 2-20,0 0 6,-1-1-1,1 0 1,0 1-1,-1-1 1,1 0-1,-1 1 1,1-1-1,-1 0 1,0 0-1,1 1 1,-1-1-1,-1 1-5,-2 3 10,-1-1-1,1 1 1,-1-1 0,0 0-1,-2 1-9,6-4 13,-20 12 33,17-11-115,-1 0 0,1 1 0,0-1 0,0 1 0,0 0 0,1 1 0,-1-1 0,-1 3 69,5-6-10,0 0 1,-1 0-1,1 1 1,0-1 0,0 0-1,0 0 1,0 1 0,-1-1-1,1 0 1,0 1 0,0-1-1,0 0 1,0 1-1,0-1 1,0 0 0,0 0-1,0 1 1,0-1 0,0 0-1,0 1 1,0-1 0,0 0-1,0 1 1,0-1-1,0 0 1,0 1 0,0-1-1,1 0 1,-1 0 0,0 1-1,0-1 1,0 0 0,1 0-1,-1 1 1,0-1-1,0 0 1,0 0 0,1 1-1,-1-1 1,0 0 0,0 0-1,1 0 1,-1 0 0,0 1-1,1-1 1,-1 0-1,0 0 11,3 1-18,0 0 0,0 0 0,0 0 1,4 0 16,-3 0-59,20 5 75,0 0-1,15 8-15,-27-10 97,-1 2-1,0-1 0,0 2 0,0 0 0,0 0 0,1 2-96,-9-6 144,0 0-1,1 0 1,-2 0 0,1 1-1,0-1 1,-1 1-1,1 0 1,-1 0 0,1 2-144,-2-5 46,-1 1 1,1-1 0,-1 1 0,1-1-1,-1 1 1,1-1 0,-1 1 0,0 0-1,0-1 1,0 1 0,0-1 0,0 1-1,0 0 1,0-1 0,-1 1 0,1-1-1,-1 1 1,1-1 0,-1 1 0,1-1-1,-1 1 1,0-1 0,0 1 0,0-1-1,0 0 1,0 0 0,-1 2-47,-1-1 44,0 1 0,0-1 0,-1 1 0,1-1 0,-1 0 0,0 0 0,1-1 0,-1 1 0,0-1 0,0 0 0,0 0 0,0 0 0,-2 0-44,-10 0-59,0 0 1,-13-1 58,14 0-93,-6 0-464,-13 0-1379,12 0-7261,19 0 3795</inkml:trace>
   <inkml:trace contextRef="#ctx0" brushRef="#br0" timeOffset="-7136.953">3382 160 7808,'0'0'140,"0"0"0,0 0 0,0 0 1,0 0-1,0 0 0,0 0 0,0 0 0,0 0 1,0-1-1,0 1 0,0 0 0,0 0 1,0 0-1,0 0 0,0 0 0,0 0 0,0 0 1,0 0-1,0 0 0,0 0 0,1 0 0,-1 0 1,0 0-1,0 0 0,0 0 0,0 0 0,0 0 1,0 0-1,0 0 0,0 0 0,0 0 1,0 0-1,0 0 0,0 0 0,0 0 0,0 0-140,-5-1 3999,-6-2-171,7 2-3462,-1 1 0,0-1 1,0 1-1,0 0 0,0 1 0,1-1 1,-1 1-1,0 0 0,-3 1-366,-4 2 821,0 1 1,0 0-1,0 0-821,10-4-33,0 0 1,0 0 0,0 0-1,0 1 1,0-1 0,0 0-1,0 1 1,0-1 0,1 1-1,-1 0 1,0 0 0,1 0-1,0-1 1,-1 1 0,1 1 32,1-2-12,-1-1 0,1 1 0,0-1 0,0 1 0,0 0 0,0-1 0,0 1 1,0 0-1,0-1 0,0 1 0,0-1 0,0 1 0,1 0 0,-1-1 1,0 1-1,0 0 0,1-1 0,-1 1 0,0-1 0,1 1 0,-1-1 0,0 1 1,1-1-1,-1 1 0,1-1 0,-1 1 12,13 10-43,10 2 161,20 10-118,8 4 196,-39-20-42,-1 1 1,11 9-155,-18-14 55,-1-1 0,0 1 1,0 1-1,-1-1 0,1 0 1,0 1-1,-1-1 0,0 1 1,0 0-1,0 0 1,0 2-56,-1-5 13,-1 1 1,0 0 0,0-1 0,0 1 0,0 0-1,0 0 1,0-1 0,0 1 0,0 0 0,-1-1 0,1 1-1,0 0 1,-1-1 0,0 1 0,1-1 0,-1 1 0,0 0-1,0-1 1,0 0 0,0 1 0,0-1 0,0 0 0,0 1-1,0-1 1,-1 0 0,1 0 0,0 0 0,-1 0-14,-4 3-57,0 0 1,-1 0-1,1-1 1,-1 1-1,0-2 1,0 1 56,2-1-63,-1 0-119,-1 1 0,-6 0 182,12-2-33,-1-1-1,1 0 1,0 0 0,-1 0 0,1 0-1,0 0 1,-1 0 0,1 0 0,0 0-1,-1 0 1,1 0 0,0-1 0,-1 1-1,1-1 1,0 1 0,-1-1 0,1 0 33,0 0-19,0 1 1,0-1 0,1 0 0,-1 0 0,1 0-1,-1 0 1,1 0 0,-1 0 0,1 0 0,0 0 0,-1 0-1,1 0 1,0 0 0,0 0 0,0 0 0,0 0-1,0 0 1,0 0 0,0 0 0,0-1 0,0 1 0,0 0 18,1-4-43,0 0 0,1-1 1,0-2 42,1 1-40,0 0 1,0 0 0,0 0 0,1 1 0,4-6 39,6-6-60,5-5 60,-6 8 254,8-12-254,-17 21 127,-1 1-1,1-1 1,-1-1-1,-1 1 0,1 0 1,1-7-127,-3 10 69,0 1 0,-1-1-1,1 0 1,-1 0 0,1 0 0,-1 0 0,0-1 0,0 1 0,-1 0 0,1 0-1,0 0 1,-1 0 0,0 1 0,0-1 0,0 0 0,0 0 0,0 0 0,-1 1-1,1-1 1,-1 0 0,1 1 0,-1-1 0,0 1-69,-5-5-277,0 0 1,0 1-1,0 0 0,-2 0 277,-19-12-8818,21 14 3245,1 0 533</inkml:trace>
   <inkml:trace contextRef="#ctx0" brushRef="#br0" timeOffset="-6114.914">2875 45 6528,'-1'0'98,"1"0"1,0 0 0,0 0 0,0 0-1,0 0 1,0 0 0,-1 0-1,1 0 1,0 0 0,0 0-1,0 0 1,0 0 0,0-1-1,0 1 1,0 0 0,-1 0-1,1 0 1,0 0 0,0 0 0,0 0-1,0-1 1,0 1 0,0 0-1,0 0 1,0 0 0,0 0-1,0 0 1,0 0 0,0-1-1,0 1 1,0 0 0,0 0-1,0 0 1,0 0 0,0-1-1,0 1 1,0 0 0,0 0 0,0 0-1,0 0 1,0 0-99,0-1 210,-1 0 385,0 1-1,0 0 1,0 0 0,0-1 0,0 1 0,0 0 0,0 0 0,0 0 0,0 0-1,0 0 1,0 0-595,0 0 656,0 1-144,-1-1-1,0 0 1,1 1-1,-1-1 0,1 1 1,-1-1-1,1 1 1,0 0-1,-1 0 0,1-1 1,0 1-1,-2 1-511,-15 15 1029,11-12-579,-14 15-104,0 0-1,1 1 0,0 1 1,-14 24-346,27-36 4,2 1 0,0 1 0,0-1 0,1 1 0,0-1 0,1 1 0,0 0 0,1 4-4,0-7 11,1 0 0,0 1 0,0-1 1,1 0-1,0 0 0,1 0 0,0 1 1,1-1-1,0 2-11,1 0 4,1 0-1,0-1 1,1 1 0,0-1 0,0 0 0,1 0-1,5 6-2,-2-5 13,0 1 0,1-2 0,0 1 0,0-1 1,1-1-1,5 3-14,3 0 21,0-1 1,1-1-1,0-1 0,0-1 1,4 0-23,7 2 97,-1-1 0,1-2 0,18 1-96,-6-4 152,0-2 0,27-3-152,-47 0 55,0-1-1,0-2 1,0 0-1,-1-2 0,10-3-54,-17 4 39,0-1 0,0-1 0,-1 0 0,0-1 0,0-1 0,-1 0-1,3-3-38,3-4 45,0-2-1,-1 0 0,-1 0 0,-1-2 0,0 0 1,-2-1-1,6-12-44,-14 23 55,-1 0 1,0 0 0,-1-1-1,0 0 1,0 0-1,-1 0 1,-1 0 0,0 0-1,0-7-55,-1 8 51,-1 1 0,-1 0-1,1 0 1,-1 0 0,-1-1 0,0 1-1,0 0 1,-1 1 0,0-1 0,0 0-1,-1 1 1,-1-2-51,0 1 49,-1-1 0,-1 1-1,0 0 1,0 1 0,-1-1 0,0 2-1,-5-5-48,2 3 21,-1 1-1,-1 0 1,1 1-1,-2 0 1,-12-5-21,-6 1-41,-1 1 1,-1 1 40,3 2-194,0 2 0,-1 1 0,-3 1 194,-6 2-690,-9 1 690,31 1-2246,1 1 0,0 1-1,-14 4 2247,12-1-4965,4 1-949</inkml:trace>
   <inkml:trace contextRef="#ctx0" brushRef="#br0" timeOffset="-4281.095">2678 763 8960,'-32'28'10938,"-4"-1"-7642,-34 17-1872,21-18-712,-16 11-149,15-2 2,-36 33-565,-2-1 69,42-33-159,-12 11-389,-38 29-5848,91-71 5114,-3 3-631,3 0-2746,2-3 222</inkml:trace>
@@ -6725,7 +6841,7 @@
   <inkml:trace contextRef="#ctx0" brushRef="#br0" timeOffset="4819.048">217 3103 5504,'10'-22'3850,"-9"14"3171,-1 16-4810,2 10-1556,-1 0-1,-1 0 1,0 1-655,-1 6 185,1 2 43,-2 0-1,-1 0 1,-5 21-228,8-46-14,-1 1 0,0-1-1,1 1 1,-1-1 0,-1 2 14,2-4-2,0 0 1,0 0-1,0 0 1,-1 0-1,1 1 0,0-1 1,0 0-1,0 0 1,0 0-1,0 0 0,0 0 1,0 0-1,0 0 1,0 0-1,0 0 0,0 0 1,0 1-1,0-1 1,-1 0-1,1 0 0,0 0 1,0 0-1,0 0 1,0 0-1,0 0 0,0 0 1,0 0-1,0 0 1,-1 0-1,1 0 0,0 0 1,0 0-1,0 0 1,0 0-1,0 0 0,0 0 1,0 0-1,-1 0 0,1 0 1,0 0-1,0 0 1,0 0-1,0 0 0,0 0 2,-1-1-8,1 0 0,0 0 1,-1 0-1,1 0 0,0 1 0,0-1 0,-1 0 0,1 0 0,0 0 0,0 0 0,0 0 8,-1-13-48,1 1 1,0-1 0,2-8 47,7-44 78,-7 54-22,1-9-39,4-10-17,-6 25 70,1 0 0,0 1 1,1-1-1,-1 1 0,1-1 1,0 1-1,2-4-70,-4 9 23,-1-1-1,1 0 1,-1 1-1,1-1 1,0 0 0,-1 1-1,1-1 1,0 1-1,-1-1 1,1 1 0,0-1-1,0 1 1,0 0-1,-1-1 1,1 1 0,0 0-1,0 0 1,0-1-1,0 1 1,0 0 0,-1 0-1,2 0-22,0 0 29,0 1 0,-1-1-1,1 1 1,-1-1 0,1 1-1,0-1 1,-1 1 0,1 0-1,-1 0 1,1 0 0,0 1-29,3 2 61,0 1 0,0-1 1,0 1-1,-1 1 1,2 1-62,21 33 627,17 33-627,5 8 317,-45-75-281,1 0 0,0 0 0,0 0 1,2 1-37,-6-5 5,1-1 0,-1 0 0,1 1 0,-1-1 0,1 0 0,0 0 0,0 0 0,-1 0 0,1 0 0,0-1 0,0 1 0,0 0 0,0-1 0,0 1 0,0-1 0,0 0 0,0 0 0,0 0-5,-1 0 17,0 0 1,0 0 0,0 0 0,0-1 0,0 1-1,-1 0 1,1-1 0,0 1 0,0 0 0,-1-1 0,1 1-1,0-1 1,0 1 0,-1-1 0,1 0 0,-1 1-1,1-1 1,0 0-18,0 0 31,0-1 0,0 0 0,0 0 0,0 0 0,0 0 0,0 0 0,0-1-31,1-5 67,-1 0 0,0 1-1,0-8-66,0 12 9,1-34-169,-1-1 0,-2 0 0,-2 0 0,-1 1 0,-4-14 160,4 37-2179,1 0-4228,2 7 1362</inkml:trace>
   <inkml:trace contextRef="#ctx0" brushRef="#br0" timeOffset="5718.569">125 2988 5376,'-23'13'10858,"17"-9"-9628,2 0 0,-1 0 0,0 0-1,1 0 1,-2 3-1230,-5 6 1098,1 0-1,0 1 0,-5 10-1097,11-16 86,0-1 0,1 1 0,0 0-1,0 0 1,1 0 0,0 1 0,0-1 0,0 4-86,2 0-16,-1-1 0,1 1 1,1 0-1,0-1 0,1 1 0,1-1 1,1 7 15,3 4 42,1 0 0,1-1 0,5 7-42,-8-17-3,0 0 1,1-1-1,0 0 0,2 1 3,-4-5 8,1 1 0,0-1-1,1-1 1,-1 1 0,1-1 0,0 0-1,0 0 1,1-1-8,6 3 13,-1-1 0,1 0 1,15 3-14,-11-4 8,1-1 1,1-1 0,-1 0 0,0-2 0,1 0 0,5-1-9,6-2-6,0-2 1,0 0 0,12-5 5,-28 6 20,1-2 0,-1 0 0,1-1 0,-2 0 0,1-1 1,-1-1-1,0 0 0,0-1 0,-1 0 0,-1-1 0,1-1 0,-1 0 0,-1-1 1,0 0-1,-1 0 0,-1-1 0,1-1 0,-2 1 0,0-2 0,-1 1 0,0-1 1,1-5-21,-5 11 46,-1-1 0,0 0 1,0 0-1,-1 0 1,0 0-1,0 0 0,-1 0 1,-1 1-1,0-1 1,0-2-47,-1 5 35,0 0 1,0 0-1,0 1 1,-1-1-1,0 1 1,0-1-1,0 1 1,-1 0-1,0 0 1,0 1-1,-1-1 1,0 1-1,0 0 1,-3-3-36,-12-8 222,-1 1 1,0 0-1,-9-3-222,23 13 51,-7-3-6,0 0 0,0 2 0,0-1-1,-1 2 1,0 0 0,0 0-1,0 2 1,-1 0 0,1 1 0,-1 0-1,1 1 1,-1 1 0,-11 1-45,-64 8-1031,29 2-4066,62-11 4965,-7 1-3152,0 0 0,0 0 0,-5 0 3284,1-1-5194</inkml:trace>
   <inkml:trace contextRef="#ctx0" brushRef="#br0" timeOffset="6397.88">1845 2233 8064,'-12'-1'3342,"12"1"-3199,0 0-1,0 0 1,-1 0 0,1 0 0,0 0 0,-1 0 0,1 0-1,0 1 1,0-1 0,-1 0 0,1 0 0,0 0 0,0 0-1,0 0 1,-1 0 0,1 0 0,0 1 0,0-1 0,-1 0-1,1 0 1,0 0 0,0 1 0,0-1 0,0 0 0,-1 0-1,1 0 1,0 1 0,0-1 0,0 0 0,0 0 0,0 1-1,0-1 1,0 0 0,0 0 0,0 1-143,0-1 163,0 1 0,0-1-1,0 1 1,0-1 0,0 1 0,0-1 0,1 0 0,-1 1 0,0-1 0,0 1 0,1-1-1,-1 0 1,0 1 0,1-1-163,0 2 461,7 14 640,1-1 1,1 0-1,0 0 0,4 3-1101,79 94 2960,8 10-1472,-62-73-1188,32 40-40,-33-43-819,-10-14-5708,-25-28 1904,0-4-1295</inkml:trace>
-  <inkml:trace contextRef="#ctx0" brushRef="#br0" timeOffset="7225.277">2225 3049 8960,'0'-1'165,"0"1"1,-1 0-1,1 0 1,0-1 0,0 1-1,0 0 1,-1 0-1,1 0 1,0-1-1,0 1 1,-1 0-1,1 0 1,0 0 0,0 0-1,-1 0 1,1-1-1,0 1 1,-1 0-1,1 0 1,0 0 0,0 0-1,-1 0 1,1 0-1,0 0 1,-1 0-1,1 0 1,0 0-1,-1 0 1,1 0 0,0 0-1,0 0 1,-1 1-1,1-1 1,0 0-1,-1 0 1,1 0 0,0 0-1,0 0 1,-1 1-1,1-1 1,0 0-1,0 0 1,0 1-1,-1-1 1,1 0 0,0 0-1,0 1 1,0-1-166,-1 2 435,0 0 1,0 0-1,0 0 0,0 0 1,1 0-1,-1 1-435,-2 10 472,2 1 1,-1 0-1,1 7-472,1-10 162,-1 116 1036,1-93-1783,1-82 409,6-43 176,-6 80 56,5-25-47,-5 32 29,0 1 0,0-1 0,0 1-1,1-1 1,-1 1 0,1 0 0,0 0 0,1-2-38,-3 5 28,0-1-1,0 1 0,1 0 1,-1-1-1,0 1 1,1 0-1,-1 0 0,0-1 1,1 1-1,-1 0 0,0 0 1,1-1-1,-1 1 0,1 0 1,-1 0-1,0 0 1,1 0-1,-1-1 0,1 1 1,-1 0-1,1 0 0,-1 0 1,1 0-1,-1 0-27,1 1 76,1-1-1,-1 0 1,0 1-1,0-1 1,1 1 0,-1 0-1,0-1 1,0 1-1,0 0 1,0-1-1,0 2-75,13 10 374,-2 1-1,0 1 0,4 6-373,-8-10 114,43 54 450,-39-51-416,0-1-1,1 0 0,8 6-147,-17-15 60,1 1-1,-1-1 0,1-1 0,0 1 1,4 1-60,-8-3 18,0-1 1,0 1 0,1-1 0,-1 0-1,0 0 1,0 1 0,0-1 0,0 0-1,1 0 1,-1 0 0,0 0 0,0 0-1,0 0 1,0 0 0,1-1 0,-1 1-1,0 0 1,0-1 0,0 1-1,0-1 1,0 1 0,0-1 0,0 1-1,0-1 1,0 0 0,0 1 0,0-1-1,0 0 1,0 0 0,0-1-19,1-1 22,0-1 1,0 1-1,-1-1 1,1 1-1,-1-1 0,0 0 1,0 0-1,0 0 1,-1 0-1,1-3-22,0-11 41,-1-15-41,0 32 2,-2-28-56,-1 1 0,-1-1 1,-7-26 53,-6-4-6191,16 57 5186,-1-2-1682,0 3-3077,1 1 1151</inkml:trace>
+  <inkml:trace contextRef="#ctx0" brushRef="#br0" timeOffset="7225.276">2225 3049 8960,'0'-1'165,"0"1"1,-1 0-1,1 0 1,0-1 0,0 1-1,0 0 1,-1 0-1,1 0 1,0-1-1,0 1 1,-1 0-1,1 0 1,0 0 0,0 0-1,-1 0 1,1-1-1,0 1 1,-1 0-1,1 0 1,0 0 0,0 0-1,-1 0 1,1 0-1,0 0 1,-1 0-1,1 0 1,0 0-1,-1 0 1,1 0 0,0 0-1,0 0 1,-1 1-1,1-1 1,0 0-1,-1 0 1,1 0 0,0 0-1,0 0 1,-1 1-1,1-1 1,0 0-1,0 0 1,0 1-1,-1-1 1,1 0 0,0 0-1,0 1 1,0-1-166,-1 2 435,0 0 1,0 0-1,0 0 0,0 0 1,1 0-1,-1 1-435,-2 10 472,2 1 1,-1 0-1,1 7-472,1-10 162,-1 116 1036,1-93-1783,1-82 409,6-43 176,-6 80 56,5-25-47,-5 32 29,0 1 0,0-1 0,0 1-1,1-1 1,-1 1 0,1 0 0,0 0 0,1-2-38,-3 5 28,0-1-1,0 1 0,1 0 1,-1-1-1,0 1 1,1 0-1,-1 0 0,0-1 1,1 1-1,-1 0 0,0 0 1,1-1-1,-1 1 0,1 0 1,-1 0-1,0 0 1,1 0-1,-1-1 0,1 1 1,-1 0-1,1 0 0,-1 0 1,1 0-1,-1 0-27,1 1 76,1-1-1,-1 0 1,0 1-1,0-1 1,1 1 0,-1 0-1,0-1 1,0 1-1,0 0 1,0-1-1,0 2-75,13 10 374,-2 1-1,0 1 0,4 6-373,-8-10 114,43 54 450,-39-51-416,0-1-1,1 0 0,8 6-147,-17-15 60,1 1-1,-1-1 0,1-1 0,0 1 1,4 1-60,-8-3 18,0-1 1,0 1 0,1-1 0,-1 0-1,0 0 1,0 1 0,0-1 0,0 0-1,1 0 1,-1 0 0,0 0 0,0 0-1,0 0 1,0 0 0,1-1 0,-1 1-1,0 0 1,0-1 0,0 1-1,0-1 1,0 1 0,0-1 0,0 1-1,0-1 1,0 0 0,0 1 0,0-1-1,0 0 1,0 0 0,0-1-19,1-1 22,0-1 1,0 1-1,-1-1 1,1 1-1,-1-1 0,0 0 1,0 0-1,0 0 1,-1 0-1,1-3-22,0-11 41,-1-15-41,0 32 2,-2-28-56,-1 1 0,-1-1 1,-7-26 53,-6-4-6191,16 57 5186,-1-2-1682,0 3-3077,1 1 1151</inkml:trace>
   <inkml:trace contextRef="#ctx0" brushRef="#br0" timeOffset="8109.223">1980 2943 8832,'-9'9'9470,"0"3"-5213,-2 9-2361,7-13-1464,-1 0-1,1 0 1,1 1-1,-1 0 1,1 3-432,-1 1 125,1 1 0,1-1 1,0 1-1,1-1 0,0 1 0,2 9-125,0-8 42,1 1 0,1-1-1,0-1 1,1 1-1,2 3-41,0-5 26,0 1 0,1-1 0,1-1 0,0 0-1,1 0 1,3 3-26,3 2-25,1 0 0,1-1 0,10 7 25,-16-14 4,0-1 0,0-1 0,1 0 0,0 0 0,0-1-1,1-1 1,8 3-4,3 0 12,1 0 0,1-2 0,-1-1 0,1-1 0,11-1-12,-19-2 17,0-1 1,1 0-1,-1-2 0,0 0 0,0-1 0,0-1 0,0-1 0,4-2-17,3-2 43,0-2 0,-1-1-1,12-8-42,-27 15-7,-1-1-1,1-1 0,-1 0 1,0 0-1,-1-1 0,1 1 1,-1-2-1,-1 1 0,6-9 8,-1-2-49,1 0 1,-2 0-1,-1-1 0,0 0 1,-1 0-1,-1-4 49,-3 10 18,0-1-1,-2 0 1,0 1 0,0-1-1,-2 0 1,1 0 0,-2 0-1,0 0 1,-2-6-18,1 13 24,0-1 0,-1 1 0,0 0 0,0 0 1,-1 0-1,0 0 0,-1 1 0,1-1 0,-1 1 0,-1 1 1,1-1-1,-1 1 0,0-1 0,-1 2 0,-4-4-24,-1 0 67,1 1-1,-1 1 0,-1 0 1,1 0-1,-1 1 1,0 1-1,-1 0 0,1 1 1,-2 1-67,-6-2 86,1 2 0,-1 1-1,0 0 1,0 2 0,-17 1-86,12 2-94,0 1 0,1 1 0,-1 1 0,-10 5 94,8-2-684,-44 13-2232,53-17-7030,-10 1 9946,13-4-5605</inkml:trace>
   <inkml:trace contextRef="#ctx0" brushRef="#br0" timeOffset="8788.064">4487 2184 8576,'-5'4'8799,"-2"4"-4110,-15 23-3237,11-16 18,-23 35 1250,-15 29-2720,-44 74 542,91-150-535,-129 198-21,116-178-116,9-14 17,-47 73-3907,45-67 500,8-15 3450,0 0 1,0 0-1,-1 0 0,1 0 0,0 0 1,0 0-1,0 0 0,0 1 0,0-1 1,0 0-1,0 0 0,0 0 0,0 0 1,0 0-1,0 0 0,0 0 0,0 0 1,0 0-1,0 0 0,0 0 0,0 0 1,0 0-1,0 0 0,0 0 0,0 0 1,0 1-1,0-1 0,0 0 0,0 0 1,0 0-1,0 0 0,0 0 0,0 0 1,0 0-1,0 0 0,0 0 0,0 0 1,0 0-1,0 0 0,0 0 0,0 0 1,0 1-1,0-1 0,0 0 0,0 0 1,0 0-1,0 0 0,0 0 0,0 0 1,0 0-1,0 0 0,0 0 0,0 0 1,0 0-1,0 0 0,1 0 0,-1 0 1,0 0-1,0 0 0,0 0 0,0 0 1,0 0-1,0 0 0,0 0 70,3 0-5370</inkml:trace>
   <inkml:trace contextRef="#ctx0" brushRef="#br0" timeOffset="9587.604">3952 3108 8448,'0'0'260,"-1"-1"0,1 1 0,0 0 0,0 0 0,0 0 1,0 0-1,0 0 0,-1 0 0,1 0 0,0-1 0,0 1 0,0 0 1,0 0-1,-1 0 0,1 0 0,0 0 0,0 0 0,0 0 0,0 0 0,-1 0 1,1 0-1,0 0 0,0 0 0,0 0 0,-1 0 0,1 0 0,0 0-260,-4 4 2923,0 9-1968,4-11-326,-3 13-145,1-1-1,0 0 1,1 4-484,0 2 176,-3 30 219,1-15-129,-1 1 1,-3 11-267,4-39-124,1-6-34,1-3 146,1 1 0,-1-1 0,1 0 0,0 1 0,0-1 0,-1 0 0,1 0 0,0 1 0,0-1-1,0 0 1,0 0 0,0 1 0,0-1 0,0 0 0,0 0 0,0 0 12,0-38-152,6-32 152,-5 56-23,2 0 1,0 0-1,1 0 0,1 0 1,0 1-1,3-5 23,-7 16 39,0 1 1,0 0-1,1 0 1,-1 0-1,0 0 0,1 0 1,0 0-1,0 0 1,1 0-40,-2 1 38,-1 0 0,1 1 0,0-1 1,0 1-1,0-1 0,0 1 0,0 0 1,0-1-1,0 1 0,0 0 0,0 0 1,0 0-1,0 0 0,0 0 0,0 0 1,0 0-1,0 0 0,0 0 0,0 0 1,0 0-1,0 0 0,0 1 1,-1-1-1,1 1 0,0-1 0,1 1-38,1 1 105,0 0-1,0 0 0,0 0 1,0 1-1,0-1 1,-1 1-1,2 2-104,17 23 461,-6-6-223,-2-5-63,6 10 140,1-2 0,1-1 0,14 12-315,-18-23 168,-16-12-147,0-1 1,0 1-1,0-1 1,0 0-1,0 1 1,0-1-1,0 0 1,0 1-1,0-1 1,0 0-1,0 0 1,0 0-1,0 0 0,0 0 1,0 0-1,0 0 1,1 0-22,-1-1 14,-1 1 0,1 0 0,0-1 1,-1 1-1,1-1 0,-1 1 0,1 0 0,-1-1 1,1 1-1,-1-1 0,1 0 0,-1 1 0,1-1 1,-1 1-1,0-1 0,1 0 0,-1 1 0,0-1 1,0 0-1,1 0-14,2-18 169,-2-72-102,-2 50-240,1 39 95,0-16-1458,-1-8 1536,0 21-1230,0 0 0,0 0 0,0 0 0,-1-3 1230,-1 3-3344,1 1-1743</inkml:trace>
@@ -6776,7 +6892,7 @@
   <inkml:trace contextRef="#ctx0" brushRef="#br0" timeOffset="-6548.481">85 1629 7296,'-3'3'1754,"1"0"0,-1 1 0,0-1 0,0 0 0,0 0 0,0-1 0,0 1 0,-1-1 0,1 1-1754,0-1 415,0 0 1,1 0-1,0 1 0,-1-1 1,1 1-1,0-1 0,0 1 1,0 1-416,-3 2 421,2 0-371,-1 0 1,1 0-1,0 1 1,0-1-1,1 0 0,-1 1 1,2 0-1,-1-1 1,1 1-1,0 0 0,0 2-50,0 9 132,0 0 0,2 0-1,2 14-131,-1-14 42,1-1 1,1 1-1,0-1 0,3 6-42,-2-12 30,0 1 0,0-1-1,1 0 1,0 0-1,1-1 1,7 9-30,0-4 24,0 0 0,1-1 0,1-1 0,13 9-24,-27-21 3,10 8-7,1 0 0,-1-2 0,1 1 0,1-2-1,0 1 1,11 2 4,-7-5-25,-1 0-1,1-1 0,0-1 0,0-1 1,0-1-1,17-1 26,-18-1 11,1-1 1,-1-1-1,0 0 1,-1-1-1,1-1 0,-1-1 1,4-2-12,26-14 192,29-20-192,-62 36 3,-1-1 0,-1-1 1,0 0-1,0-1 0,-1 0 0,0 0 1,0-1-1,-1 0 0,1-4-3,-4 7 25,-2-1 0,1 1 0,-1-1 0,0 0 0,-1 0 0,0 0 0,-1-1 0,0 1 0,0-1 0,-1 1 0,0-1 0,0 1 0,-1-1-1,-1 0-24,-1-5 50,0 0-1,-2 0 0,1 1 1,-2 0-1,0-1 0,-1 2 1,0-1-1,-3-4-49,5 11 45,1 0-1,-1 0 1,-1 0 0,1 1-1,-1 0 1,0 0-1,0 0 1,-1 0 0,0 1-1,0 0 1,0 0-45,-9-5 134,-1 0 1,1 2-1,-2 0 0,1 1 1,-8-2-135,7 4 56,0 1 0,-1 1 1,0 0-1,1 1 0,-1 1 1,0 1-1,-12 1-56,-24 4-1524,-45 12 1524,26-4-3478,45-9-378,3 1-2570</inkml:trace>
   <inkml:trace contextRef="#ctx0" brushRef="#br0" timeOffset="-2580.96">3180 2297 8192,'0'0'2672,"-5"1"4663,0 1-6089,0 1-690,1 2 1,-1-1 0,0 0 0,1 1-1,0 0 1,-2 3-557,-5 5 782,-38 50 1057,5-7-1240,1-5-300,-100 123-806,135-163 159,-15 19-1984,3-1-3911,17-20 1913,3-2-214</inkml:trace>
   <inkml:trace contextRef="#ctx0" brushRef="#br0" timeOffset="-1592.292">2396 3151 7040,'0'-1'265,"0"0"1,0 1 0,-1-1 0,1 0-1,0 1 1,0-1 0,0 0-1,0 1 1,0-1 0,0 0-1,0 1 1,0-1 0,0 0 0,0 1-1,0-1 1,1 0 0,-1 0-266,0 1 0,0-1 1429,0 1-106,0 1 3423,1 6-4292,-1 0-1,1 0 0,1 2-453,2 11 187,-4 70 384,0-19-774,-3-91 96,2 4 107,-3-26 0,5 16-42,0 1-1,2-1 0,3-13 43,-4 30 59,0 0 0,2-4-59,-3 10 147,1 0 1,-1 0-1,0 0 1,1 1-1,-1-1 1,1 1 0,0-1-1,0 1 1,1-2-148,-2 4 30,-1-1-1,1 1 1,-1 0 0,1-1 0,0 1 0,-1 0 0,1-1 0,0 1 0,-1 0 0,1 0 0,0 0 0,-1 0 0,1 0-1,0 0 1,-1 0 0,1 0 0,0 0 0,-1 0 0,1 0 0,0 0 0,-1 0 0,1 0 0,0 1 0,-1-1-1,1 0 1,0 0 0,-1 1 0,1-1 0,-1 1 0,1-1 0,0 1-30,2 1 66,0 0 0,-1 1 1,1-1-1,2 4-66,-5-6 8,32 38 326,-8-7-247,-10-14-98,14 17 528,1-1 1,11 7-518,-35-36 60,0 1 0,0-2 1,1 1-1,-1 0 0,2-1-60,-5-2 46,1 0-1,-1 0 1,1 0 0,-1 0 0,1 0 0,0-1-1,-1 1 1,1-1 0,0 0 0,-1 0-1,1 0 1,0 0 0,0 0-46,-2 0 30,1-1 1,0 0-1,-1 1 1,1-1-1,-1 0 1,1 0-1,-1 0 0,0 0 1,1 0-1,-1 0 1,0 0-1,0 0 1,1-1-1,-1 1 0,0 0 1,0-1-1,-1 1 1,1-1-1,0 1 1,0-1-1,-1 0 0,1 0-30,2-6 77,-1 0 0,0 0-1,0 0 1,0 0-77,2-17 113,-1-1 0,-1 0 0,-1 0 0,-3-24-113,0 31-3431,-1 1-1,-3-11 3432,5 27-1534,0-4-1286,3 3-4569,1 0 2173</inkml:trace>
-  <inkml:trace contextRef="#ctx0" brushRef="#br0" timeOffset="-706.284">2227 2986 5504,'0'0'114,"0"0"0,0 0 0,0 0-1,0 0 1,0 0 0,0 0 0,0 0 0,0 0 0,0 0 0,0 0 0,0 0 0,0 0 0,0-1-1,0 1 1,0 0 0,0 0 0,0 0 0,0 0 0,0 0 0,0 0 0,0 0 0,0 0 0,0 0 0,0 0-1,0 0 1,0 0 0,0 0 0,0 0 0,0 0 0,0 0 0,0 0 0,0 0 0,0 0 0,0 0-1,0 0 1,0 0 0,-1 0 0,1 0 0,0-1 0,0 1 0,0 0 0,0 0 0,0 0 0,0 0 0,0 0-1,0 0 1,0 0 0,0 1 0,0-1 0,0 0 0,0 0 0,0 0 0,0 0 0,-1 0 0,1 0-1,0 0 1,0 0 0,0 0 0,0 0-114,-5 4 4660,-8 10-494,10-11-4059,-2 3 660,2-3-369,-1 1 0,1 0 0,0 0-1,0 0 1,0 0 0,1 0 0,-1 3-398,-2 3 46,1 0 1,1 0 0,-1 0 0,2 0 0,0 1-1,0-1 1,1 1 0,0 0 0,1-1-1,0 1 1,0 0 0,1-1 0,1 1 0,0 0-1,0-1 1,1 0 0,0 0 0,1 0 0,0 0-1,1 0 1,0-1 0,4 6-47,4 4 24,0-1 0,2-1 0,0 0 0,0-1-24,-14-15 3,10 11 28,1-1 0,0-1 1,1 0-1,0 0-31,4 0 24,2 0 1,-1-2-1,1 0 1,0-1 0,17 4-25,-21-8 7,0 1 0,0-2 1,1 0-1,0-1 0,-1-1 1,1 0-1,-1-1 0,4-1-7,7-2 0,1-1 0,-2-1 0,1-2 0,14-6 0,-25 8-45,0-1 0,0-1 0,-1 0 0,0 0 0,-1-2 0,0 1 0,0-2 0,-1 0 0,9-10 45,-14 13 0,-2 1 0,1-1 0,-1-1 0,0 1 0,-1 0 0,0-1 0,1-3 0,-2 4 18,0 0 0,-1 0 1,0 1-1,0-1 0,-1 0 0,0 0 0,0-1 1,-1 1-1,0 0 0,-1 0 0,0 0 1,-1-5-19,-1-2 38,-1 1 0,-1 0 0,0 0 0,-1 0 1,-1 0-1,-7-11-38,4 9 128,-1 0 0,0 1 0,-1 1 0,-3-4-128,5 9 81,1 1 0,-1 0 0,0 0-1,-1 1 1,0 0 0,-8-4-81,3 4 9,-2 0 0,1 1 0,-1 0 0,1 2 0,-1 0 0,-6 0-9,6 2-154,-1 2 0,0 0 0,0 1 0,1 1 1,-1 0-1,-5 3 154,0 0-1886,-1 1 0,1 1-1,-18 9 1887,37-14-1096,1-1-1,0 1 0,0 0 0,0 0 0,0 1 0,1-1 0,-1 1 1,1 0-1,-3 2 1097,-5 7-4608</inkml:trace>
+  <inkml:trace contextRef="#ctx0" brushRef="#br0" timeOffset="-706.285">2227 2986 5504,'0'0'114,"0"0"0,0 0 0,0 0-1,0 0 1,0 0 0,0 0 0,0 0 0,0 0 0,0 0 0,0 0 0,0 0 0,0 0 0,0-1-1,0 1 1,0 0 0,0 0 0,0 0 0,0 0 0,0 0 0,0 0 0,0 0 0,0 0 0,0 0 0,0 0-1,0 0 1,0 0 0,0 0 0,0 0 0,0 0 0,0 0 0,0 0 0,0 0 0,0 0 0,0 0-1,0 0 1,0 0 0,-1 0 0,1 0 0,0-1 0,0 1 0,0 0 0,0 0 0,0 0 0,0 0 0,0 0-1,0 0 1,0 0 0,0 1 0,0-1 0,0 0 0,0 0 0,0 0 0,0 0 0,-1 0 0,1 0-1,0 0 1,0 0 0,0 0 0,0 0-114,-5 4 4660,-8 10-494,10-11-4059,-2 3 660,2-3-369,-1 1 0,1 0 0,0 0-1,0 0 1,0 0 0,1 0 0,-1 3-398,-2 3 46,1 0 1,1 0 0,-1 0 0,2 0 0,0 1-1,0-1 1,1 1 0,0 0 0,1-1-1,0 1 1,0 0 0,1-1 0,1 1 0,0 0-1,0-1 1,1 0 0,0 0 0,1 0 0,0 0-1,1 0 1,0-1 0,4 6-47,4 4 24,0-1 0,2-1 0,0 0 0,0-1-24,-14-15 3,10 11 28,1-1 0,0-1 1,1 0-1,0 0-31,4 0 24,2 0 1,-1-2-1,1 0 1,0-1 0,17 4-25,-21-8 7,0 1 0,0-2 1,1 0-1,0-1 0,-1-1 1,1 0-1,-1-1 0,4-1-7,7-2 0,1-1 0,-2-1 0,1-2 0,14-6 0,-25 8-45,0-1 0,0-1 0,-1 0 0,0 0 0,-1-2 0,0 1 0,0-2 0,-1 0 0,9-10 45,-14 13 0,-2 1 0,1-1 0,-1-1 0,0 1 0,-1 0 0,0-1 0,1-3 0,-2 4 18,0 0 0,-1 0 1,0 1-1,0-1 0,-1 0 0,0 0 0,0-1 1,-1 1-1,0 0 0,-1 0 0,0 0 1,-1-5-19,-1-2 38,-1 1 0,-1 0 0,0 0 0,-1 0 1,-1 0-1,-7-11-38,4 9 128,-1 0 0,0 1 0,-1 1 0,-3-4-128,5 9 81,1 1 0,-1 0 0,0 0-1,-1 1 1,0 0 0,-8-4-81,3 4 9,-2 0 0,1 1 0,-1 0 0,1 2 0,-1 0 0,-6 0-9,6 2-154,-1 2 0,0 0 0,0 1 0,1 1 1,-1 0-1,-5 3 154,0 0-1886,-1 1 0,1 1-1,-18 9 1887,37-14-1096,1-1-1,0 1 0,0 0 0,0 0 0,0 1 0,1-1 0,-1 1 1,1 0-1,-3 2 1097,-5 7-4608</inkml:trace>
   <inkml:trace contextRef="#ctx0" brushRef="#br0">3932 2346 11008,'-13'2'3594,"13"-2"-3484,0 0 0,-1 0-1,1 0 1,0 0 0,-1 0 0,1 0-1,0 0 1,0 0 0,-1 0-1,1 0 1,0 0 0,0 0 0,-1 1-1,1-1 1,0 0 0,0 0 0,-1 0-1,1 0 1,0 0 0,0 1-1,-1-1 1,1 0 0,0 0 0,0 1-1,0-1 1,0 0 0,-1 0 0,1 1-1,0-1 1,0 0 0,0 0-1,0 1 1,0-1 0,0 0 0,0 0-1,0 1 1,0-1 0,0 0 0,0 1-1,0-1 1,0 0 0,0 0-1,0 1 1,0-1 0,0 0 0,0 1-1,0-1 1,0 0 0,0 0-1,0 1 1,1-1 0,-1 0 0,0 0-1,0 1-109,19 16 1024,27 24-218,78 87 1208,-33-34-759,-18-17-566,51 50-226,-114-117-1133,1-1 1,5 3 669,4-1-4245,-17-9 2205,1-1 1,-1 0 0,1 0-1,0 0 1,1-1 2039,5 1-4565</inkml:trace>
   <inkml:trace contextRef="#ctx0" brushRef="#br0" timeOffset="762.348">4450 3097 9088,'1'-5'3277,"2"9"-527,1 9 470,0 23-2304,-1 1 0,-1-1 0,-2 0 0,-2 1-916,2-25 342,-1 0-1,-1 0 0,1 0 1,-2 0-1,-2 8-341,5-20 9,0 0 0,0 1 1,0-1-1,0 0 0,-1 0 0,1 0 1,0 0-1,0 0 0,0 0 0,0 1 1,0-1-1,0 0 0,0 0 0,0 0 0,0 0 1,0 0-1,0 0 0,0 0 0,-1 1 1,1-1-1,0 0 0,0 0 0,0 0 1,0 0-1,0 0 0,0 0 0,-1 0 1,1 0-1,0 0 0,0 0 0,0 0 1,0 0-1,0 0 0,-1 0 0,1 0 0,0 0 1,0 0-1,0 0 0,0 0-9,-5-5 103,-1-8-86,4 5-4,0 1 0,1 0 0,0-1 0,1 1 0,0-1 1,0 1-1,0-1 0,1-2-13,1-5-65,1-1-1,1 1 1,2-6 65,-3 12 3,0 1 0,1-1 0,0 0-3,-2 6 21,-1 1 1,1-1-1,-1 1 1,1-1-1,0 1 1,0 0-1,0 0 1,0 0-1,0 0 1,0 0 0,2-1-22,-3 3 20,-1 0 0,1-1 1,0 1-1,-1 0 0,1 0 1,0 0-1,-1 0 0,1-1 1,0 1-1,-1 0 0,1 0 1,0 1-1,0-1 0,-1 0 1,1 0-1,0 0 0,-1 0 1,1 1-1,0-1 0,-1 0 1,1 0-1,-1 1 0,1-1 1,0 1-1,-1-1-20,3 2 64,0 1-1,-1-1 1,1 0 0,1 3-64,-3-4 21,36 42 215,-13-15-127,2 0-1,1-1-108,-6-8 45,18 12-45,-30-25 31,0 0 1,1 0 0,-1-1-1,1-1 1,0 1 0,2-1-32,-9-3 18,1 0 1,-1 0 0,1-1 0,-1 1-1,1-1 1,0 0 0,-1 0-1,4 0-18,-6 0 22,1 0-1,0-1 0,-1 1 0,1-1 0,-1 1 0,1-1 0,-1 0 0,1 1 0,-1-1 0,1 0 0,-1 0 0,0 0 0,0 0 0,1 0 0,-1 0 0,0-1 0,0 1 0,0 0 0,0 0 0,0-1-21,1-3 43,0 1 0,0-1-1,0 1 1,-1-1 0,1 0 0,-1 1 0,0-1-1,-1 0 1,1 0 0,-1-4-43,0-8 109,-1-1 0,-2-4-109,0-7 564,-6-19-564,6 36-567,0 0 0,-2-1 567,2 6-1903,0 0 1,-1 0-1,-3-5 1903,6 11-848,0-1-1,1 1 1,-1 0-1,0 0 1,0 0-1,0 1 1,0-1-1,0 0 1,0 0-1,-1 0 849,-4 0-4586</inkml:trace>
   <inkml:trace contextRef="#ctx0" brushRef="#br0" timeOffset="1578.741">4419 2987 8704,'-6'0'2937,"4"0"-2241,0-1-1,-1 1 1,1 0 0,0 0 0,-1 1-1,1-1 1,0 0 0,-1 1-1,1 0 1,0-1 0,0 1-1,0 0 1,0 0 0,-2 1-696,-5 5 1168,0 1-1,0 0 1,-6 8-1168,11-11 51,0 1 0,0 0 0,0-1 1,1 2-1,0-1 0,0 0 0,0 2-51,-1 4 2,1 0 1,0 0 0,1 0-1,1 1 1,0-1-1,0 1 1,2-1-1,-1 0 1,1 1-1,1-1 1,0 0 0,2 5-3,2 3 54,0 0 0,1-1 1,1 0-1,1 0 1,1 0-1,12 16-54,-11-19 121,0-1 0,1 0 0,1-1 0,13 12-121,-16-18 61,0 0 0,1 0 1,0-1-1,0-1 0,0 0 0,1 0 0,9 2-61,-4-2 28,0-1 0,0-1 0,0 0 0,1-2-1,9 1-27,-15-2 26,0-1-1,0-1 0,0 0 0,0-1 1,0 0-1,0 0 0,-1-1 1,9-4-26,-1-1 40,0-1 1,0 0 0,-1-1-1,6-6-40,-13 8 2,-1 0-1,0 0 0,0-1 0,-1 0 0,0 0 0,-1-1 0,5-7-1,-9 9 19,1 0 0,-1-1-1,-1 1 1,0-1 0,0 0 0,0 1 0,-1-1-1,-1 0 1,1-1 0,-1 1 0,-1 0-1,0 0 1,0 0 0,-1-1 0,-1-5-19,-1-2 39,-1 0 1,0 1-1,-2 0 1,0 0-1,0 0 1,-1 1-1,-1-1 0,-1 1-39,3 5 19,0 1-1,-1-1 0,0 1 0,0 1 0,-1-1 1,0 2-1,-1-1 0,1 1 0,-1 0 0,-1 0 1,1 1-1,-1 1 0,0 0 0,-1 0 0,1 1 1,-1 0-1,-1 0-18,-7 0-40,0 0 1,0 2-1,0 0 1,0 1-1,0 1 1,0 1 0,-1 0-1,1 2 1,0 0-1,-1 1 40,-40 11-2068,21-4-2717,18-3-1401</inkml:trace>
@@ -6812,7 +6928,7 @@
     </inkml:brush>
   </inkml:definitions>
   <inkml:trace contextRef="#ctx0" brushRef="#br0">335 139 9856,'0'0'265,"1"0"1,-1 0 0,1 0-1,-1 0 1,0 0-1,1 0 1,-1 0 0,1 0-1,-1 1 1,0-1 0,1 0-1,-1 0 1,1 0-1,-1 0 1,0 1 0,1-1-1,-1 0 1,0 1 0,1-1-1,-1 0 1,0 0 0,0 1-1,1-1 1,-1 1-1,0-1 1,0 0 0,0 1-1,1-1 1,-1 0 0,0 1-1,0-1 1,0 1-1,0-1-265,1 3 810,-1 0 0,0 0 0,0 0 0,0 0-1,0 0-809,-1 6 785,1 10-208,-1 0-1,-1-1 1,-1 1 0,-1 0-1,0-1 1,-2 0-1,0 0 1,-1-1-1,-1 2-576,-21 36 295,15-29-675,-8 18 380,22-42-44,-1-1-1,0 1 1,1-1-1,-1 1 1,1 0-1,0-1 1,-1 1-1,1 0 1,0-1 0,0 1-1,0 0 1,0-1-1,0 1 1,1 0-1,-1-1 1,0 1-1,1 0 45,-1-1-8,1 0 0,0 1 0,0-1 1,0 0-1,0 0 0,0 0 0,0 0 0,0 0 0,0 0 0,0 0 0,0 0 0,1-1 0,-1 1 0,0 0 0,0-1 0,1 1 0,-1-1 0,1 1 0,-1-1 8,15 4 170,1 0 0,-1-1 0,1-1 0,0-1-1,-1 0 1,9-2-170,4 2 171,0 2 0,2 1-171,-1 0 63,-7-4-2244,-23 0 1972,0 0 1,0 0-1,0 0 0,1 0 0,-1 0 0,0 0 0,0 0 1,0 0-1,0-1 0,0 1 0,1 0 0,-1 0 0,0 0 1,0 0-1,0 0 0,0 0 0,0 0 0,0-1 0,0 1 1,0 0-1,1 0 0,-1 0 0,0 0 0,0 0 0,0-1 1,0 1-1,0 0 0,0 0 0,0 0 0,0 0 0,0-1 1,0 1-1,0 0 0,0 0 0,0 0 0,0 0 0,0-1 1,0 1 208,-2-8-5167,2 5 4136,-1-6-3763</inkml:trace>
-  <inkml:trace contextRef="#ctx0" brushRef="#br0" timeOffset="521.42">529 305 9344,'0'0'168,"0"0"0,0 0 0,0 0 0,0 0-1,0 0 1,0 0 0,0 0 0,0 0 0,0 0 0,0 0 0,0 0 0,0 0 0,-1 0 0,1 0 0,0 0 0,0 0 0,0 0 0,0 0 0,0 0 0,0 0 0,0 0 0,0 0 0,0 0 0,0 0 0,0 1 0,0-1 0,0 0 0,0 0-1,0 0 1,-1 0 0,1 0 0,0 0 0,0 0 0,0 0 0,0 0 0,0 0 0,0 0 0,0 0 0,0 0 0,0 1 0,0-1 0,0 0 0,0 0 0,0 0 0,0 0 0,0 0 0,0 0 0,0 0 0,0 0 0,0 0 0,0 0-1,0 0 1,0 0 0,1 1 0,-1-1 0,0 0 0,0 0-168,0 10 3959,1 11-2073,20 81 2188,-3 21-2212,-8-69-2316,12 36 454,-12-63-3119,-9-24 2363,1 1-1369,-2-4 2016,0 0 0,0 0 0,0 0 0,0 0 0,0 0 0,1 0 0,-1 0 0,0 0 0,0 0 0,0 0 0,0 0 0,0 0 0,0 0 0,0 0 0,0 0 0,0 0 0,1 0 0,-1 0 0,0 0 0,0 0 0,0 0 0,0 0 0,0 0 0,0 0 0,0 0 0,0-1 0,0 1 0,0 0 0,0 0 0,0 0 0,0 0 0,0 0 0,0 0 0,1 0 0,-1 0 0,0 0 0,0 0 0,0-1 0,0 1 0,0 0 0,0 0 109,2-4-6143</inkml:trace>
+  <inkml:trace contextRef="#ctx0" brushRef="#br0" timeOffset="521.419">529 305 9344,'0'0'168,"0"0"0,0 0 0,0 0 0,0 0-1,0 0 1,0 0 0,0 0 0,0 0 0,0 0 0,0 0 0,0 0 0,0 0 0,-1 0 0,1 0 0,0 0 0,0 0 0,0 0 0,0 0 0,0 0 0,0 0 0,0 0 0,0 0 0,0 0 0,0 0 0,0 1 0,0-1 0,0 0 0,0 0-1,0 0 1,-1 0 0,1 0 0,0 0 0,0 0 0,0 0 0,0 0 0,0 0 0,0 0 0,0 0 0,0 0 0,0 1 0,0-1 0,0 0 0,0 0 0,0 0 0,0 0 0,0 0 0,0 0 0,0 0 0,0 0 0,0 0 0,0 0-1,0 0 1,0 0 0,1 1 0,-1-1 0,0 0 0,0 0-168,0 10 3959,1 11-2073,20 81 2188,-3 21-2212,-8-69-2316,12 36 454,-12-63-3119,-9-24 2363,1 1-1369,-2-4 2016,0 0 0,0 0 0,0 0 0,0 0 0,0 0 0,1 0 0,-1 0 0,0 0 0,0 0 0,0 0 0,0 0 0,0 0 0,0 0 0,0 0 0,0 0 0,0 0 0,1 0 0,-1 0 0,0 0 0,0 0 0,0 0 0,0 0 0,0 0 0,0 0 0,0 0 0,0-1 0,0 1 0,0 0 0,0 0 0,0 0 0,0 0 0,0 0 0,0 0 0,1 0 0,-1 0 0,0 0 0,0 0 0,0-1 0,0 1 0,0 0 0,0 0 109,2-4-6143</inkml:trace>
   <inkml:trace contextRef="#ctx0" brushRef="#br0" timeOffset="979.773">811 280 7936,'-1'-4'1140,"-4"-9"1494,4 3 1853,1 10-2663,0 0 64,0 1-150,1 10-472,0-1 0,1 1-1,0-1 1,2 6-1266,1 3 735,16 91 1312,11 33-1291,-17-82-3346,-14-57 3057,2 6-8203,-3-10 7640,0 0 0,0 0 0,0 0-1,0 0 1,0 0 0,0 0 0,0 0-1,0 0 1,0 0 0,0 0 0,0 0-1,0 0 1,0 0 0,0 0 0,0 0-1,0 0 1,0 0 0,0 0 0,0 0-1,0 0 1,0 0 0,0 0 0,0 0-1,0 0 1,1 0 0,-1 0-1,0 0 1,0 0 0,0 0 0,0 0-1,0 0 1,0 0 0,0 0 0,0 0-1,0 0 1,0 0 0,0 0 0,0 0-1,0 0 1,0 0 0,0 0 0,0 0-1,0 0 1,0 0 0,0 0 0,0 0-1,0 0 1,0 0 0,0 0 0,0 0-1,0 0 1,0 0 0,0 0 0,0 0-1,0 0 1,0 0 0,0 0 0,0 0 96,1-7-3869,-1-2-861</inkml:trace>
   <inkml:trace contextRef="#ctx0" brushRef="#br0" timeOffset="2203.442">161 83 5248,'0'0'221,"0"0"0,0 0 0,0 0 1,0 0-1,0 0 0,0-1 0,0 1 0,0 0 0,0 0 1,0 0-1,0 0 0,0 0 0,0 0 0,0 0 1,0 0-1,0 0 0,0 0 0,-1 0 0,1 0 0,0 0 1,0 0-1,0 0 0,0 0 0,0 0 0,0-1 1,0 1-1,0 0 0,0 0 0,0 0 0,0 0 0,0 0 1,0 0-1,-1 0 0,1 0 0,0 0 0,0 0 1,0 0-1,0 0 0,0 0 0,0 0 0,0 0 1,0 0-1,0 0 0,0 0 0,0 1-221,-6 1 4062,-4 4-1038,8-5-2706,-7 7 608,1 0 1,0 0-1,0 1 0,1-1 1,-4 7-927,-3 8 112,2 0-1,0 0 1,2 1 0,0 1 0,2 0 0,1 0 0,1 1 0,-1 6-112,5-10 7,1-1 0,1 1-1,0-1 1,3 10-7,-2-18-10,1 0 0,1-1-1,0 1 1,0-1 0,1 0 0,1 0-1,0 0 1,1-1 0,0 1 0,0-1-1,1-1 1,1 1 0,1 0 10,-3-4-17,1 0 0,0-1 1,0 1-1,1-1 0,0-1 0,0 0 1,2 1 16,10 7 5,83 47 0,-93-55 7,15 8 89,1-1-1,16 5-100,-10-6 70,1-2-1,25 3-69,-39-9 30,0-1 0,-1 0 0,1-2 0,0 0-1,6-1-29,7-3 104,0-1 0,28-9-104,-49 10 33,20-4-9,0-2-1,20-11-23,-30 12-11,-1-2-1,-1 0 1,0-2-1,0 0 1,13-13 11,-20 15-13,-1 0 1,0-1 0,-1 0 0,0-1 0,-1 0 0,0 0 0,-1-1 0,4-10 12,-4 6 30,-2 0 1,0 0 0,0 0 0,-2-1-1,0 0 1,0-11-31,-3 16 50,-1-1 1,0 0-1,-1 0 0,0 0 0,-2 1 1,1-1-1,-2 1 0,-4-13-50,3 12 23,0 0-1,-1 1 0,-1 0 0,-1 1 1,0-1-1,-8-9-22,3 7 46,-1 2 0,-1 0 0,0 0 0,0 1 0,-2 1 0,0 1 0,-8-4-46,2 2 81,0 2 1,-1 0 0,0 2 0,-1 1-1,-16-4-81,3 4 78,0 1 0,-1 2 0,0 2 0,0 1 0,-39 4-78,61 0 44,0 0 0,-1 2-1,-9 3-43,-5 1 29,27-7-65,-39 9-1081,2 1 0,-1 3 0,-12 7 1117,39-14-1515,-1 1-8687,-11 2 10202,10-4-5530</inkml:trace>
 </inkml:ink>
@@ -7085,13 +7201,13 @@
   <inkml:trace contextRef="#ctx0" brushRef="#br1" timeOffset="26658.192">1218 1380 6912,'-3'1'510,"0"0"2161,-1 0 0,0-1 0,1 1 0,-4 0-2671,7-1 58,0 0 1,0-1-1,0 1 1,-1 0-1,1 0 0,0 0 1,0 0-1,0 0 0,0 0 1,0 0-1,0-1 1,0 1-1,0 0 0,-1 0 1,1 0-1,0 0 0,0 0 1,0-1-1,0 1 0,0 0 1,0 0-1,0 0 1,0 0-1,0-1 0,0 1 1,0 0-1,0 0 0,0 0 1,0 0-1,0-1 1,0 1-1,0 0 0,0 0 1,0 0-1,0 0 0,0 0 1,1-1-1,-1 1 0,0 0 1,0 0-1,0 0-58,4-8 562,-2 4-403,0 1 0,1 0 1,0 0-1,0 0 1,0 0-1,0 1 0,0-1 1,1 1-1,-1 0 0,1 0 1,-1 0-1,1 1 1,2-2-160,5-1 196,-1 1 1,1 1 0,0-1-1,4 1-196,-8 1 130,0 0-1,1 1 1,-1 0-1,0 0-129,-5 0 64,0 0-1,0 0 1,-1 1 0,1-1-1,0 0 1,0 1 0,-1 0-1,1-1 1,0 1 0,-1 0-1,1 0 1,-1 0 0,1 0-1,-1 0 1,1 0 0,-1 0-1,1 1-63,-1-1 18,-1 0 0,1 0 1,-1-1-1,1 1 0,-1 0 0,0 0 0,1 0 0,-1 0 0,0 0 0,0 0 1,0 0-1,0 0 0,0 0 0,0-1 0,0 1 0,0 0 0,0 0 0,0 0 0,0 0 1,-1 0-1,1 0 0,0 0 0,-1 0-18,0 2-8,-1 0 0,1 0 1,-1-1-1,0 1 0,1-1 1,-1 0-1,-1 1 8,-13 13-125,-10 6 125,11-8-104,9-10 12,5-3 50,0 0 1,0-1-1,0 1 0,0 0 1,0 0-1,0 0 1,0 0-1,0 0 0,0 1 1,0-1-1,1 0 42,0-1-17,-1 0-1,1 1 0,0-1 1,0 0-1,0 0 0,0 1 1,0-1-1,0 0 0,0 0 1,0 0-1,0 1 1,0-1-1,0 0 0,0 0 1,0 1-1,0-1 0,0 0 1,0 0-1,0 1 0,1-1 1,-1 0-1,0 0 0,0 0 1,0 1-1,0-1 0,0 0 19,7 5-258,9-1 62,-15-4 177,26 8 48,17 6-30,-40-12 24,7 2 137,-1 0 0,-1 1 0,1 0 0,-1 1 0,1 0 0,-2 0 0,1 1 0,-1 0 0,0 1 0,2 2-161,-6-5 238,-1-1 1,0 1-1,0 0 0,0-1 0,0 1 1,-1 0-1,0 1 0,0-1 0,0 3-238,-1-6 42,-1-1 0,1 0-1,-1 1 1,0-1 0,0 0-1,0 1 1,0-1 0,0 1-1,0-1 1,0 0 0,0 1 0,0-1-1,0 0 1,-1 1 0,1-1-1,-1 0 1,1 1 0,-1-1-1,1 0 1,-1 0 0,0 1-1,0-1 1,0 0 0,1 0 0,-1 0-1,0 0 1,0 0 0,0 0-1,-1 0 1,1-1 0,0 1-1,0 0 1,-1 0-42,-7 3-84,-1 0 0,-6 1 84,9-3-56,1 0-38,-1-1-1,0 0 1,1 0 0,-1 0-1,0-1 1,-5 0 94,-6-1-2340,-16-4 2340,28 5-1409,1-2 0,-1 1 1,-2-1 1408,6 1-1455,-1 0 1,1 0-1,0 0 1,0-1-1,-2 0 1455,-1-1-4970</inkml:trace>
   <inkml:trace contextRef="#ctx0" brushRef="#br1" timeOffset="27307.393">1574 1312 5248,'2'-15'3845,"-2"10"344,0 1 3696,21 79-2603,1 7-3577,-10-33-1139,20 99-674,-30-136-1212,-1-10-6821,-6-12 3043,1 0-123</inkml:trace>
   <inkml:trace contextRef="#ctx0" brushRef="#br1" timeOffset="28585.864">1166 1238 8320,'-1'1'8235,"-3"-1"-3647,-19 6-281,16-3-4045,0 0 0,0 0-1,0 1 1,0 0 0,0 0 0,1 1 0,-1 0-1,1 0 1,1 0 0,-1 1 0,0 1-262,2-3 63,-5 7 32,0 0-1,1 0 0,0 2-94,1-2 3,0 1-1,1 1 0,1-1 0,0 1 0,1 0 0,0 0 0,1 0 1,1 1-1,0-1 0,0 8-2,2-2-83,0 1 0,4 17 83,-2-21-54,1-1-1,1 1 0,2 1 55,-3-7-16,2 0 0,-1 0 0,1-1-1,1 1 1,1 0 16,4 6-43,2-1 1,0-1-1,0 0 0,2 0 43,-5-5 8,1 0 0,0-1 0,0 0 0,0 0 0,1-1 0,3 1-8,7 0 16,0 0 0,0-1 0,0-1 0,1-1-16,-3-1 87,0-1 0,0-1-1,0-1 1,16 0-87,-12-3 69,1-1 1,-1-1-1,0-1 0,4-2-69,-7 0 46,0 0-1,-1-2 0,0 0 1,7-6-46,14-8 202,18-17-202,-43 28 34,-2 0-1,1-1 0,-2 0 0,0-1 0,2-4-33,2-2 67,-2 1 1,-1-2-1,2-4-67,-9 12 65,0 0-1,-1 0 0,-1-1 0,0 0 1,-1 0-1,0 0 0,-1-1 0,-1 1 0,0-4-64,-2 8 40,1 1-1,-2 0 1,1-1-1,-1 1 1,-1-1-1,1 1 1,-2 0-1,1 0 1,-1 0-1,-1 0 1,1 1-1,-2-1 1,1 1-1,-4-5-39,5 10 17,-5-10 17,-2 0-1,1 1 0,-11-10-33,7 11 91,0 0 0,0 0-1,-11-5-90,0 2 73,0 1 0,-12-3-73,31 14-7,-40-17 34,-8-2-27,35 15 44,-1 1 0,1 1 0,-1 1 0,-11-1-44,10 2-3,0 2 0,1 1 0,-1 0 1,0 1-1,1 1 0,-8 3 3,4 0-749,-1 1 1,1 2 748,-3 1-5174,-16 10 5174,22-8-4453,3 1-1920</inkml:trace>
-  <inkml:trace contextRef="#ctx0" brushRef="#br1" timeOffset="33480.722">5547 1314 3456,'1'-2'812,"0"0"-1,0-1 1,-1 1 0,1 0-1,0-1 1,-1 0-812,1 0 1588,-1 1-861,1 0 0,0 0 0,0 0-1,0 0 1,0 0 0,0 0 0,1 0-727,5-11 3424,-7 12-2766,1-1 1,0 1-1,-1-1 0,1 1 0,0-1 1,0 1-1,1-2-658,-2 3 843,0 8 437,-4 12-604,-2 0 1,-5 14-677,11-33 17,-18 48 21,11-31-84,5-14 50,0 0 0,0 1 1,1-1-1,-1 1 1,1-1-1,0 1 0,1-1 1,-1 4-5,1-7 4,0 0 1,0 0 0,0 0-1,0 0 1,0 0-1,1 0 1,-1 0-1,0 0 1,1 0 0,-1-1-1,0 1 1,1 0-1,-1 0 1,1 0-1,0 0 1,-1-1-1,1 1 1,0 0-5,0 0-1,0 0-1,0 0 1,1 0-1,-1 0 1,1-1-1,-1 1 1,1 0 0,-1-1-1,1 1 1,0-1 1,4 2-24,0-1-1,0-1 1,0 1 0,0-1 0,1 0 24,127-5 661,-120 2-350,-10 2-1505,0 1 1,0-1 0,2 1 1193,-6 0-163,0 0 1,0 0-1,0 0 1,1 0-1,-1 0 1,0 0 0,0 0-1,0 0 1,0 0-1,0 0 1,0 0-1,0 0 1,0 0-1,0 0 1,0 0 0,0 0-1,0 0 1,0 0-1,0 0 1,1 0-1,-1 0 1,0 0-1,0-1 1,0 1 0,0 0-1,0 0 1,0 0-1,0 0 1,0 0-1,0 0 1,0 0 0,0 0-1,0 0 1,0 0-1,0 0 1,0 0-1,0 0 1,0 0-1,0 0 1,0 0 0,0-1-1,0 1 1,0 0-1,0 0 1,0 0-1,0 0 1,0 0-1,0 0 164,0-1-5441</inkml:trace>
+  <inkml:trace contextRef="#ctx0" brushRef="#br1" timeOffset="33480.721">5547 1314 3456,'1'-2'812,"0"0"-1,0-1 1,-1 1 0,1 0-1,0-1 1,-1 0-812,1 0 1588,-1 1-861,1 0 0,0 0 0,0 0-1,0 0 1,0 0 0,0 0 0,1 0-727,5-11 3424,-7 12-2766,1-1 1,0 1-1,-1-1 0,1 1 0,0-1 1,0 1-1,1-2-658,-2 3 843,0 8 437,-4 12-604,-2 0 1,-5 14-677,11-33 17,-18 48 21,11-31-84,5-14 50,0 0 0,0 1 1,1-1-1,-1 1 1,1-1-1,0 1 0,1-1 1,-1 4-5,1-7 4,0 0 1,0 0 0,0 0-1,0 0 1,0 0-1,1 0 1,-1 0-1,0 0 1,1 0 0,-1-1-1,0 1 1,1 0-1,-1 0 1,1 0-1,0 0 1,-1-1-1,1 1 1,0 0-5,0 0-1,0 0-1,0 0 1,1 0-1,-1 0 1,1-1-1,-1 1 1,1 0 0,-1-1-1,1 1 1,0-1 1,4 2-24,0-1-1,0-1 1,0 1 0,0-1 0,1 0 24,127-5 661,-120 2-350,-10 2-1505,0 1 1,0-1 0,2 1 1193,-6 0-163,0 0 1,0 0-1,0 0 1,1 0-1,-1 0 1,0 0 0,0 0-1,0 0 1,0 0-1,0 0 1,0 0-1,0 0 1,0 0-1,0 0 1,0 0 0,0 0-1,0 0 1,0 0-1,0 0 1,1 0-1,-1 0 1,0 0-1,0-1 1,0 1 0,0 0-1,0 0 1,0 0-1,0 0 1,0 0-1,0 0 1,0 0 0,0 0-1,0 0 1,0 0-1,0 0 1,0 0-1,0 0 1,0 0-1,0 0 1,0 0 0,0-1-1,0 1 1,0 0-1,0 0 1,0 0-1,0 0 1,0 0-1,0 0 164,0-1-5441</inkml:trace>
   <inkml:trace contextRef="#ctx0" brushRef="#br1" timeOffset="33994.417">5740 1331 10240,'1'1'8781,"2"5"-6039,9 15-2191,-2 4 650,-1 1 1,-2 1-1,0-1 0,0 8-1201,6 36 485,7 16-485,-20-86-87,0 1-1,1-1 0,-1 0 0,0 0 1,0 1-1,0-1 0,0 0 0,0 0 0,0 0 1,0 1-1,0-1 0,0 0 0,1 0 0,-1 0 1,0 1-1,0-1 0,0 0 0,0 0 0,1 0 1,-1 0-1,0 0 0,0 1 0,0-1 88,1 0-139,-1 0 0,0 0 0,0 0 0,0-1 0,1 1-1,-1 0 1,0 0 0,0 0 0,0 0 0,0 0 0,1 0 0,-1 0 0,0 0-1,0-1 1,0 1 0,0 0 0,0 0 0,0 0 0,1 0 0,-1 0-1,0-1 1,0 1 139,5-11-5639,-1-1 631,1 0 299</inkml:trace>
   <inkml:trace contextRef="#ctx0" brushRef="#br1" timeOffset="34427.282">5910 1335 8320,'0'-1'553,"0"0"-1,0 0 1,0 0 0,0 0 0,0 0 0,0 0 0,0 1 0,1-1 0,-1-1-553,1 2 1248,-1 0-1064,0 0 1,0 0 0,1 0 0,-1 0-1,0 0 1,0 1 0,1-1 0,-1 0 0,0 0-1,0 0 1,1 1 0,-1-1 0,0 0-1,0 0 1,0 1 0,0-1 0,1 0-185,9 22 1945,-1-1 0,0 1 0,0 7-1945,-8-24 239,18 65 1895,-11-36-908,4 6-1226,6 19-1509,-15-52-420,-2-5-558,-1-3-2947,-2-7 138</inkml:trace>
   <inkml:trace contextRef="#ctx0" brushRef="#br1" timeOffset="35403.004">5561 1179 5888,'-1'0'832,"0"0"-1,0 0 1,0 0 0,0-1 0,0 1 0,0 0 0,0-1-1,0 1 1,0-1 0,0 1 0,1-1 0,-1 1-832,0-1 450,0 1 0,0-1 1,0 1-1,0-1 0,0 1 1,0-1-1,0 1 1,0 0-1,0 0 0,0-1 1,0 1-1,0 0-450,-8 0 1506,1 1-1,0 0 1,-6 1-1506,7 0 159,0 0 0,1 0 1,-1 0-1,0 1 0,1 0 1,0 0-1,-4 3-159,5-3 33,0 1 1,0 0 0,0 1-1,0-1 1,1 1-1,0 0 1,0 0 0,0 0-1,1 1 1,-1 0-34,-17 33 144,-11 31-144,28-59-35,1 0 0,0 0 0,0 3 35,1-8-7,-1 11 4,0 0 1,1 0-1,1 1 0,1 10 3,1-4-44,0 0 1,2 2 43,-1-13-15,0 0 1,1-1 0,1 0 0,4 11 14,-4-15-21,0 0 0,0-1 0,1 1 0,0-1 0,4 4 21,-5-6-1,7 8 2,0 0 0,2 0 0,-1-1 0,1 0 0,3 0-1,0-1 46,0 0 0,2-1 0,-1 0 0,1-2 1,0 0-1,1-1-46,12 3 108,0-1 1,1-1 0,9 0-109,-22-5 45,0-1 1,1-1 0,-1-1 0,0 0-1,0-2 1,7-1-46,-9 0 100,-1 0 0,0-2 1,0 0-1,0-1 0,0 0 0,-1-1 0,6-4-100,4-5 138,-1 0 0,0-1-1,-2-1 1,0-1-1,-1-2-137,-9 8 92,0 0 0,-1-1 0,-1 0-1,4-8-91,-1-1 121,-1 0-1,6-16-120,-14 27 39,1-1 0,-1 1 0,-1-1 0,0 1-1,-1-1 1,-1 0 0,0 0 0,0 0-1,-1 0 1,-1 0 0,-1-10-39,-1 10 52,0 0 0,0 0-1,-1 1 1,-1 0 0,0 0 0,-1 0-1,0 0 1,-7-9-52,7 13 25,1 0 0,-2 1 0,1 0 0,-1 0 0,0 0 0,-1 1 0,0 0 1,0 0-1,0 1 0,0 0 0,-1 0 0,-2 0-25,-11-2 16,-1 0 0,1 1 1,-1 1-1,-3 1-16,10 1 4,-22-2 29,0 1 1,-1 1-1,-22 3-33,4 3-946,0 2 0,-6 4 946,3 1-7653,43-6 1227</inkml:trace>
   <inkml:trace contextRef="#ctx0" brushRef="#br0" timeOffset="49412.977">533 2377 4736,'-7'8'1589,"5"-5"-826,-2-1 430,0 0 1,1 0-1,-1 1 1,1-1-1,0 1 0,-1 0 1,1 0-1,1 0 1,-1 1-1194,2-3 1581,2-1-817,3-3-510,2-1 208,28-17 631,56-40 326,-9-1-800,42-28-438,-52 36 758,56-55-939,-124 106-365,9-9 252,-8 6-2393,-2-1-3849,-3 5-530,-1 0 1456</inkml:trace>
   <inkml:trace contextRef="#ctx0" brushRef="#br0" timeOffset="50883.962">248 2633 6400,'-4'-6'4368,"4"5"-2731,0 1-133,0 4 981,-1 73 1670,-6 39-4155,5-85 120,1-18 225,0 1 1,-1 0 0,-1 3-346,0-11 149,3-6-148,0 0 0,0 0 0,0 0 0,0 0-1,0 0 1,0 0 0,0 0 0,0 0 0,0 0 0,0 0-1,0 0 1,0 0 0,0 0 0,0 0 0,0 0 0,-1 0-1,1 0 1,0 0 0,0 0 0,0 0 0,0 0-1,0 0 1,0 0 0,0 0 0,0 0 0,0 0 0,0 0-1,0 0 1,0 0 0,0 0 0,0 0 0,0 0 0,0 0-1,0 0 1,-1 0 0,1 0 0,0 0 0,0 0-1,0 0 1,0 0 0,0 0 0,0 0 0,0 0 0,0 0-1,0 0 1,0 0 0,0 0-1,0-1-10,-1-1 0,1 1-1,-1 0 1,1 0 0,0 0 0,0 0-1,-1 0 1,1 0 0,0-1 10,0-34-19,0 23 43,2-36-2,3 0-1,3-15-21,-5 52 24,-1-1 0,5-8-24,-7 19 16,1 1 0,-1-1 0,1 1-1,0-1 1,-1 1 0,1-1 0,0 1 0,0 0 0,0-1 0,0 1-1,0 0 1,1 0 0,-1 0 0,0 0 0,1-1-16,-1 2 20,0-1 0,1 1 0,-1-1 0,0 1 0,0 0 1,1-1-1,-1 1 0,0 0 0,0 0 0,1 0 0,-1 0 0,0 0 0,1 0 0,-1 0 0,0 0 1,0 1-1,1-1 0,-1 0 0,0 1 0,2 0-20,2 2 55,0-1 0,1 2 0,-1-1 0,0 1 1,0 0-56,24 21 124,10 15 13,-18-19-46,1 0 1,1-1-92,-7-7 32,10 5-32,-20-15 108,0 1-1,0-1 1,0 0-1,0-1 1,1 1-1,4 0-107,-9-2 82,0-1-1,0 0 0,1 0 1,-1 1-1,0-1 0,2-1-81,-3 1 33,0 0 0,0 0 1,0 0-1,0-1 0,0 1 0,0 0 0,0-1 0,0 1 0,0-1 0,0 1 0,0-1 0,0 1 1,-1-1-1,1 0 0,0 1 0,0-1 0,0 0-33,0-2 46,1 1 0,-1-1 1,0 0-1,0 0 0,1 0 0,-2 0 0,1 0 1,0 1-1,0-4-46,-1-11 115,0-1 1,0 1 0,-3-10-116,1 5 92,-2-1 0,0 1 0,-1 0 0,-8-20-92,11 36-593,-1-3-1436,0 5-2629,3 4 4564,0 0 0,0 0 0,0 0 0,-1 0 0,1 0 0,0 0 0,0 0 0,0 0 0,0 0 1,0 0-1,0 0 0,0 0 0,0 0 0,0 0 0,0 0 0,0 0 0,0 0 0,0 0 0,0 0 0,0 0 0,0 0 1,0 0-1,0 0 0,0 0 0,0 0 0,0 0 0,0 0 0,0 0 0,0 0 0,0 0 0,0 0 0,0 0 0,0 0 1,0 0-1,0 0 0,0 0 0,0 0 0,0 0 0,0 0 0,0 0 0,0 0 0,0 0 0,-1 0 0,1 0 0,0 0 0,0 0 1,0 0-1,0 0 0,0 0 0,0 0 0,0 0 0,0 0 0,0 0 0,0 0 0,0 0 0,0 0 0,0 0 0,0 0 1,0 0-1,0 0 0,0 0 0,0 0 0,0 0 94,1 2-4353,0-1 3604,0 2-4029</inkml:trace>
-  <inkml:trace contextRef="#ctx0" brushRef="#br0" timeOffset="52000.791">46 2620 3328,'2'-9'2576,"-2"8"-1206,0 1 540,0 0 340,0 0-31,0 0-262,0 0-778,-3 2 1957,0 1-2658,0 1-1,0 0 1,0 0 0,1 0 0,-1 0 0,1 0 0,0 0 0,0 1-1,0-1 1,-1 5-478,-1 8 286,0 0 1,1 0-1,0 0 0,1 0-286,2-5 1,-1-1 0,2 1 0,-1-1 1,2 1-1,0-1 0,2 9-1,0-5 2,1 0 0,1-1 0,0 1 0,1-1 1,6 8-3,-7-11 17,1-1 1,1-1-1,0 0 1,0 0-1,1 0 1,0-1 0,7 5-18,-6-6 32,0-1 1,0 0 0,1 0 0,-1-2 0,1 1 0,6 1-33,1-1 33,1 0 1,0-1-1,0-1 0,12 0-33,-1-2 166,0-2-1,29-4-165,-44 4 29,0-1 1,0-1-1,0-1 0,-1 0 1,1 0-1,8-6-29,-8 2 91,0 0-1,-1-1 1,0-1 0,-1 0-1,4-5-90,0 0 81,-1-1 0,0-1 1,-1 0-1,-1-1 0,9-17-81,-17 24 40,0 0 1,0 0 0,-1 0 0,-1-1-1,0 0 1,-1 0 0,0 0-1,-1 0 1,0 0 0,-1-1-1,0-5-40,-1 3 69,-1 1 0,-1-1 0,0 1 0,-1 0-1,0 0 1,-1 0 0,-1 0 0,0 1 0,-1-1-1,-5-8-68,6 14 49,0 1 0,-1 0 0,1 0-1,-1 0 1,-1 1 0,1 0 0,-5-3-49,-1 0 193,-1 0 0,0 0 1,0 1-1,-7-3-193,-2 1 395,0 0 0,-14-3-395,27 11 79,0 0 1,0 0-1,1 0 0,-1 1 0,0 1 1,0-1-1,0 2 0,-5 0-79,0 1 46,1 1 0,0 1 0,0 0 0,1 0-1,-6 4-45,-17 10-337,-30 21 337,6-3-3849,36-21-3239,13-8 854</inkml:trace>
+  <inkml:trace contextRef="#ctx0" brushRef="#br0" timeOffset="52000.79">46 2620 3328,'2'-9'2576,"-2"8"-1206,0 1 540,0 0 340,0 0-31,0 0-262,0 0-778,-3 2 1957,0 1-2658,0 1-1,0 0 1,0 0 0,1 0 0,-1 0 0,1 0 0,0 0 0,0 1-1,0-1 1,-1 5-478,-1 8 286,0 0 1,1 0-1,0 0 0,1 0-286,2-5 1,-1-1 0,2 1 0,-1-1 1,2 1-1,0-1 0,2 9-1,0-5 2,1 0 0,1-1 0,0 1 0,1-1 1,6 8-3,-7-11 17,1-1 1,1-1-1,0 0 1,0 0-1,1 0 1,0-1 0,7 5-18,-6-6 32,0-1 1,0 0 0,1 0 0,-1-2 0,1 1 0,6 1-33,1-1 33,1 0 1,0-1-1,0-1 0,12 0-33,-1-2 166,0-2-1,29-4-165,-44 4 29,0-1 1,0-1-1,0-1 0,-1 0 1,1 0-1,8-6-29,-8 2 91,0 0-1,-1-1 1,0-1 0,-1 0-1,4-5-90,0 0 81,-1-1 0,0-1 1,-1 0-1,-1-1 0,9-17-81,-17 24 40,0 0 1,0 0 0,-1 0 0,-1-1-1,0 0 1,-1 0 0,0 0-1,-1 0 1,0 0 0,-1-1-1,0-5-40,-1 3 69,-1 1 0,-1-1 0,0 1 0,-1 0-1,0 0 1,-1 0 0,-1 0 0,0 1 0,-1-1-1,-5-8-68,6 14 49,0 1 0,-1 0 0,1 0-1,-1 0 1,-1 1 0,1 0 0,-5-3-49,-1 0 193,-1 0 0,0 0 1,0 1-1,-7-3-193,-2 1 395,0 0 0,-14-3-395,27 11 79,0 0 1,0 0-1,1 0 0,-1 1 0,0 1 1,0-1-1,0 2 0,-5 0-79,0 1 46,1 1 0,0 1 0,0 0 0,1 0-1,-6 4-45,-17 10-337,-30 21 337,6-3-3849,36-21-3239,13-8 854</inkml:trace>
   <inkml:trace contextRef="#ctx0" brushRef="#br0" timeOffset="53048.653">1823 1860 8192,'-1'0'990,"-5"-2"731,4 2 1008,3 1 2822,61 56-2073,-31-24-366,26 36-3112,-45-54 290,42 49 934,-21-25-645,-9-9-226,44 49 46,-40-49-186,3 6-213,-9-5-4170,-21-30 3032,0 0 1,0 1 0,0-1-1,0 0 1,0 0 0,0 0-1,0 0 1,0 0 1137,3 2-5578</inkml:trace>
   <inkml:trace contextRef="#ctx0" brushRef="#br0" timeOffset="53730.47">2158 2564 9216,'0'0'88,"0"0"1,0 0-1,0 0 0,0 0 1,0 0-1,0 0 1,-1 0-1,1 0 0,0 0 1,0 0-1,0 0 1,0 0-1,0 0 1,0 0-1,0 0 0,0 0 1,0 0-1,0 0 1,0 0-1,0 0 0,0 0 1,0 0-1,0 0 1,0 0-1,0 0 0,0 0 1,0 0-1,0 0 1,0 0-1,0 0 1,0 0-1,0 0 0,0 0 1,0 0-1,0 0 1,0 0-1,0 0 0,-1 0 1,1 0-1,0 0 1,0 0-1,0 0 1,0 0-1,0 0 0,0 0 1,0 0-1,0 0 1,0 0-1,0 0 0,0 0 1,0 0-1,0 0 1,0 0-1,0 0 1,0 0-1,0 0-88,0 4 2396,0 7-805,3 55 2220,-2 13-3811,-1-43 658,-1-23-434,-1 13-224,1-19-219,0-10-53,0-10 1,2-11 222,2 1 1,0 0-1,4-13 49,-6 33 7,0-3 30,0 1-1,0 0 1,1 0 0,0-1 0,0 1-1,0 0 1,0 1 0,1-1 0,0 0-37,-3 5 38,1-1 0,-1 1 1,0-1-1,1 1 0,-1-1 0,1 1 1,-1 0-1,1-1 0,-1 1 1,1 0-1,-1 0 0,1-1 1,0 1-1,-1 0 0,1 0 1,-1 0-1,1 0 0,-1-1 0,1 1 1,0 0-1,-1 0 0,1 0 1,-1 0-1,1 1 0,0-1 1,-1 0-1,1 0-38,1 1 114,0-1 1,0 1-1,-1 0 0,1 0 1,0 0-1,-1 0 0,2 1-114,0 0 75,0 1 0,1 0 0,-1 0 0,0 0 0,-1 0-1,1 1 1,-1-1 0,1 1-75,8 13 159,2-2 71,0 0 1,1 0 0,0-1-1,3 1-230,-11-10 96,3 2 58,1 0 0,4 3-154,-11-9 45,0 1-1,0-1 0,0 1 0,0-1 0,0 0 1,0 0-1,0 0 0,0-1 0,0 1 1,1-1-1,0 1-44,-4-2 17,1 1 0,0 0 0,0 0 1,-1 0-1,1 0 0,0 0 0,0-1 1,-1 1-1,1 0 0,0-1 0,0 1 0,-1 0 1,1-1-1,0 1 0,-1-1 0,1 1 0,0-1-17,0 0 24,0-1 0,0 1 0,0-1 0,0 1 0,0-1 0,0 1 0,0-3-24,1-1 37,-1 0 0,1 0 0,-1-1 0,0-3-37,1-8 55,-1 0-1,-1 0 1,-1-7-55,1 24 1,-1-17-23,0-1-1,-2 0 1,0 1 0,-1 0 22,1 5-2353,-1 1 1,-1-2 2352,1 5-4199,1 5-6269,1 3 5578</inkml:trace>
   <inkml:trace contextRef="#ctx0" brushRef="#br0" timeOffset="54533.162">2069 2427 7424,'0'0'125,"0"0"0,0 0 1,0 0-1,0 0 1,0 0-1,0 0 0,0 0 1,0 0-1,0 0 0,0 0 1,0 0-1,0 0 0,0-1 1,0 1-1,0 0 0,0 0 1,0 0-1,0 0 0,0 0 1,0 0-1,0 0 1,0 0-1,0 0 0,0 0 1,0 0-1,0 0 0,0 0 1,0 0-1,0 0 0,0 0 1,0 0-1,0 0 0,0 0 1,0 0-1,0 0 1,0 0-1,0 0 0,0 0 1,0 0-1,0 0 0,0 0 1,0 0-1,0 0 0,0 0 1,-1 0-1,1 0 0,0 0 1,0 0-1,0 0 0,0 0 1,0 0-1,0 0 1,0 0-1,0 0 0,0 0 1,0 0-1,0 0 0,0 0-125,-3 2 3937,-2 5-1406,-20 27 2674,17-22-4572,2-3-431,1 0 0,-1 1-1,2 0 1,-3 5-202,2 2 66,1 0 0,0 0-1,0 9-65,2-10 7,1 2 0,1-1-1,0 0 1,2 8-7,2 2 5,1 1 1,7 21-6,-9-40 22,0-1 0,0 0 0,1 0 0,0 0 0,0-1 0,1 1 0,1 0-22,1 2 44,0 0-1,1-1 1,1-1-1,-1 1 1,1-1-1,0-1 0,8 5-43,-5-3 9,1-2 0,0 0-1,1 0 1,0-1-1,14 4-8,-17-7 2,1-1 0,0 0 1,0 0-1,-1-1 0,2-1-2,-3 1 22,-1-1 0,0 0-1,1-1 1,-1 0 0,0-1 0,0 0 0,0 0 0,0-1 0,0 0-1,4-2-21,6-6 47,0 0-1,0-1 0,13-12-46,-31 24 1,16-14 153,3-3-154,-14 12 28,0-2 0,-1 1 0,1-1 0,2-4-28,-2-1-17,1 0 0,-2 0 0,1-1 0,-2 0 0,0 0 0,2-8 17,-2 2 81,0-5-81,-3 15 47,-1 1-1,0-1 1,0 1-1,-1-2-46,-1-6 71,0 1 1,-1-1-1,-1 1 0,-1-1-71,2 8 49,0 0-1,0 0 0,-1 0 1,-1 0-1,1 0 0,-1 1 1,-1 0-1,-1-2-48,-1 0 28,-1 1-1,0 0 1,-1 1-1,0-1 1,0 2-1,-8-4-27,-4-1 4,1 2 0,-2 0-1,-21-5-3,37 12-64,0 0 0,0 1 0,1 0 0,-1 0 0,0 1 0,0-1 0,0 1 0,0 1 0,-6 0 64,-1 3-1216,0 0 0,-12 5 1216,0 0-4976,16-5 38,2-1-971</inkml:trace>
@@ -7133,7 +7249,7 @@
     </inkml:brush>
   </inkml:definitions>
   <inkml:trace contextRef="#ctx0" brushRef="#br0">4542 234 7552,'-2'2'1113,"0"0"-1,0 0 1,0 0 0,0-1 0,-1 1-1113,3-2 300,-1 1 0,1-1 1,-1 0-1,1 0 0,0 0 1,-1 1-1,1-1 0,-1 0 1,1 0-1,-1 0 0,1 0 1,-1 0-1,1 0 0,-1 0 1,0 0-301,1 0 105,0 0 1,-1 0 0,1 0 0,0-1 0,0 1 0,-1 0-1,1 0 1,0 0 0,0-1 0,-1 1 0,1 0-1,0 0 1,0-1 0,-1 1 0,1 0 0,0-1 0,0 1-1,0 0 1,0 0 0,0-1 0,-1 1 0,1 0-1,0-1 1,0 1 0,0-1-106,0 0 63,0 0-1,0-1 1,0 1 0,0 0 0,0-1-1,0 1 1,0-1 0,0 1-1,1 0 1,-1 0 0,0-1-1,1 1 1,-1 0 0,1-1-1,0 1 1,-1 0 0,1 0-1,0 0 1,0 0 0,-1 0 0,1 0-1,0 0 1,0 0 0,0 0-1,1 0 1,-1 0-63,2-1-13,1-1 0,0 1 0,1-1 0,-1 1 0,0 1 0,2-2 13,1 1 33,0 1-1,0-1 0,0 1 1,1 0-1,-1 1 1,0-1-1,1 2 1,-1-1-1,0 1 1,0 0-1,5 1-32,-8-1 56,-1 0-1,0 0 0,1 0 1,-1 1-1,0-1 0,0 1 0,1 0-55,-3-1 38,1 0-1,-1 0 0,0 0 0,0 0 0,0 0 0,0 0 0,0 0 1,0 0-1,0 1 0,0-1 0,0 0 0,-1 1 0,1-1 1,-1 0-1,1 1 0,-1-1 0,1 2-37,-1 0 19,1-1 1,-1 1-1,0-1 1,0 1-1,-1-1 1,1 1-1,0 0 1,-1-1-1,0 0 0,1 1 1,-1-1-1,0 1 1,0-1-1,0 0 1,-1 0-1,1 0 0,-1 1 1,1-1-20,-2 2 28,-1-1-1,1 1 1,-1-1-1,0 1 1,0-1-1,0 0 1,0-1 0,-4 3-28,-8 5 117,9-6-180,-1 0 1,1 0-1,-1-1 0,1 0 63,6-3-8,1 0 0,0 0-1,0 0 1,0 0 0,0 0 0,0 0-1,-1 0 1,1 0 0,0 0-1,0 0 1,0 0 0,0 0-1,0 0 1,0 0 0,-1 0 0,1 1-1,0-1 1,0 0 0,0 0-1,0 0 1,0 0 0,0 0 0,0 0-1,-1 0 1,1 0 0,0 1-1,0-1 1,0 0 0,0 0 0,0 0-1,0 0 1,0 0 0,0 1-1,0-1 1,0 0 0,0 0 0,0 0-1,0 0 1,0 0 0,0 1-1,0-1 1,0 0 0,0 0-1,0 0 1,0 0 0,0 0 0,0 1-1,0-1 1,0 0 0,0 0-1,0 0 1,0 0 0,0 0 0,1 0-1,-1 1 1,0-1 0,0 0-1,0 0 1,0 0 0,0 0 0,0 0-1,0 0 1,0 0 0,1 0-1,-1 0 1,0 0 8,1 1-34,1 0 0,-1 0 1,1 0-1,-1-1 0,1 1 0,-1-1 0,1 1 34,31 6-22,-11-3-26,21 7 48,-37-8 95,1-1-1,-1 1 0,0 0 0,0 0 0,0 1 0,0 0 0,0 0 0,2 2-94,-4-2 224,0 0-1,-1 0 1,1 0-1,-1 0 1,0 1-1,0-1 1,1 3-224,-4-6 83,1 1-1,0 0 1,0-1-1,-1 1 1,1 0-1,-1 0 1,1-1 0,-1 1-1,0 0 1,0 0-1,0 0 1,0-1-1,0 1 1,0 0-1,-1 0 1,1 0 0,0-1-1,-1 1 1,1 0-1,-1-1 1,0 1-1,0 0 1,1-1-1,-2 1-81,0 1 58,0-1 1,0 1 0,-1-1-1,1 0 1,-1 0-1,1 0 1,-1 0 0,0 0-1,0-1 1,0 1 0,0-1-1,0 0 1,0 0 0,0 0-1,0 0 1,-1 0 0,-1-1-60,-8 2-177,-1-1 0,1-1 0,-10-1 177,19 1-51,-6 0-735,1-1 0,0 0 0,-4-2 786,8 2-1753,1 0-1,-1-1 1,1 1 0,-4-3 1753,8 4-576,-1 0 0,0 0 0,1-1 0,-1 1 0,1 0 0,-1-1 0,1 1 0,-1-1 0,1 1 0,-1-1 0,1 1 0,-1-1 0,1 1 0,-1-1 0,1 1 0,0-1 0,-1 0 0,1 1 0,0-1 0,0 0 576,-2-4-4218</inkml:trace>
-  <inkml:trace contextRef="#ctx0" brushRef="#br0" timeOffset="955.335">5017 221 6016,'1'-1'746,"-1"-1"1,0 0 0,1 0-1,-1 0 1,0 0 0,0 0-747,-1-3 4244,0 4-3776,0-1-1,0 1 0,0 0 0,0 0 0,1 0 0,-1 0 1,-1 1-1,1-1-467,1 0 369,-1 0-141,-1 0 0,1 0 0,-1 1 0,1-1-1,-1 0 1,1 0 0,-1 1 0,1-1 0,-1 1-1,0 0 1,1-1 0,-1 1-228,-2 0 263,1 0 1,0 0-1,-1 0 0,1 0 1,0 1-1,-2 0-263,-1 0 193,0 1 0,0 0 0,0 0 0,0 1 0,1 0 0,-4 1-193,6-1 39,-1-1 0,1 1 0,-1 0 0,1 0 0,0 0 0,0 0 1,0 0-1,0 1 0,1-1 0,-2 4-39,3-5-11,0 0 1,0-1-1,0 1 1,0 0-1,1 0 1,-1 0-1,1 0 1,-1 0-1,1 0 1,0 0-1,0 0 1,0 0-1,0 0 1,0 0-1,1 0 1,-1 0-1,0 0 1,1 0 0,0 0-1,-1 0 1,1 0-1,0-1 1,1 3 10,1 0-14,0 0 1,0 0 0,0 0 0,1 0 0,0-1 0,0 1 0,2 0 13,8 6 215,9 5-215,5 2 218,-11-5-9,-2-3 199,-1 1-1,10 9-407,-22-17 59,0 1 0,0-1 0,0 0 0,0 1 1,-1-1-1,1 1 0,-1-1 0,0 1 0,1 0 0,-1-1 0,-1 1 1,1 0-1,0 2-59,0-4-2,-1 1 1,0-1-1,0 0 0,0 1 1,0-1-1,0 1 0,0-1 1,-1 1-1,1-1 1,0 0-1,-1 1 0,1-1 1,-1 1-1,1-1 1,-1 0-1,0 0 0,1 1 1,-1-1-1,0 0 0,0 0 1,0 0-1,0 0 1,0 0-1,0 0 0,0 0 1,0 0-1,-2 0 2,1 0-46,1 0-1,-1-1 1,0 1-1,0-1 1,0 1-1,0-1 0,0 0 1,0 0-1,0 0 1,0 0-1,0 0 1,0 0-1,0 0 1,0-1-1,1 1 1,-1-1-1,0 1 1,0-1-1,0 0 1,0 0 46,-2-1-75,0 0 0,0 0 0,1 0 0,-1-1 0,1 1 0,-1-1 0,1 0 0,-3-3 75,6 5-32,-1 0 0,0 0 0,0 0 1,0 0-1,1 0 0,-1-1 1,1 1-1,-1 0 0,1 0 1,-1-1-1,1 1 0,0 0 1,-1-1-1,1 1 0,0 0 1,0-1-1,0 1 0,0 0 0,0-1 1,1 1-1,-1-1 0,0 1 1,1 0-1,-1 0 0,1-2 32,1-2-66,1 0 0,0 0-1,0 0 1,1 1 0,2-4 66,5-6 62,-2 1-16,-1 0-1,0-1 1,0-3-46,-5 11 197,0 0 0,-1 0 0,0 0-1,-1-1 1,1 1 0,-1-1 0,-1 0 0,1-4-197,-1 8 105,0 1 0,-1-1-1,1 1 1,0-1 0,-1 0 0,0 1-1,0 0 1,0-1 0,0 1-1,0 0 1,0-1 0,0 1 0,-1 0-1,1 0 1,-1 0 0,-1-1-105,1 0-628,-1 1-1,0-1 1,0 1 0,-3-2 628,2 1-3077,0 1-1,-1 0 1,-2-1 3077,2 1-5306</inkml:trace>
+  <inkml:trace contextRef="#ctx0" brushRef="#br0" timeOffset="955.334">5017 221 6016,'1'-1'746,"-1"-1"1,0 0 0,1 0-1,-1 0 1,0 0 0,0 0-747,-1-3 4244,0 4-3776,0-1-1,0 1 0,0 0 0,0 0 0,1 0 0,-1 0 1,-1 1-1,1-1-467,1 0 369,-1 0-141,-1 0 0,1 0 0,-1 1 0,1-1-1,-1 0 1,1 0 0,-1 1 0,1-1 0,-1 1-1,0 0 1,1-1 0,-1 1-228,-2 0 263,1 0 1,0 0-1,-1 0 0,1 0 1,0 1-1,-2 0-263,-1 0 193,0 1 0,0 0 0,0 0 0,0 1 0,1 0 0,-4 1-193,6-1 39,-1-1 0,1 1 0,-1 0 0,1 0 0,0 0 0,0 0 1,0 0-1,0 1 0,1-1 0,-2 4-39,3-5-11,0 0 1,0-1-1,0 1 1,0 0-1,1 0 1,-1 0-1,1 0 1,-1 0-1,1 0 1,0 0-1,0 0 1,0 0-1,0 0 1,0 0-1,1 0 1,-1 0-1,0 0 1,1 0 0,0 0-1,-1 0 1,1 0-1,0-1 1,1 3 10,1 0-14,0 0 1,0 0 0,0 0 0,1 0 0,0-1 0,0 1 0,2 0 13,8 6 215,9 5-215,5 2 218,-11-5-9,-2-3 199,-1 1-1,10 9-407,-22-17 59,0 1 0,0-1 0,0 0 0,0 1 1,-1-1-1,1 1 0,-1-1 0,0 1 0,1 0 0,-1-1 0,-1 1 1,1 0-1,0 2-59,0-4-2,-1 1 1,0-1-1,0 0 0,0 1 1,0-1-1,0 1 0,0-1 1,-1 1-1,1-1 1,0 0-1,-1 1 0,1-1 1,-1 1-1,1-1 1,-1 0-1,0 0 0,1 1 1,-1-1-1,0 0 0,0 0 1,0 0-1,0 0 1,0 0-1,0 0 0,0 0 1,0 0-1,-2 0 2,1 0-46,1 0-1,-1-1 1,0 1-1,0-1 1,0 1-1,0-1 0,0 0 1,0 0-1,0 0 1,0 0-1,0 0 1,0 0-1,0 0 1,0-1-1,1 1 1,-1-1-1,0 1 1,0-1-1,0 0 1,0 0 46,-2-1-75,0 0 0,0 0 0,1 0 0,-1-1 0,1 1 0,-1-1 0,1 0 0,-3-3 75,6 5-32,-1 0 0,0 0 0,0 0 1,0 0-1,1 0 0,-1-1 1,1 1-1,-1 0 0,1 0 1,-1-1-1,1 1 0,0 0 1,-1-1-1,1 1 0,0 0 1,0-1-1,0 1 0,0 0 0,0-1 1,1 1-1,-1-1 0,0 1 1,1 0-1,-1 0 0,1-2 32,1-2-66,1 0 0,0 0-1,0 0 1,1 1 0,2-4 66,5-6 62,-2 1-16,-1 0-1,0-1 1,0-3-46,-5 11 197,0 0 0,-1 0 0,0 0-1,-1-1 1,1 1 0,-1-1 0,-1 0 0,1-4-197,-1 8 105,0 1 0,-1-1-1,1 1 1,0-1 0,-1 0 0,0 1-1,0 0 1,0-1 0,0 1-1,0 0 1,0-1 0,0 1 0,-1 0-1,1 0 1,-1 0 0,-1-1-105,1 0-628,-1 1-1,0-1 1,0 1 0,-3-2 628,2 1-3077,0 1-1,-1 0 1,-2-1 3077,2 1-5306</inkml:trace>
   <inkml:trace contextRef="#ctx0" brushRef="#br0" timeOffset="2292.957">4458 108 6784,'2'0'-376,"0"1"6756,-4 0 693,1-1-6215,-3 0-225,0 0 0,1 1-1,-1 0 1,1-1 0,-1 1 0,1 1-1,-1-1 1,1 0 0,0 1-1,-2 0-632,-5 4 517,1 0-1,-5 5-516,8-6 37,1 0-1,0 0 1,0 1-1,0-1 1,1 1-1,-1 0 1,2 1-1,-2 1-36,-3 8 57,1 0 1,0 0-1,1 1-57,3-5-6,0-1 0,0 1 1,2 0-1,-1 0 0,1 0 0,1 0 0,0 0 1,1 0-1,0 0 0,1-1 0,2 11 6,0-9-6,0 0-1,0 0 1,2 0 0,-1-1-1,2 0 1,0 0-1,0 0 1,1-1 0,0 0-1,3 2 7,4 2 0,0-1 0,0-1 0,4 1 0,-8-6-17,0-1 0,1 0 0,0-1 0,1 0 0,9 3 17,13 4 122,32 7-122,-46-15 103,1-1 0,-1-1-1,1-1 1,1-1-103,15-1 100,0-1 1,0-2-1,0-1 0,0-2 0,29-9-100,-51 11 34,0-1-1,0-1 0,-1 0 0,1 0 0,1-3-33,-3 0 7,-1 1 1,0-2-1,0 0 1,-1 0-1,1-3-7,8-9 46,0-1 1,-1-1-1,0-2-46,-13 15 32,-1 0 1,0 0 0,0 0-1,-1-1 1,0 1 0,-1-1-1,-1-1 1,0 1 0,0 0-1,-1-1 1,-1 1 0,0-1-1,-1 0 1,0 1 0,-1-1-1,-2-12-32,1 16 27,0 0-1,0 0 0,-1 0 0,-1 0 1,-3-7-27,4 10 22,-1 0 0,0 0 1,0 0-1,-1 1 0,1-1 0,-1 1 0,0 0 1,-1-1-23,-13-8 52,1 1 0,-2 0 0,-2 1-52,-19-10 414,-3 1-414,24 13 33,0 0-1,-1 1 1,0 1-1,0 2-32,-15-3 116,-36-1-116,36 5 33,-29 3-33,49 0-45,1 2 0,0 0 0,1 1 0,-1 0 0,-10 4 45,-3 5-240,1 0 1,-25 16 239,-3 1-1415,15-8-2305,15-7-2943,13-7 642</inkml:trace>
   <inkml:trace contextRef="#ctx0" brushRef="#br0" timeOffset="19922.535">5399 746 8704,'-4'-2'4270,"11"4"-1906,13 9-509,0 0-1,0 2 0,14 12-1854,21 13 1504,283 153 3221,-279-163-4163,0-2 1,5-1-563,8 2 259,14 6 10,-76-30-378,-4-1-321,0 0 0,0 0-1,0 0 1,-1 1 0,1 0 0,-1 0 0,4 4 430,-5-3-2787,-3 0-1812,-3 1-1230</inkml:trace>
   <inkml:trace contextRef="#ctx0" brushRef="#br0" timeOffset="20941.903">6389 1505 7168,'-1'-5'4454,"1"5"-4349,0 0-1,0 0 1,0 0-1,0 0 1,0 0-1,0 0 0,0-1 1,0 1-1,0 0 1,0 0-1,0 0 1,0 0-1,0 0 0,0 0 1,0 0-1,0 0 1,0 0-1,0 0 1,-1 0-1,1 0 0,0 0 1,0 0-1,0 0 1,0 0-1,0 0 1,0 0-1,0 0 0,0 0 1,0 0-1,0 0 1,0 0-1,0 0 1,0 0-1,0 0 0,0 0 1,0 0-1,0 0 1,0 0-1,0 0 1,0 0-1,0 0 0,0 0 1,0 0-1,0 1 1,0-1-1,0 0 1,0 0-1,0 0 0,0 0 1,0 0-1,0 0 1,0 0-1,0 0 1,0 0-105,-4 7 7271,2-3-8738,-18 40 3627,-8 30-2160,19-51 496,2 0 0,-1 10-496,7-31 81,1 0-1,-1 0 1,1 0 0,0 0 0,0 1-1,0 1-80,0-3 15,0 0-1,1-1 0,-1 1 0,0 0 1,0 0-1,1-1 0,-1 1 0,0 0 1,1-1-1,-1 1 0,1 0 0,-1-1 1,1 1-1,-1-1 0,1 1 1,0-1-1,-1 1 0,1-1 0,-1 1 1,1-1-1,0 1-14,4 1 25,0 0 0,0-1 0,0 0 1,1 0-1,-1 0 0,0 0 0,0-1 0,1 0-25,1 1 18,10 0 49,1 0 1,-1-1-1,1-1 1,-1 0-1,0-2 1,6-1-68,-6-1-245,-7 2-1100,0 0-3396,-8 3 757,0 0-1519</inkml:trace>
@@ -7149,7 +7265,7 @@
   <inkml:trace contextRef="#ctx0" brushRef="#br0" timeOffset="53467.811">5348 2853 5888,'0'0'389,"-1"0"0,0 0-1,0 0 1,1 0 0,-1 0 0,0 0 0,1 1 0,-1-1-1,0 0 1,1 0 0,-1 0 0,1 1 0,-1-1 0,0 0-1,1 1 1,-1-1 0,1 0 0,-1 1 0,1-1 0,-1 1-389,-12 11 6226,6-6-6059,0 1 1261,0 0-1,0 0 1,-4 7-1428,6-7 90,0-1 0,1 1 0,0 1-1,1-1 1,0 0 0,0 1 0,-1 4-90,1 1 48,0 0 0,1 0 0,0 0 0,2 0 0,-1 0 0,1 0 1,1 2-49,2 9 46,1 0 0,1 0 0,3 10-46,-2-15 8,0 1 1,2-1 0,0 1-9,-3-10 0,1 0 0,0 0 0,0 0 0,1-1 0,0 0 0,4 3 0,1 0 23,0-1-1,0-1 1,1 0 0,1-1-1,0-1 1,0 0 0,0 0-1,1-1 1,4 0-23,-2-1 62,0-1 1,0-1-1,0 0 1,1-2 0,-1 0-1,1 0 1,-1-2-1,10-1-62,-10 0 95,0-1 0,-1-1 0,1 0 0,0-2-95,-7 2 42,0 0 0,0-1-1,-1 0 1,1-1 0,-1 0-1,0-1 1,1-1-42,3-3 28,-1-1 0,0 0 0,4-7-28,30-39 60,-38 47-10,0-1 0,-1-1 1,-1 0-1,0 0 0,0 0 0,-1 0 0,-1-1 0,0 0 0,-1 0 1,1-6-52,-2 5 48,-1 0 0,-1 1 0,0-1 0,0 0 0,-2-1-47,1 7 31,0 0 1,-1 0-1,-1 0 0,1 0 1,-1 1-1,-1-1 0,1 1 1,-4-6-32,0 2 171,-1 0 1,0 1-1,0 0 1,-1 0 0,-1 1-1,-1-2-171,2 5 95,1 0 1,-1 0-1,-1 1 0,1 0 1,-1 0-1,0 1 0,-9-2-95,-10-2 115,0 1-1,-3 1-114,0 1-171,1 2 1,-10 1 170,-26 0-1364,38 2-2872,10 0-1407,11 0-420</inkml:trace>
   <inkml:trace contextRef="#ctx0" brushRef="#br0" timeOffset="54386.494">7237 2211 9728,'-3'0'1154,"2"0"-778,-1 0 0,1-1 0,0 1 0,0 0 0,0 0 0,0-1 0,0 1 0,0-1 0,0 1-376,0 0 2545,3 2-1830,2 3-423,45 50 1275,-26-29 194,14 13-1761,10 6 1541,-3 2 1,1 5-1542,0 0 1077,25 23-1077,-42-48 187,26 26 101,-52-51-554,3 3 509,-1 1 1,5 5-244,-3 1-2632,-5-10 1214,-1-1 0,1 1 1,-1 0-1,0-1 0,0 1 1,0 1 1417,0 5-5040</inkml:trace>
   <inkml:trace contextRef="#ctx0" brushRef="#br0" timeOffset="60021.658">2185 2036 7424,'3'-1'2921,"-1"1"6323,-3 2-6581,0 1-3795,1-2 1083,-2 4 623,-1 0-1,0-1 0,0 1 1,0 0-1,-1-1 0,0 0 1,0 0-1,-1 1-573,-60 69 1642,51-57-1508,-93 104 292,68-75-410,-56 65 22,17-30 74,32-33-171,-14 14-1144,21-23-4415,29-31 1015,2-3-1028</inkml:trace>
-  <inkml:trace contextRef="#ctx0" brushRef="#br1" timeOffset="65504.723">1161 2970 4992,'2'-7'1463,"0"-1"615,-2 4 4093,0 3-4044,0 1-1865,1 1-1,-1-1 0,0 0 1,1 0-1,-1 1 0,0-1 1,1 0-1,-1 0 0,0 1 1,0-1-1,1 0 0,-1 1 1,0-1-1,0 1-261,4 9 961,0 0-1,-1 0 1,2 8-961,-2-8 398,3 22 1687,1 6-2085,-3-7 765,-2 1 1,-1 6-766,-1 5-8476,0-36 5736,1-7-2714,1-4 2629,-1 3 1686,3-4-2925</inkml:trace>
+  <inkml:trace contextRef="#ctx0" brushRef="#br1" timeOffset="65504.722">1161 2970 4992,'2'-7'1463,"0"-1"615,-2 4 4093,0 3-4044,0 1-1865,1 1-1,-1-1 0,0 0 1,1 0-1,-1 1 0,0-1 1,1 0-1,-1 0 0,0 1 1,0-1-1,1 0 0,-1 1 1,0-1-1,0 1-261,4 9 961,0 0-1,-1 0 1,2 8-961,-2-8 398,3 22 1687,1 6-2085,-3-7 765,-2 1 1,-1 6-766,-1 5-8476,0-36 5736,1-7-2714,1-4 2629,-1 3 1686,3-4-2925</inkml:trace>
   <inkml:trace contextRef="#ctx0" brushRef="#br1" timeOffset="66214.114">1299 3011 8960,'0'-3'913,"0"1"-1,0 0 1,1 0 0,-1 0 0,0 0 0,1-1-913,0 0 419,1 0 1,-1 0-1,0 1 1,1-1 0,0 0-1,1-1-419,0 0 209,0 0 0,1 1 0,0-1 0,-1 1 0,1 0-1,3-2-208,-4 4 145,-1 0 0,1 0 0,-1-1 0,1 2 0,-1-1-1,1 0 1,0 0 0,-1 1 0,1 0 0,0-1 0,0 1-145,2 0 287,0 1 0,1-1 0,-1 1 0,5 1-287,-7-1 96,1 0 1,-1 0-1,0 0 0,0 1 1,0-1-1,0 1 1,0 0-1,0 0 1,0 0-1,0 1-96,2 1 121,-1 0-1,0 1 1,0-1 0,0 1 0,-1 1-121,2 1 119,-1 0 0,0 1 0,-1 0 1,0 0-1,0 0 0,0 0 1,-1 0-1,0 0 0,0 9-119,-1-11 56,-1 1-1,0-1 1,0 1 0,0-1 0,-1 0-1,0 1 1,0-1 0,-1 1-1,0-1 1,0 0 0,0 0-1,-1 0 1,0 1-56,1-5-35,0 1 0,1-1 1,-1 0-1,0 0 0,0 0 0,0 0 0,0 0 1,0 0-1,-1-1 0,1 1 0,0-1 0,-1 1 1,0-1-1,-1 1 35,2-2-59,0 1 1,-1 0-1,1-1 1,0 1-1,0-1 0,-1 0 1,1 0-1,0 0 1,-1 0-1,1 0 1,0 0-1,0-1 0,-1 1 1,1-1-1,0 1 1,0-1-1,0 0 1,-1 0 58,2 0-8,1 1 0,0 0 0,-1 0 0,1 0 0,0 0 0,0 0 0,-1-1 0,1 1 0,0 0 0,-1 0 0,1-1 0,0 1 1,0 0-1,0 0 0,-1-1 0,1 1 0,0 0 0,0-1 0,0 1 0,0 0 0,-1 0 0,1-1 0,0 1 0,0 0 0,0-1 0,0 1 1,0 0-1,0-1 0,0 1 8,0-1-14,0 1 0,1-1 0,-1 1 0,0-1 0,1 1 0,-1-1 0,0 1 0,1-1 0,-1 1 0,0-1 0,1 1 0,-1-1 0,1 1 0,-1 0 0,1-1 14,2-1-33,0 0 0,1 1 1,-1-1-1,3 0 33,-3 1 105,0 0-1,0 1 1,0-1 0,0 1-1,0 0 1,0 0 0,0 0-1,0 0 1,0 0 0,0 1-1,0-1 1,0 1 0,0 0-1,0 0 1,-1 0 0,2 0-105,3 2 376,1 0 0,0-1 0,5 0-376,12 5 498,-16-4-561,8 3-250,1-1 0,0 0 0,1-1 313,-11-4-3312,-8 0 3104,0 0-1,0-1 1,0 1-1,0 0 1,0 0-1,1 0 1,-1 0-1,0 0 0,0 0 1,0 0-1,0-1 1,0 1-1,0 0 1,1 0-1,-1 0 1,0 0-1,0 0 1,0-1-1,0 1 0,0 0 1,0 0-1,0 0 1,0 0-1,0-1 1,0 1-1,0 0 1,0 0-1,0 0 0,0 0 1,0-1 208,0-2-5077</inkml:trace>
   <inkml:trace contextRef="#ctx0" brushRef="#br1" timeOffset="67169.23">1096 2863 8192,'-2'0'1298,"0"0"0,-1 0 0,1 0 1,0 1-1,0-1 0,-1 1 0,1 0 0,0 0 1,0 0-1,0 0-1298,-2 1 676,1 0 0,0 0 1,0 0-1,0 0 0,0 1 1,1 0-677,-5 4 159,1 0 1,0 1 0,1 0 0,-3 5-160,3-3 33,0 0 0,1 1 0,1-1 0,0 1 0,0 0 0,0 7-33,1-3 8,0 1 1,2 0 0,-1-1 0,2 1 0,0 0 0,1 0-9,1 1-33,0 0 0,5 11 33,-7-24-3,1 4-12,0-1 1,1 1 0,0 0 0,0-1 0,1 0 0,0 0 0,0 0 0,1 0 0,0 0 0,0-1 0,2 2 14,10 8-20,1-2 1,0 0-1,19 11 20,-26-18-25,1 0 0,0-1 0,0-1 0,0 0 0,1-1-1,0 0 1,12 2 25,1-1 25,-1-2 0,1 0 0,19-2-25,-26-1-2,0 0 0,-1-2-1,1 0 1,-1-1 0,8-3 2,-11 2-33,0-2 0,0 1 1,-1-2-1,0 0 0,0-1 0,7-5 33,-9 4-29,-1 0 1,0 0 0,0-1-1,-1 0 1,0-1-1,4-6 29,-5 4 17,0-1 0,0 0 0,-2 0 0,1 0 1,2-11-18,-2 3 52,-1 0 0,-2-1 0,0 1 0,1-16-52,-5 30 31,0 0 0,0 0 1,-1-1-1,-1 1 0,1 0 1,-2-1-1,1 1 0,-1-1-31,0 3 55,0-1-1,-1 1 1,0-1-1,0 1 1,-1 0-1,0 0 1,0 1-1,0-1 1,-3-3-55,-2 0 63,-1 0 0,0 1 0,0 0 0,0 0 0,-11-5-63,19 12 3,-10-7-20,0 2 0,-1-1 0,-4 0 17,-4 0 8,1 1 0,-1 1 0,0 0 0,-6 1-8,3 2 64,0 0 0,0 2 0,-18 2-64,17 1-132,1 1 1,-14 4 131,-48 17-2788,76-21 381,-1 0 0,0 1 0,0 0 2407,-4 3-5445</inkml:trace>
   <inkml:trace contextRef="#ctx0" brushRef="#br0" timeOffset="79365.378">500 3807 7552,'-17'7'4784,"16"-6"-3552,1-1-384,5-5 1215,8-10-1012,-6 9-605,0 1 1,1-1-1,1 0-446,75-42 1317,8-12-784,-12 1-52,-59 43-402,56-47 363,-27 21-644,-36 31-4534,-11 7-271</inkml:trace>
@@ -7157,7 +7273,7 @@
   <inkml:trace contextRef="#ctx0" brushRef="#br0" timeOffset="81545.476">120 3847 7808,'-4'2'3040,"-3"1"2831,-11 10-1790,6-4-931,-8 8-3150,16-14 205,1 1 1,-1 0 0,1 0-1,-1 0 1,1 0-1,-2 5-205,0 2 30,0 1-1,0-1 0,1 1 1,1 0-1,0 0 0,1 1 1,0 3-30,0 3-92,1 1 1,0 0 0,2-1-1,1 8 92,-1-18-31,0 0 0,1 0-1,-1 0 1,2-1 0,-1 1-1,1-1 1,1 1 0,0 0 31,3 2-26,0 0 1,0-1 0,1 0 0,0-1 0,1 0 0,0 0 0,4 2 25,2 1 66,1 0 1,10 6-67,-16-12 23,1 0 0,-1-1 0,1 0 0,-1-1 0,1 0 1,1-1-1,-1 0 0,0-1 0,3 0-23,3 1 62,1-2 0,0 0 0,0-1-1,-1 0 1,14-3-62,-19 1 58,-1-1 0,0 0-1,1 0 1,0-1-58,5-4 87,-1 0 1,3-2-88,5-4 72,0 0 0,20-17-72,-38 26 34,0-1 1,0 1 0,-1-1-1,1 0 1,-1 0 0,0-1-1,-1 1 1,1-1 0,-2 0-1,2-2-34,-2 0 47,1 0 0,-1-1-1,-1 1 1,0-1 0,0 0-1,0 0 1,-2 0 0,1-3-47,-1 2 41,-1 1 1,0 0 0,-2-8-42,-2-3 88,-3-6-88,-2-3 106,0 2 1,-11-20-107,15 36 99,-1 1 0,0-1 0,0 1 0,-1 1 0,-1 0 0,0 0 0,-7-6-99,9 10 62,0 0-1,-1 1 0,1 0 1,-1 1-1,0 0 0,-1 0 1,1 0-1,-4 0-61,-3-1 51,0 1 1,0 1-1,-1 0 0,1 1 0,-1 0 0,1 2 1,-6 0-52,3 0-747,0 2 0,0 0 0,1 1 0,-1 1 0,1 1 1,-3 1 746,12-3-2832,1 0 0,-1 0 0,-3 3 2832,-1 1-5461</inkml:trace>
   <inkml:trace contextRef="#ctx0" brushRef="#br0" timeOffset="82703.693">1681 3435 6656,'-7'-2'2144,"6"1"-1131,1 1 326,0 0-1200,0 0 0,0 1 0,0-1 0,0 0 0,0 0 0,0 0 0,0 0 0,0 0 0,0 0 0,0 0 0,0 1 0,0-1 0,0 0 0,0 0 0,0 0 0,0 0 0,0 0 0,0 0 0,0 0 0,0 1 0,0-1 0,0 0 0,0 0 0,0 0 0,0 0 0,1 0 0,-1 0 0,0 0 0,0 0 0,0 1-139,47 36 4144,-18-8-2544,9 6 0,52 44 763,-37-30-1832,40 36-1724,-93-84 1017,8 5-3020,-1-2-2567,-3-3 707</inkml:trace>
   <inkml:trace contextRef="#ctx0" brushRef="#br0" timeOffset="83725.897">2037 3972 4480,'0'-21'2890,"0"11"559,0 8-579,0 2 1008,0 165-880,-2-131-3836,2-48 731,0-26-223,3-15 330,-2 42 76,1 0 1,1 0-1,0 0 1,1 0-1,0 1 1,2-3-77,-5 13 86,-1 0 1,1 1 0,0-1 0,0 0-1,0 1 1,0-1 0,0 1-1,0 0 1,1-1 0,0 0-87,-1 2 49,-1-1 1,1 1-1,0-1 1,0 1-1,0 0 1,0-1 0,0 1-1,-1 0 1,1 0-1,0 0 1,0 0-1,0 0 1,0 0 0,0 0-1,0 0 1,0 0-1,0 0 1,0 0-1,-1 0 1,1 1-1,0-1 1,1 1-50,-2-1 10,3 1 80,0 0-1,0 0 1,-1 0-1,1 1 1,0-1-1,-1 1 1,1 0-1,-1 0 1,1 1-90,10 12 366,-1 0 0,-1 1 1,4 8-367,3 7 585,13 21-84,-23-40-534,1-1 0,0 1-1,2 0 34,-9-10 4,1 1-1,0 0 0,0-1 1,0 0-1,0 0 0,1 1-3,-3-2 17,1-1 0,-1 1-1,0-1 1,0 1 0,1-1-1,-1 0 1,1 1 0,-1-1 0,0 0-1,1 0 1,-1 0 0,1 0-1,-1 0 1,0 0 0,1 0 0,-1-1-1,1 1-16,-1 0 8,0-1-1,0 1 0,0-1 1,0 1-1,0-1 1,0 0-1,-1 1 0,1-1 1,0 0-1,0 1 1,-1-1-1,1 0 0,0 0 1,-1 0-1,1 1 1,-1-1-1,1 0 0,-1 0 1,0 0-1,1 0 1,-1 0-1,0 0 0,0 0 1,1 0-8,0-4 25,3-6 20,-1 0 1,0 1-1,-1-1 0,0-5-45,2-44 145,-4 56-135,1-69-806,-1 57-3940,0-1-4548,0 12 4986</inkml:trace>
-  <inkml:trace contextRef="#ctx0" brushRef="#br0" timeOffset="84566.943">1968 3781 5888,'-2'1'8494,"-1"3"-5013,-1-1-2491,-2 1-40,1 0 0,-1 0 1,1 0-1,0 1 0,-3 2-950,3-1 198,0 1-1,0-1 0,1 0 1,-1 1-1,2 0 1,-1 0-1,-1 3-197,4-5 5,-1-1-1,1 1 1,0-1 0,0 1 0,1-1 0,-1 1-1,1 0 1,0 0-5,0-1-1,0 6 3,1 1-1,0-1 0,0 1 0,1-1 1,1 3-2,-2-11 4,4 21 67,2-1-1,0-1 1,1 1 0,4 4-71,-10-21 10,7 15 81,1-1 0,9 13-91,-9-17 103,4 2-103,-12-14 9,5 6 19,1-1 0,0-1 1,0 1-1,1-1 1,-1-1-1,10 6-28,2 0 99,1-1 0,11 6-99,-21-13 6,-1 0 0,1 0 1,-1-1-1,1 0 1,0-1-1,0 0 0,0-1 1,0 0-1,0 0 1,1-1-7,2-1 34,0 0 0,-1-1 0,1-1 1,-1 0-1,1-1 0,-1 0 1,7-4-35,-11 4 10,1 0 0,-1-1 0,0-1 0,-1 0 0,1 0 0,-1 0 0,0-1 0,6-7-10,-6 4 40,0-1 0,-1 1 1,0-1-1,-1 0 0,0 0 1,-1-1-1,2-5-40,-3 5 55,0 0 0,0-1 0,-1 0 0,-1 1-1,-1-1 1,1 0 0,-2 0-55,0-8 151,-1 1 0,-1 0 0,-3-17-151,3 28 86,0 0-1,0 0 0,-1 0 1,-1 1-1,1-1 0,-1 1 1,-1 0-1,1 0 0,-3-2-85,0 1 119,0 1-1,-1-1 0,0 1 0,-1 0 1,0 1-1,-9-6-118,9 7 34,0 1 0,0 0 1,-1 1-1,1-1 0,-1 2 0,0-1 1,-7 0-35,-3 0-14,0 0 1,0 2 0,0 0-1,-5 2 14,-6 1-2537,-18 3 2537,11 0-8076,29-3 2413,3-1 399</inkml:trace>
+  <inkml:trace contextRef="#ctx0" brushRef="#br0" timeOffset="84566.942">1968 3781 5888,'-2'1'8494,"-1"3"-5013,-1-1-2491,-2 1-40,1 0 0,-1 0 1,1 0-1,0 1 0,-3 2-950,3-1 198,0 1-1,0-1 0,1 0 1,-1 1-1,2 0 1,-1 0-1,-1 3-197,4-5 5,-1-1-1,1 1 1,0-1 0,0 1 0,1-1 0,-1 1-1,1 0 1,0 0-5,0-1-1,0 6 3,1 1-1,0-1 0,0 1 0,1-1 1,1 3-2,-2-11 4,4 21 67,2-1-1,0-1 1,1 1 0,4 4-71,-10-21 10,7 15 81,1-1 0,9 13-91,-9-17 103,4 2-103,-12-14 9,5 6 19,1-1 0,0-1 1,0 1-1,1-1 1,-1-1-1,10 6-28,2 0 99,1-1 0,11 6-99,-21-13 6,-1 0 0,1 0 1,-1-1-1,1 0 1,0-1-1,0 0 0,0-1 1,0 0-1,0 0 1,1-1-7,2-1 34,0 0 0,-1-1 0,1-1 1,-1 0-1,1-1 0,-1 0 1,7-4-35,-11 4 10,1 0 0,-1-1 0,0-1 0,-1 0 0,1 0 0,-1 0 0,0-1 0,6-7-10,-6 4 40,0-1 0,-1 1 1,0-1-1,-1 0 0,0 0 1,-1-1-1,2-5-40,-3 5 55,0 0 0,0-1 0,-1 0 0,-1 1-1,-1-1 1,1 0 0,-2 0-55,0-8 151,-1 1 0,-1 0 0,-3-17-151,3 28 86,0 0-1,0 0 0,-1 0 1,-1 1-1,1-1 0,-1 1 1,-1 0-1,1 0 0,-3-2-85,0 1 119,0 1-1,-1-1 0,0 1 0,-1 0 1,0 1-1,-9-6-118,9 7 34,0 1 0,0 0 1,-1 1-1,1-1 0,-1 2 0,0-1 1,-7 0-35,-3 0-14,0 0 1,0 2 0,0 0-1,-5 2 14,-6 1-2537,-18 3 2537,11 0-8076,29-3 2413,3-1 399</inkml:trace>
   <inkml:trace contextRef="#ctx0" brushRef="#br0" timeOffset="121692.368">7785 3038 6912,'0'-2'735,"0"1"-614,0 1 0,0 0 0,0-1 0,0 1 0,0 0 0,0-1 0,0 1 0,0-1 0,0 1 0,0 0 0,0-1 0,0 1 0,0 0 0,0-1 0,0 1 0,0 0 0,-1-1 0,1 1 0,0 0 0,0-1 0,-1 1 0,1 0-121,0 2 7987,0 13-6828,0-1-943,-2 91 726,0-83-818,-1-1 1,0 1-1,-6 17-124,8-38 5,0 2 63,0 1 0,0-1 1,0 1-1,-1-1 1,0 2-69,2-5 11,0 0 1,-1 1-1,1-1 1,0 0-1,0 0 1,0 0-1,0 1 1,0-1-1,0 0 1,-1 0-1,1 0 1,0 0-1,0 1 1,0-1-1,-1 0 0,1 0 1,0 0-1,0 0 1,0 0-1,-1 0 1,1 0-1,0 1 1,0-1-1,-1 0 1,1 0-1,0 0 1,0 0-1,0 0 1,-1 0-1,1 0 1,0 0-1,0 0 1,-1 0-1,1-1 1,0 1-1,0 0 1,0 0-1,-1 0 1,1 0-1,0 0 1,0 0-1,0 0 1,-1-1-1,1 1 1,0 0-1,0 0 1,0 0-1,-1-1-11,1 0 24,-1 0 0,0 0-1,0 0 1,1 0 0,-1 0 0,0-1-1,1 1 1,-1-1-24,-2-11-1,0 1-1,0-1 1,1 0 0,1 0 0,0 0-1,1-2 2,1-9-17,0 0-1,6-22 18,-7 44 24,0 1-1,0-1 0,1 1 0,-1-1 0,1 1 0,-1-1 1,1 1-1,0 0 0,-1-1 0,2 0-23,-2 1 23,1 1 1,-1 0-1,1-1 1,-1 1-1,1 0 0,-1 0 1,1-1-1,-1 1 0,1 0 1,-1 0-1,1 0 0,-1 0 1,1 0-1,-1 0 0,1-1 1,-1 1-1,1 0 1,0 1-1,-1-1 0,1 0 1,-1 0-1,1 0 0,-1 0 1,1 0-1,-1 0 0,1 1 1,-1-1-1,1 0 1,-1 0-1,1 1 0,-1-1 1,1 0-1,-1 1-23,7 3 75,-1 1 0,0-1 0,0 1 1,0 1-1,-1-1 0,1 2-75,12 14 97,0 3-97,-14-18 23,8 10-5,8 11 68,2 0 0,1-1 1,1 0-87,-19-21 20,0-1 0,0 0 0,0 0 0,1 0 0,-1-1 1,1 0-1,0 0 0,6 2-20,-10-4 32,0-1 0,0 1 0,0-1 0,0 1 1,1-1-1,-1 0 0,0 0 0,0 0 0,0 0 0,1 0 1,-1-1-1,0 1 0,0-1 0,0 1 0,0-1 0,0 0 1,1 0-1,-1 0 0,-1 0 0,1 0 0,0 0 0,0 0 1,0-1-1,-1 1 0,1-1 0,-1 1 0,2-3-32,3-3 98,-1-1 0,0 0-1,-1 0 1,0 0 0,0 0 0,0-1-1,-1 0 1,-1 1 0,2-7-98,2-17 123,-1 0 0,-2-2-123,3-43 122,-3-18-122,-3 94-103,-1-17-643,-1 10-1321,-1 2-3363,0 5-191</inkml:trace>
   <inkml:trace contextRef="#ctx0" brushRef="#br0" timeOffset="122596.082">7737 2864 8064,'-24'1'11882,"20"0"-10457,-1 0 0,0 0-1,-3 1-1424,5-1 130,-1 0-1,1 1 0,0 0 0,-1 0 1,1 0-1,0 0 0,0 0 0,0 0 0,1 1 1,-1-1-1,-2 3-129,-9 13 61,1 1-1,1 0 1,0 1 0,1 0 0,0 4-61,6-13 11,2 1 1,-1-1 0,1 1-1,1-1 1,0 1-1,1 0 1,0 0 0,1 0-1,0-1 1,1 1-1,0 0 1,2 7-12,1-1 37,0 0 1,2-1-1,0 0 0,0 0 0,2 0 1,0-1-1,10 14-37,-11-19 39,1 0 1,1-1-1,-1 0 1,2-1-1,-1 0 1,1 0-1,1-1 1,-1-1-1,1 0 1,12 6-40,-10-7 43,0 0 0,1 0 0,0-2 1,0 0-1,0 0 0,1-2 0,-1 1 1,1-2-1,12 0-43,1-1 28,1-2 0,-1-1 0,0-1 1,10-4-29,-19 4 20,0-2 0,-1 0 1,0-2-1,0 0 0,0 0 0,14-11-20,-11 4 16,-1 0 0,0-1 0,-2-2 0,0 0 0,0 0 0,-2-2 0,0 0 0,3-8-16,-13 18 11,0 0 0,-1 0-1,-1 0 1,0-1-1,0 1 1,-1-1 0,0 0-1,-1 0 1,0-1-1,-1 1-10,0-2 27,-1 0 0,0 0 0,-1 0-1,0 0 1,-1 0 0,-1 0 0,0 1-1,-3-8-26,1 6 53,0 0 0,-1 1 0,-1 0 0,0 0-1,-1 1 1,0 0 0,-8-9-53,8 12 40,-1 0 0,1 1 0,-2 0 0,1 1 1,-1 0-1,0 0 0,-1 1 0,1 0 0,-8-2-40,3 2 1,0 1 0,0 0 0,0 2 0,0-1 1,-12 1-2,6 1-15,-1 1 1,0 1 0,-19 3 14,6 1-415,-21 6 415,37-5-1746,-1 1 0,1 0 0,-13 6 1746,5 3-4363,2-2-1583</inkml:trace>
 </inkml:ink>

</xml_diff>